<commit_message>
KH: Review of requirements, grammar, and general document structure.
</commit_message>
<xml_diff>
--- a/docs/design docs/Iteration_report-MASTER_v1.docx
+++ b/docs/design docs/Iteration_report-MASTER_v1.docx
@@ -1,13 +1,7 @@
 
 <file path=word/document.xml><?xml version="1.0" encoding="utf-8"?>
-<w:document xmlns:wpc="http://schemas.microsoft.com/office/word/2010/wordprocessingCanvas" xmlns:mc="http://schemas.openxmlformats.org/markup-compatibility/2006" xmlns:o="urn:schemas-microsoft-com:office:office" xmlns:r="http://schemas.openxmlformats.org/officeDocument/2006/relationships" xmlns:m="http://schemas.openxmlformats.org/officeDocument/2006/math" xmlns:v="urn:schemas-microsoft-com:vml" xmlns:wp14="http://schemas.microsoft.com/office/word/2010/wordprocessingDrawing" xmlns:wp="http://schemas.openxmlformats.org/drawingml/2006/wordprocessingDrawing" xmlns:w10="urn:schemas-microsoft-com:office:word" xmlns:w="http://schemas.openxmlformats.org/wordprocessingml/2006/main" xmlns:w14="http://schemas.microsoft.com/office/word/2010/wordml" xmlns:wpg="http://schemas.microsoft.com/office/word/2010/wordprocessingGroup" xmlns:wpi="http://schemas.microsoft.com/office/word/2010/wordprocessingInk" xmlns:wne="http://schemas.microsoft.com/office/word/2006/wordml" xmlns:wps="http://schemas.microsoft.com/office/word/2010/wordprocessingShape" mc:Ignorable="w14 wp14">
+<w:document xmlns:wpc="http://schemas.microsoft.com/office/word/2010/wordprocessingCanvas" xmlns:mc="http://schemas.openxmlformats.org/markup-compatibility/2006" xmlns:o="urn:schemas-microsoft-com:office:office" xmlns:r="http://schemas.openxmlformats.org/officeDocument/2006/relationships" xmlns:m="http://schemas.openxmlformats.org/officeDocument/2006/math" xmlns:v="urn:schemas-microsoft-com:vml" xmlns:wp14="http://schemas.microsoft.com/office/word/2010/wordprocessingDrawing" xmlns:wp="http://schemas.openxmlformats.org/drawingml/2006/wordprocessingDrawing" xmlns:w10="urn:schemas-microsoft-com:office:word" xmlns:w="http://schemas.openxmlformats.org/wordprocessingml/2006/main" xmlns:w14="http://schemas.microsoft.com/office/word/2010/wordml" xmlns:w15="http://schemas.microsoft.com/office/word/2012/wordml" xmlns:wpg="http://schemas.microsoft.com/office/word/2010/wordprocessingGroup" xmlns:wpi="http://schemas.microsoft.com/office/word/2010/wordprocessingInk" xmlns:wne="http://schemas.microsoft.com/office/word/2006/wordml" xmlns:wps="http://schemas.microsoft.com/office/word/2010/wordprocessingShape" mc:Ignorable="w14 w15 wp14">
   <w:body>
-    <w:p>
-      <w:pPr>
-        <w:pStyle w:val="Heading2"/>
-        <w:spacing w:before="0" w:after="100" w:afterAutospacing="1" w:line="240" w:lineRule="auto"/>
-      </w:pPr>
-    </w:p>
     <w:p/>
     <w:p/>
     <w:p/>
@@ -35,7 +29,7 @@
                     <pic:cNvPicPr/>
                   </pic:nvPicPr>
                   <pic:blipFill>
-                    <a:blip r:embed="rId7" cstate="print">
+                    <a:blip r:embed="rId8" cstate="print">
                       <a:extLst>
                         <a:ext uri="{28A0092B-C50C-407E-A947-70E740481C1C}">
                           <a14:useLocalDpi xmlns:a14="http://schemas.microsoft.com/office/drawing/2010/main" val="0"/>
@@ -68,7 +62,6 @@
     <w:p/>
     <w:p/>
     <w:p/>
-    <w:p/>
     <w:p>
       <w:pPr>
         <w:rPr>
@@ -100,7 +93,46 @@
           <w:sz w:val="40"/>
           <w:szCs w:val="40"/>
         </w:rPr>
-        <w:t xml:space="preserve">Project: Burgerator </w:t>
+        <w:t>Premier Agile Iteration Report</w:t>
+      </w:r>
+    </w:p>
+    <w:p>
+      <w:pPr>
+        <w:rPr>
+          <w:rFonts w:asciiTheme="majorHAnsi" w:hAnsiTheme="majorHAnsi"/>
+          <w:b/>
+          <w:sz w:val="36"/>
+          <w:szCs w:val="36"/>
+        </w:rPr>
+      </w:pPr>
+      <w:r>
+        <w:rPr>
+          <w:rFonts w:asciiTheme="majorHAnsi" w:hAnsiTheme="majorHAnsi"/>
+          <w:b/>
+          <w:sz w:val="36"/>
+          <w:szCs w:val="36"/>
+        </w:rPr>
+        <w:t xml:space="preserve">Project: </w:t>
+      </w:r>
+      <w:proofErr w:type="spellStart"/>
+      <w:r>
+        <w:rPr>
+          <w:rFonts w:asciiTheme="majorHAnsi" w:hAnsiTheme="majorHAnsi"/>
+          <w:b/>
+          <w:sz w:val="36"/>
+          <w:szCs w:val="36"/>
+        </w:rPr>
+        <w:t>Burgerator</w:t>
+      </w:r>
+      <w:proofErr w:type="spellEnd"/>
+      <w:r>
+        <w:rPr>
+          <w:rFonts w:asciiTheme="majorHAnsi" w:hAnsiTheme="majorHAnsi"/>
+          <w:b/>
+          <w:sz w:val="36"/>
+          <w:szCs w:val="36"/>
+        </w:rPr>
+        <w:t xml:space="preserve"> </w:t>
       </w:r>
     </w:p>
     <w:p>
@@ -162,31 +194,35 @@
           <w:sz w:val="28"/>
           <w:szCs w:val="28"/>
         </w:rPr>
-        <w:t xml:space="preserve">, Luis </w:t>
-      </w:r>
-      <w:proofErr w:type="spellStart"/>
-      <w:proofErr w:type="gramStart"/>
+        <w:t>, Luis G</w:t>
+      </w:r>
       <w:r>
         <w:rPr>
           <w:rFonts w:asciiTheme="majorHAnsi" w:hAnsiTheme="majorHAnsi"/>
           <w:sz w:val="28"/>
           <w:szCs w:val="28"/>
         </w:rPr>
-        <w:t>garcia</w:t>
-      </w:r>
-      <w:proofErr w:type="spellEnd"/>
-      <w:proofErr w:type="gramEnd"/>
-      <w:r>
+        <w:t>arcia, Alec Michael &amp; Jonathan Hammond</w:t>
+      </w:r>
+    </w:p>
+    <w:p>
+      <w:pPr>
         <w:rPr>
           <w:rFonts w:asciiTheme="majorHAnsi" w:hAnsiTheme="majorHAnsi"/>
-          <w:sz w:val="28"/>
-          <w:szCs w:val="28"/>
         </w:rPr>
-        <w:t>, Alec Michael &amp; Jonathan Hammond</w:t>
-      </w:r>
-    </w:p>
-    <w:p>
-      <w:pPr>
+      </w:pPr>
+      <w:r>
+        <w:rPr>
+          <w:rFonts w:asciiTheme="majorHAnsi" w:hAnsiTheme="majorHAnsi"/>
+        </w:rPr>
+        <w:t>Central Washington University - 11/16/2015</w:t>
+      </w:r>
+    </w:p>
+    <w:p>
+      <w:pPr>
+        <w:rPr>
+          <w:rFonts w:asciiTheme="majorHAnsi" w:hAnsiTheme="majorHAnsi"/>
+        </w:rPr>
         <w:sectPr>
           <w:pgSz w:w="12240" w:h="15840" w:code="1"/>
           <w:pgMar w:top="1440" w:right="1440" w:bottom="1440" w:left="1440" w:header="720" w:footer="720" w:gutter="0"/>
@@ -194,11 +230,14 @@
           <w:docGrid w:linePitch="360"/>
         </w:sectPr>
       </w:pPr>
+      <w:bookmarkStart w:id="0" w:name="_GoBack"/>
+      <w:bookmarkEnd w:id="0"/>
     </w:p>
     <w:sdt>
       <w:sdtPr>
         <w:rPr>
           <w:rFonts w:asciiTheme="minorHAnsi" w:hAnsiTheme="minorHAnsi"/>
+          <w:b w:val="0"/>
           <w:smallCaps w:val="0"/>
           <w:spacing w:val="0"/>
           <w:sz w:val="22"/>
@@ -246,7 +285,7 @@
           <w:r>
             <w:fldChar w:fldCharType="separate"/>
           </w:r>
-          <w:hyperlink w:anchor="_Toc435390059" w:history="1">
+          <w:hyperlink w:anchor="_Toc435467939" w:history="1">
             <w:r>
               <w:rPr>
                 <w:rStyle w:val="Hyperlink"/>
@@ -273,7 +312,7 @@
                 <w:noProof/>
                 <w:webHidden/>
               </w:rPr>
-              <w:instrText xml:space="preserve"> PAGEREF _Toc435390059 \h </w:instrText>
+              <w:instrText xml:space="preserve"> PAGEREF _Toc435467939 \h </w:instrText>
             </w:r>
             <w:r>
               <w:rPr>
@@ -315,7 +354,7 @@
               <w:lang w:eastAsia="en-US"/>
             </w:rPr>
           </w:pPr>
-          <w:hyperlink w:anchor="_Toc435390060" w:history="1">
+          <w:hyperlink w:anchor="_Toc435467940" w:history="1">
             <w:r>
               <w:rPr>
                 <w:rStyle w:val="Hyperlink"/>
@@ -342,7 +381,7 @@
                 <w:noProof/>
                 <w:webHidden/>
               </w:rPr>
-              <w:instrText xml:space="preserve"> PAGEREF _Toc435390060 \h </w:instrText>
+              <w:instrText xml:space="preserve"> PAGEREF _Toc435467940 \h </w:instrText>
             </w:r>
             <w:r>
               <w:rPr>
@@ -384,7 +423,7 @@
               <w:lang w:eastAsia="en-US"/>
             </w:rPr>
           </w:pPr>
-          <w:hyperlink w:anchor="_Toc435390061" w:history="1">
+          <w:hyperlink w:anchor="_Toc435467941" w:history="1">
             <w:r>
               <w:rPr>
                 <w:rStyle w:val="Hyperlink"/>
@@ -411,7 +450,7 @@
                 <w:noProof/>
                 <w:webHidden/>
               </w:rPr>
-              <w:instrText xml:space="preserve"> PAGEREF _Toc435390061 \h </w:instrText>
+              <w:instrText xml:space="preserve"> PAGEREF _Toc435467941 \h </w:instrText>
             </w:r>
             <w:r>
               <w:rPr>
@@ -453,7 +492,7 @@
               <w:lang w:eastAsia="en-US"/>
             </w:rPr>
           </w:pPr>
-          <w:hyperlink w:anchor="_Toc435390062" w:history="1">
+          <w:hyperlink w:anchor="_Toc435467942" w:history="1">
             <w:r>
               <w:rPr>
                 <w:rStyle w:val="Hyperlink"/>
@@ -480,7 +519,7 @@
                 <w:noProof/>
                 <w:webHidden/>
               </w:rPr>
-              <w:instrText xml:space="preserve"> PAGEREF _Toc435390062 \h </w:instrText>
+              <w:instrText xml:space="preserve"> PAGEREF _Toc435467942 \h </w:instrText>
             </w:r>
             <w:r>
               <w:rPr>
@@ -522,7 +561,7 @@
               <w:lang w:eastAsia="en-US"/>
             </w:rPr>
           </w:pPr>
-          <w:hyperlink w:anchor="_Toc435390063" w:history="1">
+          <w:hyperlink w:anchor="_Toc435467943" w:history="1">
             <w:r>
               <w:rPr>
                 <w:rStyle w:val="Hyperlink"/>
@@ -549,7 +588,7 @@
                 <w:noProof/>
                 <w:webHidden/>
               </w:rPr>
-              <w:instrText xml:space="preserve"> PAGEREF _Toc435390063 \h </w:instrText>
+              <w:instrText xml:space="preserve"> PAGEREF _Toc435467943 \h </w:instrText>
             </w:r>
             <w:r>
               <w:rPr>
@@ -591,7 +630,7 @@
               <w:lang w:eastAsia="en-US"/>
             </w:rPr>
           </w:pPr>
-          <w:hyperlink w:anchor="_Toc435390064" w:history="1">
+          <w:hyperlink w:anchor="_Toc435467944" w:history="1">
             <w:r>
               <w:rPr>
                 <w:rStyle w:val="Hyperlink"/>
@@ -618,7 +657,7 @@
                 <w:noProof/>
                 <w:webHidden/>
               </w:rPr>
-              <w:instrText xml:space="preserve"> PAGEREF _Toc435390064 \h </w:instrText>
+              <w:instrText xml:space="preserve"> PAGEREF _Toc435467944 \h </w:instrText>
             </w:r>
             <w:r>
               <w:rPr>
@@ -660,7 +699,7 @@
               <w:lang w:eastAsia="en-US"/>
             </w:rPr>
           </w:pPr>
-          <w:hyperlink w:anchor="_Toc435390065" w:history="1">
+          <w:hyperlink w:anchor="_Toc435467945" w:history="1">
             <w:r>
               <w:rPr>
                 <w:rStyle w:val="Hyperlink"/>
@@ -687,7 +726,7 @@
                 <w:noProof/>
                 <w:webHidden/>
               </w:rPr>
-              <w:instrText xml:space="preserve"> PAGEREF _Toc435390065 \h </w:instrText>
+              <w:instrText xml:space="preserve"> PAGEREF _Toc435467945 \h </w:instrText>
             </w:r>
             <w:r>
               <w:rPr>
@@ -729,7 +768,7 @@
               <w:lang w:eastAsia="en-US"/>
             </w:rPr>
           </w:pPr>
-          <w:hyperlink w:anchor="_Toc435390066" w:history="1">
+          <w:hyperlink w:anchor="_Toc435467946" w:history="1">
             <w:r>
               <w:rPr>
                 <w:rStyle w:val="Hyperlink"/>
@@ -756,7 +795,7 @@
                 <w:noProof/>
                 <w:webHidden/>
               </w:rPr>
-              <w:instrText xml:space="preserve"> PAGEREF _Toc435390066 \h </w:instrText>
+              <w:instrText xml:space="preserve"> PAGEREF _Toc435467946 \h </w:instrText>
             </w:r>
             <w:r>
               <w:rPr>
@@ -798,7 +837,7 @@
               <w:lang w:eastAsia="en-US"/>
             </w:rPr>
           </w:pPr>
-          <w:hyperlink w:anchor="_Toc435390067" w:history="1">
+          <w:hyperlink w:anchor="_Toc435467947" w:history="1">
             <w:r>
               <w:rPr>
                 <w:rStyle w:val="Hyperlink"/>
@@ -825,7 +864,7 @@
                 <w:noProof/>
                 <w:webHidden/>
               </w:rPr>
-              <w:instrText xml:space="preserve"> PAGEREF _Toc435390067 \h </w:instrText>
+              <w:instrText xml:space="preserve"> PAGEREF _Toc435467947 \h </w:instrText>
             </w:r>
             <w:r>
               <w:rPr>
@@ -867,7 +906,7 @@
               <w:lang w:eastAsia="en-US"/>
             </w:rPr>
           </w:pPr>
-          <w:hyperlink w:anchor="_Toc435390068" w:history="1">
+          <w:hyperlink w:anchor="_Toc435467948" w:history="1">
             <w:r>
               <w:rPr>
                 <w:rStyle w:val="Hyperlink"/>
@@ -894,7 +933,7 @@
                 <w:noProof/>
                 <w:webHidden/>
               </w:rPr>
-              <w:instrText xml:space="preserve"> PAGEREF _Toc435390068 \h </w:instrText>
+              <w:instrText xml:space="preserve"> PAGEREF _Toc435467948 \h </w:instrText>
             </w:r>
             <w:r>
               <w:rPr>
@@ -936,7 +975,7 @@
               <w:lang w:eastAsia="en-US"/>
             </w:rPr>
           </w:pPr>
-          <w:hyperlink w:anchor="_Toc435390069" w:history="1">
+          <w:hyperlink w:anchor="_Toc435467949" w:history="1">
             <w:r>
               <w:rPr>
                 <w:rStyle w:val="Hyperlink"/>
@@ -963,7 +1002,7 @@
                 <w:noProof/>
                 <w:webHidden/>
               </w:rPr>
-              <w:instrText xml:space="preserve"> PAGEREF _Toc435390069 \h </w:instrText>
+              <w:instrText xml:space="preserve"> PAGEREF _Toc435467949 \h </w:instrText>
             </w:r>
             <w:r>
               <w:rPr>
@@ -1005,7 +1044,7 @@
               <w:lang w:eastAsia="en-US"/>
             </w:rPr>
           </w:pPr>
-          <w:hyperlink w:anchor="_Toc435390070" w:history="1">
+          <w:hyperlink w:anchor="_Toc435467950" w:history="1">
             <w:r>
               <w:rPr>
                 <w:rStyle w:val="Hyperlink"/>
@@ -1032,7 +1071,7 @@
                 <w:noProof/>
                 <w:webHidden/>
               </w:rPr>
-              <w:instrText xml:space="preserve"> PAGEREF _Toc435390070 \h </w:instrText>
+              <w:instrText xml:space="preserve"> PAGEREF _Toc435467950 \h </w:instrText>
             </w:r>
             <w:r>
               <w:rPr>
@@ -1074,7 +1113,7 @@
               <w:lang w:eastAsia="en-US"/>
             </w:rPr>
           </w:pPr>
-          <w:hyperlink w:anchor="_Toc435390071" w:history="1">
+          <w:hyperlink w:anchor="_Toc435467951" w:history="1">
             <w:r>
               <w:rPr>
                 <w:rStyle w:val="Hyperlink"/>
@@ -1101,7 +1140,7 @@
                 <w:noProof/>
                 <w:webHidden/>
               </w:rPr>
-              <w:instrText xml:space="preserve"> PAGEREF _Toc435390071 \h </w:instrText>
+              <w:instrText xml:space="preserve"> PAGEREF _Toc435467951 \h </w:instrText>
             </w:r>
             <w:r>
               <w:rPr>
@@ -1143,7 +1182,7 @@
               <w:lang w:eastAsia="en-US"/>
             </w:rPr>
           </w:pPr>
-          <w:hyperlink w:anchor="_Toc435390072" w:history="1">
+          <w:hyperlink w:anchor="_Toc435467952" w:history="1">
             <w:r>
               <w:rPr>
                 <w:rStyle w:val="Hyperlink"/>
@@ -1170,7 +1209,7 @@
                 <w:noProof/>
                 <w:webHidden/>
               </w:rPr>
-              <w:instrText xml:space="preserve"> PAGEREF _Toc435390072 \h </w:instrText>
+              <w:instrText xml:space="preserve"> PAGEREF _Toc435467952 \h </w:instrText>
             </w:r>
             <w:r>
               <w:rPr>
@@ -1212,7 +1251,7 @@
               <w:lang w:eastAsia="en-US"/>
             </w:rPr>
           </w:pPr>
-          <w:hyperlink w:anchor="_Toc435390073" w:history="1">
+          <w:hyperlink w:anchor="_Toc435467953" w:history="1">
             <w:r>
               <w:rPr>
                 <w:rStyle w:val="Hyperlink"/>
@@ -1239,7 +1278,7 @@
                 <w:noProof/>
                 <w:webHidden/>
               </w:rPr>
-              <w:instrText xml:space="preserve"> PAGEREF _Toc435390073 \h </w:instrText>
+              <w:instrText xml:space="preserve"> PAGEREF _Toc435467953 \h </w:instrText>
             </w:r>
             <w:r>
               <w:rPr>
@@ -1281,7 +1320,7 @@
               <w:lang w:eastAsia="en-US"/>
             </w:rPr>
           </w:pPr>
-          <w:hyperlink w:anchor="_Toc435390074" w:history="1">
+          <w:hyperlink w:anchor="_Toc435467954" w:history="1">
             <w:r>
               <w:rPr>
                 <w:rStyle w:val="Hyperlink"/>
@@ -1308,7 +1347,7 @@
                 <w:noProof/>
                 <w:webHidden/>
               </w:rPr>
-              <w:instrText xml:space="preserve"> PAGEREF _Toc435390074 \h </w:instrText>
+              <w:instrText xml:space="preserve"> PAGEREF _Toc435467954 \h </w:instrText>
             </w:r>
             <w:r>
               <w:rPr>
@@ -1350,7 +1389,7 @@
               <w:lang w:eastAsia="en-US"/>
             </w:rPr>
           </w:pPr>
-          <w:hyperlink w:anchor="_Toc435390075" w:history="1">
+          <w:hyperlink w:anchor="_Toc435467955" w:history="1">
             <w:r>
               <w:rPr>
                 <w:rStyle w:val="Hyperlink"/>
@@ -1377,7 +1416,7 @@
                 <w:noProof/>
                 <w:webHidden/>
               </w:rPr>
-              <w:instrText xml:space="preserve"> PAGEREF _Toc435390075 \h </w:instrText>
+              <w:instrText xml:space="preserve"> PAGEREF _Toc435467955 \h </w:instrText>
             </w:r>
             <w:r>
               <w:rPr>
@@ -1419,7 +1458,7 @@
               <w:lang w:eastAsia="en-US"/>
             </w:rPr>
           </w:pPr>
-          <w:hyperlink w:anchor="_Toc435390076" w:history="1">
+          <w:hyperlink w:anchor="_Toc435467956" w:history="1">
             <w:r>
               <w:rPr>
                 <w:rStyle w:val="Hyperlink"/>
@@ -1446,7 +1485,7 @@
                 <w:noProof/>
                 <w:webHidden/>
               </w:rPr>
-              <w:instrText xml:space="preserve"> PAGEREF _Toc435390076 \h </w:instrText>
+              <w:instrText xml:space="preserve"> PAGEREF _Toc435467956 \h </w:instrText>
             </w:r>
             <w:r>
               <w:rPr>
@@ -1488,7 +1527,7 @@
               <w:lang w:eastAsia="en-US"/>
             </w:rPr>
           </w:pPr>
-          <w:hyperlink w:anchor="_Toc435390077" w:history="1">
+          <w:hyperlink w:anchor="_Toc435467957" w:history="1">
             <w:r>
               <w:rPr>
                 <w:rStyle w:val="Hyperlink"/>
@@ -1515,7 +1554,7 @@
                 <w:noProof/>
                 <w:webHidden/>
               </w:rPr>
-              <w:instrText xml:space="preserve"> PAGEREF _Toc435390077 \h </w:instrText>
+              <w:instrText xml:space="preserve"> PAGEREF _Toc435467957 \h </w:instrText>
             </w:r>
             <w:r>
               <w:rPr>
@@ -1535,7 +1574,7 @@
                 <w:noProof/>
                 <w:webHidden/>
               </w:rPr>
-              <w:t>7</w:t>
+              <w:t>6</w:t>
             </w:r>
             <w:r>
               <w:rPr>
@@ -1557,7 +1596,7 @@
               <w:lang w:eastAsia="en-US"/>
             </w:rPr>
           </w:pPr>
-          <w:hyperlink w:anchor="_Toc435390078" w:history="1">
+          <w:hyperlink w:anchor="_Toc435467958" w:history="1">
             <w:r>
               <w:rPr>
                 <w:rStyle w:val="Hyperlink"/>
@@ -1584,7 +1623,7 @@
                 <w:noProof/>
                 <w:webHidden/>
               </w:rPr>
-              <w:instrText xml:space="preserve"> PAGEREF _Toc435390078 \h </w:instrText>
+              <w:instrText xml:space="preserve"> PAGEREF _Toc435467958 \h </w:instrText>
             </w:r>
             <w:r>
               <w:rPr>
@@ -1604,7 +1643,7 @@
                 <w:noProof/>
                 <w:webHidden/>
               </w:rPr>
-              <w:t>7</w:t>
+              <w:t>6</w:t>
             </w:r>
             <w:r>
               <w:rPr>
@@ -1626,7 +1665,7 @@
               <w:lang w:eastAsia="en-US"/>
             </w:rPr>
           </w:pPr>
-          <w:hyperlink w:anchor="_Toc435390079" w:history="1">
+          <w:hyperlink w:anchor="_Toc435467959" w:history="1">
             <w:r>
               <w:rPr>
                 <w:rStyle w:val="Hyperlink"/>
@@ -1653,7 +1692,7 @@
                 <w:noProof/>
                 <w:webHidden/>
               </w:rPr>
-              <w:instrText xml:space="preserve"> PAGEREF _Toc435390079 \h </w:instrText>
+              <w:instrText xml:space="preserve"> PAGEREF _Toc435467959 \h </w:instrText>
             </w:r>
             <w:r>
               <w:rPr>
@@ -1695,7 +1734,7 @@
               <w:lang w:eastAsia="en-US"/>
             </w:rPr>
           </w:pPr>
-          <w:hyperlink w:anchor="_Toc435390080" w:history="1">
+          <w:hyperlink w:anchor="_Toc435467960" w:history="1">
             <w:r>
               <w:rPr>
                 <w:rStyle w:val="Hyperlink"/>
@@ -1722,7 +1761,7 @@
                 <w:noProof/>
                 <w:webHidden/>
               </w:rPr>
-              <w:instrText xml:space="preserve"> PAGEREF _Toc435390080 \h </w:instrText>
+              <w:instrText xml:space="preserve"> PAGEREF _Toc435467960 \h </w:instrText>
             </w:r>
             <w:r>
               <w:rPr>
@@ -1764,13 +1803,13 @@
               <w:lang w:eastAsia="en-US"/>
             </w:rPr>
           </w:pPr>
-          <w:hyperlink w:anchor="_Toc435390081" w:history="1">
+          <w:hyperlink w:anchor="_Toc435467961" w:history="1">
             <w:r>
               <w:rPr>
                 <w:rStyle w:val="Hyperlink"/>
                 <w:noProof/>
               </w:rPr>
-              <w:t>Appendices</w:t>
+              <w:t>Use Case Diagram:</w:t>
             </w:r>
             <w:r>
               <w:rPr>
@@ -1791,7 +1830,7 @@
                 <w:noProof/>
                 <w:webHidden/>
               </w:rPr>
-              <w:instrText xml:space="preserve"> PAGEREF _Toc435390081 \h </w:instrText>
+              <w:instrText xml:space="preserve"> PAGEREF _Toc435467961 \h </w:instrText>
             </w:r>
             <w:r>
               <w:rPr>
@@ -1812,144 +1851,6 @@
                 <w:webHidden/>
               </w:rPr>
               <w:t>8</w:t>
-            </w:r>
-            <w:r>
-              <w:rPr>
-                <w:noProof/>
-                <w:webHidden/>
-              </w:rPr>
-              <w:fldChar w:fldCharType="end"/>
-            </w:r>
-          </w:hyperlink>
-        </w:p>
-        <w:p>
-          <w:pPr>
-            <w:pStyle w:val="TOC2"/>
-            <w:tabs>
-              <w:tab w:val="right" w:leader="dot" w:pos="9350"/>
-            </w:tabs>
-            <w:rPr>
-              <w:noProof/>
-              <w:lang w:eastAsia="en-US"/>
-            </w:rPr>
-          </w:pPr>
-          <w:hyperlink w:anchor="_Toc435390082" w:history="1">
-            <w:r>
-              <w:rPr>
-                <w:rStyle w:val="Hyperlink"/>
-                <w:noProof/>
-              </w:rPr>
-              <w:t>Use Case Diagram:</w:t>
-            </w:r>
-            <w:r>
-              <w:rPr>
-                <w:noProof/>
-                <w:webHidden/>
-              </w:rPr>
-              <w:tab/>
-            </w:r>
-            <w:r>
-              <w:rPr>
-                <w:noProof/>
-                <w:webHidden/>
-              </w:rPr>
-              <w:fldChar w:fldCharType="begin"/>
-            </w:r>
-            <w:r>
-              <w:rPr>
-                <w:noProof/>
-                <w:webHidden/>
-              </w:rPr>
-              <w:instrText xml:space="preserve"> PAGEREF _Toc435390082 \h </w:instrText>
-            </w:r>
-            <w:r>
-              <w:rPr>
-                <w:noProof/>
-                <w:webHidden/>
-              </w:rPr>
-            </w:r>
-            <w:r>
-              <w:rPr>
-                <w:noProof/>
-                <w:webHidden/>
-              </w:rPr>
-              <w:fldChar w:fldCharType="separate"/>
-            </w:r>
-            <w:r>
-              <w:rPr>
-                <w:noProof/>
-                <w:webHidden/>
-              </w:rPr>
-              <w:t>9</w:t>
-            </w:r>
-            <w:r>
-              <w:rPr>
-                <w:noProof/>
-                <w:webHidden/>
-              </w:rPr>
-              <w:fldChar w:fldCharType="end"/>
-            </w:r>
-          </w:hyperlink>
-        </w:p>
-        <w:p>
-          <w:pPr>
-            <w:pStyle w:val="TOC2"/>
-            <w:tabs>
-              <w:tab w:val="right" w:leader="dot" w:pos="9350"/>
-            </w:tabs>
-            <w:rPr>
-              <w:noProof/>
-              <w:lang w:eastAsia="en-US"/>
-            </w:rPr>
-          </w:pPr>
-          <w:hyperlink w:anchor="_Toc435390083" w:history="1">
-            <w:r>
-              <w:rPr>
-                <w:rStyle w:val="Hyperlink"/>
-                <w:noProof/>
-              </w:rPr>
-              <w:t>Use Case Scenarios</w:t>
-            </w:r>
-            <w:r>
-              <w:rPr>
-                <w:noProof/>
-                <w:webHidden/>
-              </w:rPr>
-              <w:tab/>
-            </w:r>
-            <w:r>
-              <w:rPr>
-                <w:noProof/>
-                <w:webHidden/>
-              </w:rPr>
-              <w:fldChar w:fldCharType="begin"/>
-            </w:r>
-            <w:r>
-              <w:rPr>
-                <w:noProof/>
-                <w:webHidden/>
-              </w:rPr>
-              <w:instrText xml:space="preserve"> PAGEREF _Toc435390083 \h </w:instrText>
-            </w:r>
-            <w:r>
-              <w:rPr>
-                <w:noProof/>
-                <w:webHidden/>
-              </w:rPr>
-            </w:r>
-            <w:r>
-              <w:rPr>
-                <w:noProof/>
-                <w:webHidden/>
-              </w:rPr>
-              <w:fldChar w:fldCharType="separate"/>
-            </w:r>
-            <w:r>
-              <w:rPr>
-                <w:noProof/>
-                <w:webHidden/>
-              </w:rPr>
-              <w:t>11</w:t>
             </w:r>
             <w:r>
               <w:rPr>
@@ -1971,12 +1872,81 @@
               <w:lang w:eastAsia="en-US"/>
             </w:rPr>
           </w:pPr>
-          <w:hyperlink w:anchor="_Toc435390084" w:history="1">
+          <w:hyperlink w:anchor="_Toc435467962" w:history="1">
             <w:r>
               <w:rPr>
                 <w:rStyle w:val="Hyperlink"/>
                 <w:noProof/>
               </w:rPr>
+              <w:t>Use Case Scenarios</w:t>
+            </w:r>
+            <w:r>
+              <w:rPr>
+                <w:noProof/>
+                <w:webHidden/>
+              </w:rPr>
+              <w:tab/>
+            </w:r>
+            <w:r>
+              <w:rPr>
+                <w:noProof/>
+                <w:webHidden/>
+              </w:rPr>
+              <w:fldChar w:fldCharType="begin"/>
+            </w:r>
+            <w:r>
+              <w:rPr>
+                <w:noProof/>
+                <w:webHidden/>
+              </w:rPr>
+              <w:instrText xml:space="preserve"> PAGEREF _Toc435467962 \h </w:instrText>
+            </w:r>
+            <w:r>
+              <w:rPr>
+                <w:noProof/>
+                <w:webHidden/>
+              </w:rPr>
+            </w:r>
+            <w:r>
+              <w:rPr>
+                <w:noProof/>
+                <w:webHidden/>
+              </w:rPr>
+              <w:fldChar w:fldCharType="separate"/>
+            </w:r>
+            <w:r>
+              <w:rPr>
+                <w:noProof/>
+                <w:webHidden/>
+              </w:rPr>
+              <w:t>8</w:t>
+            </w:r>
+            <w:r>
+              <w:rPr>
+                <w:noProof/>
+                <w:webHidden/>
+              </w:rPr>
+              <w:fldChar w:fldCharType="end"/>
+            </w:r>
+          </w:hyperlink>
+        </w:p>
+        <w:p>
+          <w:pPr>
+            <w:pStyle w:val="TOC1"/>
+            <w:tabs>
+              <w:tab w:val="right" w:leader="dot" w:pos="9350"/>
+            </w:tabs>
+            <w:rPr>
+              <w:noProof/>
+              <w:lang w:eastAsia="en-US"/>
+            </w:rPr>
+          </w:pPr>
+          <w:hyperlink w:anchor="_Toc435467963" w:history="1">
+            <w:r>
+              <w:rPr>
+                <w:rStyle w:val="Hyperlink"/>
+                <w:noProof/>
+              </w:rPr>
               <w:t>Conclusion</w:t>
             </w:r>
             <w:r>
@@ -1998,7 +1968,7 @@
                 <w:noProof/>
                 <w:webHidden/>
               </w:rPr>
-              <w:instrText xml:space="preserve"> PAGEREF _Toc435390084 \h </w:instrText>
+              <w:instrText xml:space="preserve"> PAGEREF _Toc435467963 \h </w:instrText>
             </w:r>
             <w:r>
               <w:rPr>
@@ -2018,7 +1988,7 @@
                 <w:noProof/>
                 <w:webHidden/>
               </w:rPr>
-              <w:t>15</w:t>
+              <w:t>13</w:t>
             </w:r>
             <w:r>
               <w:rPr>
@@ -2061,12 +2031,12 @@
         <w:pStyle w:val="Heading1"/>
         <w:spacing w:before="0" w:after="100" w:afterAutospacing="1" w:line="240" w:lineRule="auto"/>
       </w:pPr>
-      <w:bookmarkStart w:id="0" w:name="_Toc435390059"/>
+      <w:bookmarkStart w:id="1" w:name="_Toc435467939"/>
       <w:r>
         <w:lastRenderedPageBreak/>
         <w:t>Introduction</w:t>
       </w:r>
-      <w:bookmarkEnd w:id="0"/>
+      <w:bookmarkEnd w:id="1"/>
     </w:p>
     <w:p>
       <w:pPr>
@@ -2079,17 +2049,12 @@
         <w:t xml:space="preserve">Have you ever thought about finding a good or new burger around town? Well, our client Ammar </w:t>
       </w:r>
       <w:proofErr w:type="spellStart"/>
-      <w:proofErr w:type="gramStart"/>
       <w:r>
         <w:t>Shallal</w:t>
       </w:r>
       <w:proofErr w:type="spellEnd"/>
       <w:r>
-        <w:t>,</w:t>
-      </w:r>
-      <w:proofErr w:type="gramEnd"/>
-      <w:r>
-        <w:t xml:space="preserve"> thought the same thing and decided to do something about it. He and a group of friends that were on a mission to find the best burgers in New York City founded the </w:t>
+        <w:t xml:space="preserve">, thought the same thing and decided to do something about it. He and a group of friends that were on a mission to find the best burgers in New York City founded the </w:t>
       </w:r>
       <w:r>
         <w:rPr>
@@ -2132,7 +2097,13 @@
         <w:tab/>
       </w:r>
       <w:r>
-        <w:t>Our team will be developing an Android port of the app and will perform some new feature requests from the client. The new features will include more social interaction options for users, such as the ability to follow other users to see what great (or gross) burgers they’re eating. Additionally, we will be looking at performing a database restructure that moves the focus from the burger joints to the burg</w:t>
+        <w:t xml:space="preserve">Our team will be developing an Android </w:t>
+      </w:r>
+      <w:r>
+        <w:t>version</w:t>
+      </w:r>
+      <w:r>
+        <w:t xml:space="preserve"> of the app and will perform some new feature requests from the client. The new features will include more social interaction options for users, such as the ability to follow other users to see what great (or gross) burgers they’re eating. Additionally, we will be looking at performing a database restructure that moves the focus from the burger joints to the burg</w:t>
       </w:r>
       <w:r>
         <w:t>ers themselves, and a few other requirements that will heighten the user experience of the Burgerator.</w:t>
@@ -2143,11 +2114,11 @@
         <w:pStyle w:val="Heading1"/>
         <w:spacing w:before="0" w:after="100" w:afterAutospacing="1" w:line="240" w:lineRule="auto"/>
       </w:pPr>
-      <w:bookmarkStart w:id="1" w:name="_Toc435390060"/>
+      <w:bookmarkStart w:id="2" w:name="_Toc435467940"/>
       <w:r>
         <w:t>Website</w:t>
       </w:r>
-      <w:bookmarkEnd w:id="1"/>
+      <w:bookmarkEnd w:id="2"/>
     </w:p>
     <w:p>
       <w:pPr>
@@ -2156,12 +2127,24 @@
       <w:r>
         <w:t xml:space="preserve">Our website is </w:t>
       </w:r>
-      <w:hyperlink r:id="rId8" w:history="1">
+      <w:hyperlink r:id="rId9" w:history="1">
         <w:r>
           <w:rPr>
             <w:rStyle w:val="Hyperlink"/>
           </w:rPr>
-          <w:t>https://trello.com/hamburgerlers</w:t>
+          <w:t>https://trello.com/</w:t>
+        </w:r>
+        <w:r>
+          <w:rPr>
+            <w:rStyle w:val="Hyperlink"/>
+          </w:rPr>
+          <w:t>h</w:t>
+        </w:r>
+        <w:r>
+          <w:rPr>
+            <w:rStyle w:val="Hyperlink"/>
+          </w:rPr>
+          <w:t>amburgerlers</w:t>
         </w:r>
       </w:hyperlink>
     </w:p>
@@ -2170,21 +2153,21 @@
         <w:pStyle w:val="Heading1"/>
         <w:spacing w:before="0" w:after="100" w:afterAutospacing="1" w:line="240" w:lineRule="auto"/>
       </w:pPr>
-      <w:bookmarkStart w:id="2" w:name="_Toc435390061"/>
+      <w:bookmarkStart w:id="3" w:name="_Toc435467941"/>
       <w:r>
         <w:t>Project Overview</w:t>
       </w:r>
-      <w:bookmarkEnd w:id="2"/>
+      <w:bookmarkEnd w:id="3"/>
     </w:p>
     <w:p>
       <w:pPr>
         <w:pStyle w:val="Heading2"/>
       </w:pPr>
-      <w:bookmarkStart w:id="3" w:name="_Toc435390062"/>
+      <w:bookmarkStart w:id="4" w:name="_Toc435467942"/>
       <w:r>
         <w:t>Project Summary</w:t>
       </w:r>
-      <w:bookmarkEnd w:id="3"/>
+      <w:bookmarkEnd w:id="4"/>
     </w:p>
     <w:p>
       <w:pPr>
@@ -2205,16 +2188,19 @@
       <w:r>
         <w:t>usiness that serves the burger.</w:t>
       </w:r>
+      <w:r>
+        <w:t xml:space="preserve"> This will be developed as an Android mobile application.</w:t>
+      </w:r>
     </w:p>
     <w:p>
       <w:pPr>
         <w:pStyle w:val="Heading2"/>
       </w:pPr>
-      <w:bookmarkStart w:id="4" w:name="_Toc435390063"/>
+      <w:bookmarkStart w:id="5" w:name="_Toc435467943"/>
       <w:r>
         <w:t>Project Client and Stakeholders</w:t>
       </w:r>
-      <w:bookmarkEnd w:id="4"/>
+      <w:bookmarkEnd w:id="5"/>
     </w:p>
     <w:p>
       <w:pPr>
@@ -2224,7 +2210,10 @@
         <w:tab/>
       </w:r>
       <w:r>
-        <w:t xml:space="preserve">Our client is Amar </w:t>
+        <w:t xml:space="preserve">Our client is </w:t>
+      </w:r>
+      <w:r>
+        <w:t xml:space="preserve">Amar </w:t>
       </w:r>
       <w:proofErr w:type="spellStart"/>
       <w:r>
@@ -2232,18 +2221,35 @@
       </w:r>
       <w:proofErr w:type="spellEnd"/>
       <w:r>
-        <w:t>. He currently has a Burgerator app available for IOS download. Ammar has a Database on google for user to input their burger ratings while the Android app is completed.</w:t>
+        <w:t>. He currently has</w:t>
+      </w:r>
+      <w:r>
+        <w:t xml:space="preserve"> </w:t>
+      </w:r>
+      <w:proofErr w:type="spellStart"/>
+      <w:r>
+        <w:t>Burgerator</w:t>
+      </w:r>
+      <w:proofErr w:type="spellEnd"/>
+      <w:r>
+        <w:t xml:space="preserve"> available for IOS download. Ammar </w:t>
+      </w:r>
+      <w:r>
+        <w:t>also has a d</w:t>
+      </w:r>
+      <w:r>
+        <w:t>atabase for user to input their burger ratings while the Android app is completed.</w:t>
       </w:r>
     </w:p>
     <w:p>
       <w:pPr>
         <w:pStyle w:val="Heading2"/>
       </w:pPr>
-      <w:bookmarkStart w:id="5" w:name="_Toc435390064"/>
+      <w:bookmarkStart w:id="6" w:name="_Toc435467944"/>
       <w:r>
         <w:t>Project Scope</w:t>
       </w:r>
-      <w:bookmarkEnd w:id="5"/>
+      <w:bookmarkEnd w:id="6"/>
     </w:p>
     <w:p>
       <w:pPr>
@@ -2253,42 +2259,29 @@
         <w:tab/>
       </w:r>
       <w:r>
-        <w:t xml:space="preserve">Our software will make it simple for the user to find the highest rated burger in their town. The app will show the location of the restaurant where the user can purchase the burger along with an image of the burger. The app will also display the user information of </w:t>
-      </w:r>
-      <w:proofErr w:type="gramStart"/>
-      <w:r>
-        <w:t>whomever</w:t>
-      </w:r>
-      <w:proofErr w:type="gramEnd"/>
-      <w:r>
-        <w:t xml:space="preserve"> rated the burger. The ratings will need to be imputed by the user. </w:t>
-      </w:r>
-      <w:proofErr w:type="gramStart"/>
-      <w:r>
-        <w:t>As well as the image of the burger.</w:t>
-      </w:r>
-      <w:proofErr w:type="gramEnd"/>
+        <w:t>Our software will make it simple for the user to find the highest rated burger in their town. The app will show the location of the restaurant where the user can purchase the burger along with an image of the burger. The app will also display the user information of whomever rated the burger. The ratings will need to be imputed by the user. As well as the image of the burger.</w:t>
+      </w:r>
     </w:p>
     <w:p>
       <w:pPr>
         <w:pStyle w:val="Heading1"/>
         <w:spacing w:before="0" w:after="100" w:afterAutospacing="1" w:line="240" w:lineRule="auto"/>
       </w:pPr>
-      <w:bookmarkStart w:id="6" w:name="_Toc435390065"/>
+      <w:bookmarkStart w:id="7" w:name="_Toc435467945"/>
       <w:r>
         <w:t>Project Management Plan</w:t>
       </w:r>
-      <w:bookmarkEnd w:id="6"/>
+      <w:bookmarkEnd w:id="7"/>
     </w:p>
     <w:p>
       <w:pPr>
         <w:pStyle w:val="Heading2"/>
       </w:pPr>
-      <w:bookmarkStart w:id="7" w:name="_Toc435390066"/>
+      <w:bookmarkStart w:id="8" w:name="_Toc435467946"/>
       <w:r>
         <w:t>Project Organization</w:t>
       </w:r>
-      <w:bookmarkEnd w:id="7"/>
+      <w:bookmarkEnd w:id="8"/>
     </w:p>
     <w:p>
       <w:pPr>
@@ -2298,7 +2291,13 @@
         <w:tab/>
       </w:r>
       <w:r>
-        <w:t xml:space="preserve">We have chosen to use agile software development process.  Consisting of a series of short iterations, each ending with an update of some form delivered to the client.  The agile process will allow </w:t>
+        <w:t xml:space="preserve">We have chosen to use </w:t>
+      </w:r>
+      <w:r>
+        <w:t xml:space="preserve">the </w:t>
+      </w:r>
+      <w:r>
+        <w:t xml:space="preserve">agile software development process.  Consisting of a series of short iterations, each ending with an update of some form delivered to the client.  The agile process will allow </w:t>
       </w:r>
       <w:r>
         <w:lastRenderedPageBreak/>
@@ -2313,11 +2312,26 @@
         <w:tab/>
       </w:r>
       <w:r>
-        <w:t xml:space="preserve">Team </w:t>
+        <w:t>The</w:t>
+      </w:r>
+      <w:r>
+        <w:t xml:space="preserve"> </w:t>
       </w:r>
       <w:proofErr w:type="spellStart"/>
       <w:r>
-        <w:t>Hamburglers</w:t>
+        <w:t>Hamburg</w:t>
+      </w:r>
+      <w:r>
+        <w:t>er</w:t>
+      </w:r>
+      <w:r>
+        <w:t>ler</w:t>
+      </w:r>
+      <w:r>
+        <w:t>’</w:t>
+      </w:r>
+      <w:r>
+        <w:t>s</w:t>
       </w:r>
       <w:proofErr w:type="spellEnd"/>
       <w:r>
@@ -2329,7 +2343,25 @@
       </w:r>
       <w:proofErr w:type="spellEnd"/>
       <w:r>
-        <w:t xml:space="preserve">, QA Lead Jonathan Hammond, Documentation Lead Alec Michel, and Design Lead Luis Garcia.  We will meet as a team for twenty minutes three times a week, and two scrum meetings for an hour.  </w:t>
+        <w:t>, Q</w:t>
+      </w:r>
+      <w:r>
+        <w:t xml:space="preserve">uality </w:t>
+      </w:r>
+      <w:r>
+        <w:t>A</w:t>
+      </w:r>
+      <w:r>
+        <w:t>ssurance</w:t>
+      </w:r>
+      <w:r>
+        <w:t xml:space="preserve"> Lead Jonathan Hammond, Documentation Lead Alec Miche</w:t>
+      </w:r>
+      <w:r>
+        <w:t>l, and Design Lead Luis Garcia.</w:t>
+      </w:r>
+      <w:r>
+        <w:t xml:space="preserve"> We will meet as a team for twenty minutes three times a week, and two scrum meetings for an hour.  </w:t>
       </w:r>
     </w:p>
     <w:p>
@@ -2347,11 +2379,11 @@
       <w:pPr>
         <w:pStyle w:val="Heading2"/>
       </w:pPr>
-      <w:bookmarkStart w:id="8" w:name="_Toc435390067"/>
+      <w:bookmarkStart w:id="9" w:name="_Toc435467947"/>
       <w:r>
         <w:t>Risk Management</w:t>
       </w:r>
-      <w:bookmarkEnd w:id="8"/>
+      <w:bookmarkEnd w:id="9"/>
     </w:p>
     <w:p>
       <w:pPr>
@@ -2368,11 +2400,11 @@
       <w:pPr>
         <w:pStyle w:val="Heading2"/>
       </w:pPr>
-      <w:bookmarkStart w:id="9" w:name="_Toc435390068"/>
+      <w:bookmarkStart w:id="10" w:name="_Toc435467948"/>
       <w:r>
         <w:t>Cost Risks</w:t>
       </w:r>
-      <w:bookmarkEnd w:id="9"/>
+      <w:bookmarkEnd w:id="10"/>
     </w:p>
     <w:p>
       <w:pPr>
@@ -2392,11 +2424,11 @@
       <w:pPr>
         <w:pStyle w:val="Heading2"/>
       </w:pPr>
-      <w:bookmarkStart w:id="10" w:name="_Toc435390069"/>
+      <w:bookmarkStart w:id="11" w:name="_Toc435467949"/>
       <w:r>
         <w:t>Scheduling Risks</w:t>
       </w:r>
-      <w:bookmarkEnd w:id="10"/>
+      <w:bookmarkEnd w:id="11"/>
     </w:p>
     <w:p>
       <w:pPr>
@@ -2423,11 +2455,11 @@
       <w:pPr>
         <w:pStyle w:val="Heading2"/>
       </w:pPr>
-      <w:bookmarkStart w:id="11" w:name="_Toc435390070"/>
+      <w:bookmarkStart w:id="12" w:name="_Toc435467950"/>
       <w:r>
         <w:t>Programmatic Risks</w:t>
       </w:r>
-      <w:bookmarkEnd w:id="11"/>
+      <w:bookmarkEnd w:id="12"/>
     </w:p>
     <w:p>
       <w:pPr>
@@ -2447,11 +2479,11 @@
       <w:pPr>
         <w:pStyle w:val="Heading2"/>
       </w:pPr>
-      <w:bookmarkStart w:id="12" w:name="_Toc435390071"/>
+      <w:bookmarkStart w:id="13" w:name="_Toc435467951"/>
       <w:r>
         <w:t>Hazy Vision</w:t>
       </w:r>
-      <w:bookmarkEnd w:id="12"/>
+      <w:bookmarkEnd w:id="13"/>
     </w:p>
     <w:p>
       <w:pPr>
@@ -2466,11 +2498,11 @@
       <w:pPr>
         <w:pStyle w:val="Heading2"/>
       </w:pPr>
-      <w:bookmarkStart w:id="13" w:name="_Toc435390072"/>
+      <w:bookmarkStart w:id="14" w:name="_Toc435467952"/>
       <w:r>
         <w:t>Team Issues</w:t>
       </w:r>
-      <w:bookmarkEnd w:id="13"/>
+      <w:bookmarkEnd w:id="14"/>
     </w:p>
     <w:p>
       <w:pPr>
@@ -2509,11 +2541,11 @@
       <w:pPr>
         <w:pStyle w:val="Heading2"/>
       </w:pPr>
-      <w:bookmarkStart w:id="14" w:name="_Toc435390073"/>
+      <w:bookmarkStart w:id="15" w:name="_Toc435467953"/>
       <w:r>
         <w:t>Software Development Tools</w:t>
       </w:r>
-      <w:bookmarkEnd w:id="14"/>
+      <w:bookmarkEnd w:id="15"/>
     </w:p>
     <w:p>
       <w:pPr>
@@ -2537,21 +2569,21 @@
         <w:pStyle w:val="Heading1"/>
         <w:spacing w:before="0" w:after="100" w:afterAutospacing="1" w:line="240" w:lineRule="auto"/>
       </w:pPr>
-      <w:bookmarkStart w:id="15" w:name="_Toc435390074"/>
+      <w:bookmarkStart w:id="16" w:name="_Toc435467954"/>
       <w:r>
         <w:t>Requirements</w:t>
       </w:r>
-      <w:bookmarkEnd w:id="15"/>
+      <w:bookmarkEnd w:id="16"/>
     </w:p>
     <w:p>
       <w:pPr>
         <w:pStyle w:val="Heading2"/>
       </w:pPr>
-      <w:bookmarkStart w:id="16" w:name="_Toc435390075"/>
+      <w:bookmarkStart w:id="17" w:name="_Toc435467955"/>
       <w:r>
         <w:t>Development, Operation, and Maintenance Environments</w:t>
       </w:r>
-      <w:bookmarkEnd w:id="16"/>
+      <w:bookmarkEnd w:id="17"/>
     </w:p>
     <w:p>
       <w:pPr>
@@ -2561,40 +2593,33 @@
         <w:tab/>
       </w:r>
       <w:r>
-        <w:t xml:space="preserve">Android Burgerator will run as a native Android application on Android devices. Development, operation, and maintenance will utilize physical Android phones as well as virtual Android emulators. </w:t>
-      </w:r>
-    </w:p>
-    <w:p>
-      <w:pPr>
-        <w:spacing w:after="100" w:afterAutospacing="1" w:line="240" w:lineRule="auto"/>
-      </w:pPr>
-      <w:r>
-        <w:tab/>
-      </w:r>
-      <w:r>
-        <w:t>TODO: Min Android API?</w:t>
-      </w:r>
-    </w:p>
-    <w:p>
-      <w:pPr>
-        <w:spacing w:after="100" w:afterAutospacing="1" w:line="240" w:lineRule="auto"/>
-      </w:pPr>
-      <w:r>
-        <w:tab/>
-      </w:r>
-      <w:r>
-        <w:t>TODO: Target Android API?</w:t>
+        <w:t>Android Burgerator will run as a native Android application on Android devices. Development, operation, and maintenance will utilize physical Android phones as wel</w:t>
+      </w:r>
+      <w:r>
+        <w:t xml:space="preserve">l as virtual Android emulators. Minimum and target </w:t>
+      </w:r>
+      <w:r>
+        <w:t>Android</w:t>
+      </w:r>
+      <w:r>
+        <w:t xml:space="preserve"> API’s will change based on the technological needs of the application </w:t>
+      </w:r>
+      <w:r>
+        <w:t>combined with maintaining</w:t>
+      </w:r>
+      <w:r>
+        <w:t xml:space="preserve"> the maximum possible user base.  </w:t>
       </w:r>
     </w:p>
     <w:p>
       <w:pPr>
         <w:pStyle w:val="Heading2"/>
       </w:pPr>
-      <w:bookmarkStart w:id="17" w:name="_Toc435390076"/>
+      <w:bookmarkStart w:id="18" w:name="_Toc435467956"/>
       <w:r>
         <w:t>System Model</w:t>
       </w:r>
-      <w:bookmarkEnd w:id="17"/>
+      <w:bookmarkEnd w:id="18"/>
     </w:p>
     <w:p>
       <w:pPr>
@@ -2606,26 +2631,19 @@
         <w:ind w:left="1080"/>
       </w:pPr>
       <w:r>
-        <w:t>H</w:t>
-      </w:r>
-      <w:r>
-        <w:t>igh-level view showing the major components of the existing and proposed system</w:t>
+        <w:t>Existing</w:t>
+      </w:r>
+      <w:r>
+        <w:t xml:space="preserve"> high-level s</w:t>
+      </w:r>
+      <w:r>
+        <w:t>ystem</w:t>
+      </w:r>
+      <w:r>
+        <w:t xml:space="preserve"> view</w:t>
       </w:r>
       <w:r>
         <w:t>:</w:t>
-      </w:r>
-    </w:p>
-    <w:p>
-      <w:pPr>
-        <w:numPr>
-          <w:ilvl w:val="1"/>
-          <w:numId w:val="2"/>
-        </w:numPr>
-        <w:spacing w:after="100" w:afterAutospacing="1" w:line="240" w:lineRule="auto"/>
-        <w:ind w:left="1080"/>
-      </w:pPr>
-      <w:r>
-        <w:t>Existing System:</w:t>
       </w:r>
     </w:p>
     <w:p>
@@ -2634,6 +2652,7 @@
         <w:keepNext/>
         <w:spacing w:after="100" w:afterAutospacing="1" w:line="240" w:lineRule="auto"/>
         <w:ind w:left="0"/>
+        <w:jc w:val="center"/>
       </w:pPr>
       <w:r>
         <w:object w:dxaOrig="9346" w:dyaOrig="7801">
@@ -2656,10 +2675,10 @@
             <v:path o:extrusionok="f" gradientshapeok="t" o:connecttype="rect"/>
             <o:lock v:ext="edit" aspectratio="t"/>
           </v:shapetype>
-          <v:shape id="_x0000_i1026" type="#_x0000_t75" style="width:423.85pt;height:353.75pt" o:ole="">
-            <v:imagedata r:id="rId9" o:title=""/>
+          <v:shape id="_x0000_i1027" type="#_x0000_t75" style="width:408.6pt;height:287.05pt" o:ole="">
+            <v:imagedata r:id="rId10" o:title=""/>
           </v:shape>
-          <o:OLEObject Type="Embed" ProgID="Visio.Drawing.15" ShapeID="_x0000_i1026" DrawAspect="Content" ObjectID="_1509193964" r:id="rId10"/>
+          <o:OLEObject Type="Embed" ProgID="Visio.Drawing.15" ShapeID="_x0000_i1027" DrawAspect="Content" ObjectID="_1509213300" r:id="rId11"/>
         </w:object>
       </w:r>
     </w:p>
@@ -2685,8 +2704,13 @@
         <w:t xml:space="preserve"> </w:t>
       </w:r>
       <w:r>
-        <w:t>IOS Burgerator</w:t>
-      </w:r>
+        <w:t xml:space="preserve">IOS </w:t>
+      </w:r>
+      <w:proofErr w:type="spellStart"/>
+      <w:r>
+        <w:t>Burgerator</w:t>
+      </w:r>
+      <w:proofErr w:type="spellEnd"/>
     </w:p>
     <w:p>
       <w:pPr>
@@ -2710,10 +2734,26 @@
           <w:numId w:val="4"/>
         </w:numPr>
         <w:spacing w:after="100" w:afterAutospacing="1" w:line="240" w:lineRule="auto"/>
-        <w:ind w:left="360"/>
-      </w:pPr>
-      <w:r>
-        <w:t xml:space="preserve">IOS Burgerator is what currently exists. It is a mobile application that allows users to rate burgers within a geographic location (predominantly used in New York). Android Burgerator Base is intended to be an exact replication of IOS Burgerator. </w:t>
+        <w:ind w:left="1080"/>
+      </w:pPr>
+      <w:r>
+        <w:t xml:space="preserve">IOS Burgerator is what currently exists. It is a mobile application that allows users to rate burgers within a geographic location (predominantly used in New York). Android Burgerator Base is intended to be an exact replication of IOS </w:t>
+      </w:r>
+      <w:proofErr w:type="spellStart"/>
+      <w:proofErr w:type="gramStart"/>
+      <w:r>
+        <w:t>Burgerator</w:t>
+      </w:r>
+      <w:proofErr w:type="spellEnd"/>
+      <w:r>
+        <w:t>(</w:t>
+      </w:r>
+      <w:proofErr w:type="gramEnd"/>
+      <w:r>
+        <w:t>Figure 1)</w:t>
+      </w:r>
+      <w:r>
+        <w:t xml:space="preserve">. </w:t>
       </w:r>
     </w:p>
     <w:p>
@@ -2722,8 +2762,12 @@
           <w:ilvl w:val="1"/>
           <w:numId w:val="2"/>
         </w:numPr>
+        <w:tabs>
+          <w:tab w:val="clear" w:pos="1440"/>
+          <w:tab w:val="num" w:pos="2160"/>
+        </w:tabs>
         <w:spacing w:after="100" w:afterAutospacing="1" w:line="240" w:lineRule="auto"/>
-        <w:ind w:left="360"/>
+        <w:ind w:left="1080"/>
       </w:pPr>
       <w:r>
         <w:t>Proposed Systems:</w:t>
@@ -2741,16 +2785,129 @@
         <mc:AlternateContent>
           <mc:Choice Requires="wps">
             <w:drawing>
-              <wp:anchor distT="0" distB="0" distL="114300" distR="114300" simplePos="0" relativeHeight="251666432" behindDoc="0" locked="0" layoutInCell="1" allowOverlap="1" wp14:anchorId="59535071" wp14:editId="6C41D524">
+              <wp:anchor distT="0" distB="0" distL="114300" distR="114300" simplePos="0" relativeHeight="251657216" behindDoc="0" locked="0" layoutInCell="1" allowOverlap="1" wp14:anchorId="00EDF89D" wp14:editId="446741A7">
                 <wp:simplePos x="0" y="0"/>
                 <wp:positionH relativeFrom="column">
-                  <wp:posOffset>3248025</wp:posOffset>
+                  <wp:posOffset>1076325</wp:posOffset>
                 </wp:positionH>
                 <wp:positionV relativeFrom="paragraph">
-                  <wp:posOffset>7620</wp:posOffset>
+                  <wp:posOffset>18415</wp:posOffset>
                 </wp:positionV>
-                <wp:extent cx="1657350" cy="276225"/>
-                <wp:effectExtent l="0" t="0" r="19050" b="28575"/>
+                <wp:extent cx="1647825" cy="295275"/>
+                <wp:effectExtent l="0" t="0" r="28575" b="28575"/>
+                <wp:wrapNone/>
+                <wp:docPr id="2" name="Rectangle 2"/>
+                <wp:cNvGraphicFramePr/>
+                <a:graphic xmlns:a="http://schemas.openxmlformats.org/drawingml/2006/main">
+                  <a:graphicData uri="http://schemas.microsoft.com/office/word/2010/wordprocessingShape">
+                    <wps:wsp>
+                      <wps:cNvSpPr/>
+                      <wps:spPr>
+                        <a:xfrm>
+                          <a:off x="0" y="0"/>
+                          <a:ext cx="1647825" cy="295275"/>
+                        </a:xfrm>
+                        <a:prstGeom prst="rect">
+                          <a:avLst/>
+                        </a:prstGeom>
+                      </wps:spPr>
+                      <wps:style>
+                        <a:lnRef idx="2">
+                          <a:schemeClr val="accent2"/>
+                        </a:lnRef>
+                        <a:fillRef idx="1">
+                          <a:schemeClr val="lt1"/>
+                        </a:fillRef>
+                        <a:effectRef idx="0">
+                          <a:schemeClr val="accent2"/>
+                        </a:effectRef>
+                        <a:fontRef idx="minor">
+                          <a:schemeClr val="dk1"/>
+                        </a:fontRef>
+                      </wps:style>
+                      <wps:txbx>
+                        <w:txbxContent>
+                          <w:p>
+                            <w:pPr>
+                              <w:jc w:val="center"/>
+                            </w:pPr>
+                            <w:r>
+                              <w:t xml:space="preserve">Android </w:t>
+                            </w:r>
+                            <w:proofErr w:type="spellStart"/>
+                            <w:r>
+                              <w:t>Burgerator</w:t>
+                            </w:r>
+                            <w:proofErr w:type="spellEnd"/>
+                            <w:r>
+                              <w:t xml:space="preserve"> Base</w:t>
+                            </w:r>
+                          </w:p>
+                        </w:txbxContent>
+                      </wps:txbx>
+                      <wps:bodyPr rot="0" spcFirstLastPara="0" vertOverflow="overflow" horzOverflow="overflow" vert="horz" wrap="square" lIns="91440" tIns="45720" rIns="91440" bIns="45720" numCol="1" spcCol="0" rtlCol="0" fromWordArt="0" anchor="ctr" anchorCtr="0" forceAA="0" compatLnSpc="1">
+                        <a:prstTxWarp prst="textNoShape">
+                          <a:avLst/>
+                        </a:prstTxWarp>
+                        <a:noAutofit/>
+                      </wps:bodyPr>
+                    </wps:wsp>
+                  </a:graphicData>
+                </a:graphic>
+                <wp14:sizeRelH relativeFrom="margin">
+                  <wp14:pctWidth>0</wp14:pctWidth>
+                </wp14:sizeRelH>
+                <wp14:sizeRelV relativeFrom="margin">
+                  <wp14:pctHeight>0</wp14:pctHeight>
+                </wp14:sizeRelV>
+              </wp:anchor>
+            </w:drawing>
+          </mc:Choice>
+          <mc:Fallback>
+            <w:pict>
+              <v:rect w14:anchorId="00EDF89D" id="Rectangle 2" o:spid="_x0000_s1026" style="position:absolute;left:0;text-align:left;margin-left:84.75pt;margin-top:1.45pt;width:129.75pt;height:23.25pt;z-index:251657216;visibility:visible;mso-wrap-style:square;mso-width-percent:0;mso-height-percent:0;mso-wrap-distance-left:9pt;mso-wrap-distance-top:0;mso-wrap-distance-right:9pt;mso-wrap-distance-bottom:0;mso-position-horizontal:absolute;mso-position-horizontal-relative:text;mso-position-vertical:absolute;mso-position-vertical-relative:text;mso-width-percent:0;mso-height-percent:0;mso-width-relative:margin;mso-height-relative:margin;v-text-anchor:middle" o:gfxdata="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" fillcolor="white [3201]" strokecolor="#c0504d [3205]" strokeweight="2pt">
+                <v:textbox>
+                  <w:txbxContent>
+                    <w:p>
+                      <w:pPr>
+                        <w:jc w:val="center"/>
+                      </w:pPr>
+                      <w:r>
+                        <w:t xml:space="preserve">Android </w:t>
+                      </w:r>
+                      <w:proofErr w:type="spellStart"/>
+                      <w:r>
+                        <w:t>Burgerator</w:t>
+                      </w:r>
+                      <w:proofErr w:type="spellEnd"/>
+                      <w:r>
+                        <w:t xml:space="preserve"> Base</w:t>
+                      </w:r>
+                    </w:p>
+                  </w:txbxContent>
+                </v:textbox>
+              </v:rect>
+            </w:pict>
+          </mc:Fallback>
+        </mc:AlternateContent>
+      </w:r>
+      <w:r>
+        <w:rPr>
+          <w:noProof/>
+        </w:rPr>
+        <mc:AlternateContent>
+          <mc:Choice Requires="wps">
+            <w:drawing>
+              <wp:anchor distT="0" distB="0" distL="114300" distR="114300" simplePos="0" relativeHeight="251660288" behindDoc="0" locked="0" layoutInCell="1" allowOverlap="1" wp14:anchorId="3BC4946A" wp14:editId="7F7E7900">
+                <wp:simplePos x="0" y="0"/>
+                <wp:positionH relativeFrom="column">
+                  <wp:posOffset>3248024</wp:posOffset>
+                </wp:positionH>
+                <wp:positionV relativeFrom="paragraph">
+                  <wp:posOffset>8890</wp:posOffset>
+                </wp:positionV>
+                <wp:extent cx="1666875" cy="304800"/>
+                <wp:effectExtent l="0" t="0" r="28575" b="19050"/>
                 <wp:wrapNone/>
                 <wp:docPr id="3" name="Round Diagonal Corner Rectangle 3"/>
                 <wp:cNvGraphicFramePr/>
@@ -2761,7 +2918,7 @@
                       <wps:spPr>
                         <a:xfrm>
                           <a:off x="0" y="0"/>
-                          <a:ext cx="1657350" cy="276225"/>
+                          <a:ext cx="1666875" cy="304800"/>
                         </a:xfrm>
                         <a:prstGeom prst="round2DiagRect">
                           <a:avLst/>
@@ -2810,10 +2967,10 @@
           </mc:Choice>
           <mc:Fallback>
             <w:pict>
-              <v:shape id="Round Diagonal Corner Rectangle 3" o:spid="_x0000_s1026" style="position:absolute;left:0;text-align:left;margin-left:255.75pt;margin-top:.6pt;width:130.5pt;height:21.75pt;z-index:251666432;visibility:visible;mso-wrap-style:square;mso-width-percent:0;mso-height-percent:0;mso-wrap-distance-left:9pt;mso-wrap-distance-top:0;mso-wrap-distance-right:9pt;mso-wrap-distance-bottom:0;mso-position-horizontal:absolute;mso-position-horizontal-relative:text;mso-position-vertical:absolute;mso-position-vertical-relative:text;mso-width-percent:0;mso-height-percent:0;mso-width-relative:margin;mso-height-relative:margin;v-text-anchor:middle" coordsize="1657350,276225" o:spt="100" o:gfxdata="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" adj="-11796480,,5400" path="m46038,l1657350,r,l1657350,230187v,25426,-20612,46038,-46038,46038l,276225r,l,46038c,20612,20612,,46038,xe" fillcolor="white [3201]" strokecolor="#f79646 [3209]" strokeweight="2pt">
+              <v:shape w14:anchorId="3BC4946A" id="Round Diagonal Corner Rectangle 3" o:spid="_x0000_s1027" style="position:absolute;left:0;text-align:left;margin-left:255.75pt;margin-top:.7pt;width:131.25pt;height:24pt;z-index:251660288;visibility:visible;mso-wrap-style:square;mso-width-percent:0;mso-height-percent:0;mso-wrap-distance-left:9pt;mso-wrap-distance-top:0;mso-wrap-distance-right:9pt;mso-wrap-distance-bottom:0;mso-position-horizontal:absolute;mso-position-horizontal-relative:text;mso-position-vertical:absolute;mso-position-vertical-relative:text;mso-width-percent:0;mso-height-percent:0;mso-width-relative:margin;mso-height-relative:margin;v-text-anchor:middle" coordsize="1666875,304800" o:spt="100" o:gfxdata="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" adj="-11796480,,5400" path="m50801,l1666875,r,l1666875,253999v,28057,-22744,50801,-50801,50801l,304800r,l,50801c,22744,22744,,50801,xe" fillcolor="white [3201]" strokecolor="#f79646 [3209]" strokeweight="2pt">
                 <v:stroke joinstyle="miter"/>
                 <v:formulas/>
-                <v:path arrowok="t" o:connecttype="custom" o:connectlocs="46038,0;1657350,0;1657350,0;1657350,230187;1611312,276225;0,276225;0,276225;0,46038;46038,0" o:connectangles="0,0,0,0,0,0,0,0,0" textboxrect="0,0,1657350,276225"/>
+                <v:path arrowok="t" o:connecttype="custom" o:connectlocs="50801,0;1666875,0;1666875,0;1666875,253999;1616074,304800;0,304800;0,304800;0,50801;50801,0" o:connectangles="0,0,0,0,0,0,0,0,0" textboxrect="0,0,1666875,304800"/>
                 <v:textbox>
                   <w:txbxContent>
                     <w:p>
@@ -2828,100 +2985,6 @@
           </mc:Fallback>
         </mc:AlternateContent>
       </w:r>
-      <w:r>
-        <w:rPr>
-          <w:noProof/>
-        </w:rPr>
-        <mc:AlternateContent>
-          <mc:Choice Requires="wps">
-            <w:drawing>
-              <wp:anchor distT="0" distB="0" distL="114300" distR="114300" simplePos="0" relativeHeight="251665408" behindDoc="0" locked="0" layoutInCell="1" allowOverlap="1" wp14:anchorId="349ABAF8" wp14:editId="2F037D5C">
-                <wp:simplePos x="0" y="0"/>
-                <wp:positionH relativeFrom="column">
-                  <wp:posOffset>1075055</wp:posOffset>
-                </wp:positionH>
-                <wp:positionV relativeFrom="paragraph">
-                  <wp:posOffset>22225</wp:posOffset>
-                </wp:positionV>
-                <wp:extent cx="1610436" cy="272955"/>
-                <wp:effectExtent l="0" t="0" r="27940" b="13335"/>
-                <wp:wrapNone/>
-                <wp:docPr id="2" name="Rectangle 2"/>
-                <wp:cNvGraphicFramePr/>
-                <a:graphic xmlns:a="http://schemas.openxmlformats.org/drawingml/2006/main">
-                  <a:graphicData uri="http://schemas.microsoft.com/office/word/2010/wordprocessingShape">
-                    <wps:wsp>
-                      <wps:cNvSpPr/>
-                      <wps:spPr>
-                        <a:xfrm>
-                          <a:off x="0" y="0"/>
-                          <a:ext cx="1610436" cy="272955"/>
-                        </a:xfrm>
-                        <a:prstGeom prst="rect">
-                          <a:avLst/>
-                        </a:prstGeom>
-                      </wps:spPr>
-                      <wps:style>
-                        <a:lnRef idx="2">
-                          <a:schemeClr val="accent2"/>
-                        </a:lnRef>
-                        <a:fillRef idx="1">
-                          <a:schemeClr val="lt1"/>
-                        </a:fillRef>
-                        <a:effectRef idx="0">
-                          <a:schemeClr val="accent2"/>
-                        </a:effectRef>
-                        <a:fontRef idx="minor">
-                          <a:schemeClr val="dk1"/>
-                        </a:fontRef>
-                      </wps:style>
-                      <wps:txbx>
-                        <w:txbxContent>
-                          <w:p>
-                            <w:pPr>
-                              <w:jc w:val="center"/>
-                            </w:pPr>
-                            <w:r>
-                              <w:t>Android Burgerator Base</w:t>
-                            </w:r>
-                          </w:p>
-                        </w:txbxContent>
-                      </wps:txbx>
-                      <wps:bodyPr rot="0" spcFirstLastPara="0" vertOverflow="overflow" horzOverflow="overflow" vert="horz" wrap="square" lIns="91440" tIns="45720" rIns="91440" bIns="45720" numCol="1" spcCol="0" rtlCol="0" fromWordArt="0" anchor="ctr" anchorCtr="0" forceAA="0" compatLnSpc="1">
-                        <a:prstTxWarp prst="textNoShape">
-                          <a:avLst/>
-                        </a:prstTxWarp>
-                        <a:noAutofit/>
-                      </wps:bodyPr>
-                    </wps:wsp>
-                  </a:graphicData>
-                </a:graphic>
-                <wp14:sizeRelV relativeFrom="margin">
-                  <wp14:pctHeight>0</wp14:pctHeight>
-                </wp14:sizeRelV>
-              </wp:anchor>
-            </w:drawing>
-          </mc:Choice>
-          <mc:Fallback>
-            <w:pict>
-              <v:rect id="Rectangle 2" o:spid="_x0000_s1027" style="position:absolute;left:0;text-align:left;margin-left:84.65pt;margin-top:1.75pt;width:126.8pt;height:21.5pt;z-index:251665408;visibility:visible;mso-wrap-style:square;mso-height-percent:0;mso-wrap-distance-left:9pt;mso-wrap-distance-top:0;mso-wrap-distance-right:9pt;mso-wrap-distance-bottom:0;mso-position-horizontal:absolute;mso-position-horizontal-relative:text;mso-position-vertical:absolute;mso-position-vertical-relative:text;mso-height-percent:0;mso-height-relative:margin;v-text-anchor:middle" o:gfxdata="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" fillcolor="white [3201]" strokecolor="#c0504d [3205]" strokeweight="2pt">
-                <v:textbox>
-                  <w:txbxContent>
-                    <w:p>
-                      <w:pPr>
-                        <w:jc w:val="center"/>
-                      </w:pPr>
-                      <w:r>
-                        <w:t>Android Burgerator Base</w:t>
-                      </w:r>
-                    </w:p>
-                  </w:txbxContent>
-                </v:textbox>
-              </v:rect>
-            </w:pict>
-          </mc:Fallback>
-        </mc:AlternateContent>
-      </w:r>
     </w:p>
     <w:p>
       <w:pPr>
@@ -2946,94 +3009,17 @@
     <w:p>
       <w:pPr>
         <w:pStyle w:val="ListParagraph"/>
-        <w:numPr>
-          <w:ilvl w:val="0"/>
-          <w:numId w:val="3"/>
-        </w:numPr>
         <w:spacing w:after="100" w:afterAutospacing="1" w:line="240" w:lineRule="auto"/>
         <w:ind w:left="1080"/>
       </w:pPr>
-      <w:r>
-        <w:t>TODO: Include a system level diagram for Android Burgerator.</w:t>
-      </w:r>
     </w:p>
     <w:p>
       <w:pPr>
         <w:pStyle w:val="Heading2"/>
       </w:pPr>
-      <w:bookmarkStart w:id="18" w:name="_Toc435390077"/>
-      <w:r>
-        <w:lastRenderedPageBreak/>
+      <w:bookmarkStart w:id="19" w:name="_Toc435467957"/>
+      <w:r>
         <w:t>User Interaction</w:t>
-      </w:r>
-      <w:bookmarkEnd w:id="18"/>
-    </w:p>
-    <w:p>
-      <w:pPr>
-        <w:pStyle w:val="ListParagraph"/>
-        <w:numPr>
-          <w:ilvl w:val="0"/>
-          <w:numId w:val="10"/>
-        </w:numPr>
-        <w:spacing w:after="100" w:afterAutospacing="1" w:line="240" w:lineRule="auto"/>
-      </w:pPr>
-      <w:r>
-        <w:t xml:space="preserve">The user of the mobile application </w:t>
-      </w:r>
-      <w:proofErr w:type="spellStart"/>
-      <w:r>
-        <w:t>Andorid</w:t>
-      </w:r>
-      <w:proofErr w:type="spellEnd"/>
-      <w:r>
-        <w:t xml:space="preserve"> Burgerator Base, which is currently the focus for the project, is to allow individuals to visit a restaurant, take photos of a hamburger that they ordered and leave a rating for the burger in question. </w:t>
-      </w:r>
-    </w:p>
-    <w:p>
-      <w:pPr>
-        <w:pStyle w:val="ListParagraph"/>
-        <w:numPr>
-          <w:ilvl w:val="0"/>
-          <w:numId w:val="10"/>
-        </w:numPr>
-        <w:spacing w:after="100" w:afterAutospacing="1" w:line="240" w:lineRule="auto"/>
-      </w:pPr>
-      <w:r>
-        <w:t>Use-case diagrams and scenarios are an effective way to describe the interaction.</w:t>
-      </w:r>
-    </w:p>
-    <w:p>
-      <w:pPr>
-        <w:pStyle w:val="ListParagraph"/>
-        <w:numPr>
-          <w:ilvl w:val="1"/>
-          <w:numId w:val="10"/>
-        </w:numPr>
-        <w:spacing w:after="100" w:afterAutospacing="1" w:line="240" w:lineRule="auto"/>
-      </w:pPr>
-      <w:r>
-        <w:t xml:space="preserve">Refer to the use case diagram </w:t>
-      </w:r>
-      <w:r>
-        <w:t>and corresponding scenarios(fig</w:t>
-      </w:r>
-      <w:r>
-        <w:t xml:space="preserve"> </w:t>
-      </w:r>
-      <w:r>
-        <w:t>3</w:t>
-      </w:r>
-      <w:r>
-        <w:t>)</w:t>
-      </w:r>
-    </w:p>
-    <w:p>
-      <w:pPr>
-        <w:pStyle w:val="Heading2"/>
-      </w:pPr>
-      <w:bookmarkStart w:id="19" w:name="_Toc435390078"/>
-      <w:r>
-        <w:t>Functional Requirements</w:t>
       </w:r>
       <w:bookmarkEnd w:id="19"/>
     </w:p>
@@ -3047,92 +3033,45 @@
         <w:ind w:left="1080"/>
       </w:pPr>
       <w:r>
-        <w:t>The application must:</w:t>
-      </w:r>
-    </w:p>
-    <w:p>
-      <w:pPr>
-        <w:numPr>
-          <w:ilvl w:val="1"/>
-          <w:numId w:val="2"/>
-        </w:numPr>
-        <w:spacing w:after="100" w:afterAutospacing="1" w:line="240" w:lineRule="auto"/>
-      </w:pPr>
-      <w:r>
-        <w:t xml:space="preserve">Allow the user to sign in(email, </w:t>
+        <w:t xml:space="preserve">The user of the mobile application </w:t>
+      </w:r>
+      <w:r>
+        <w:t>Android</w:t>
+      </w:r>
+      <w:r>
+        <w:t xml:space="preserve"> </w:t>
       </w:r>
       <w:proofErr w:type="spellStart"/>
       <w:r>
-        <w:t>facebook</w:t>
+        <w:t>Burgerator</w:t>
       </w:r>
       <w:proofErr w:type="spellEnd"/>
       <w:r>
-        <w:t>, twitter)</w:t>
-      </w:r>
-    </w:p>
-    <w:p>
-      <w:pPr>
-        <w:numPr>
-          <w:ilvl w:val="1"/>
-          <w:numId w:val="2"/>
-        </w:numPr>
-        <w:spacing w:after="100" w:afterAutospacing="1" w:line="240" w:lineRule="auto"/>
-      </w:pPr>
-      <w:r>
-        <w:t xml:space="preserve">Allow the user to review five main sections of the application(Find a </w:t>
-      </w:r>
-      <w:proofErr w:type="spellStart"/>
-      <w:r>
-        <w:t>burger,Burger</w:t>
-      </w:r>
-      <w:proofErr w:type="spellEnd"/>
-      <w:r>
-        <w:t xml:space="preserve"> Feed, burger rating, top burgers, user profile)</w:t>
-      </w:r>
-    </w:p>
-    <w:p>
-      <w:pPr>
-        <w:numPr>
-          <w:ilvl w:val="1"/>
-          <w:numId w:val="2"/>
-        </w:numPr>
-        <w:spacing w:after="100" w:afterAutospacing="1" w:line="240" w:lineRule="auto"/>
-      </w:pPr>
-      <w:r>
-        <w:t>Allow the user to logout</w:t>
-      </w:r>
-    </w:p>
-    <w:p>
-      <w:pPr>
-        <w:numPr>
-          <w:ilvl w:val="1"/>
-          <w:numId w:val="2"/>
-        </w:numPr>
-        <w:spacing w:after="100" w:afterAutospacing="1" w:line="240" w:lineRule="auto"/>
-      </w:pPr>
-      <w:r>
-        <w:t>Allow the user to control setting such as location from within the application</w:t>
-      </w:r>
-    </w:p>
-    <w:p>
-      <w:pPr>
-        <w:pStyle w:val="Heading2"/>
-      </w:pPr>
-      <w:bookmarkStart w:id="20" w:name="_Toc435390079"/>
-      <w:r>
-        <w:t xml:space="preserve">Nonfunctional </w:t>
-      </w:r>
-      <w:r>
-        <w:t>Requirements</w:t>
-      </w:r>
-      <w:bookmarkEnd w:id="20"/>
-    </w:p>
-    <w:p>
-      <w:r>
-        <w:tab/>
-      </w:r>
-      <w:r>
-        <w:t>Detail the constraints under which your system must operate.</w:t>
+        <w:t xml:space="preserve"> Base</w:t>
+      </w:r>
+      <w:r>
+        <w:t xml:space="preserve"> </w:t>
+      </w:r>
+      <w:r>
+        <w:t>is to allow individuals to visit a restaurant, take photos of a hamburger they</w:t>
+      </w:r>
+      <w:r>
+        <w:t xml:space="preserve"> have ordered,</w:t>
+      </w:r>
+      <w:r>
+        <w:t xml:space="preserve"> leave a rating for </w:t>
+      </w:r>
+      <w:r>
+        <w:t xml:space="preserve">said </w:t>
+      </w:r>
+      <w:r>
+        <w:t>burger</w:t>
+      </w:r>
+      <w:r>
+        <w:t>, and other features related to rating burgers</w:t>
+      </w:r>
+      <w:r>
+        <w:t xml:space="preserve">. </w:t>
       </w:r>
     </w:p>
     <w:p>
@@ -3145,8 +3084,54 @@
         <w:ind w:left="1080"/>
       </w:pPr>
       <w:r>
-        <w:t xml:space="preserve">Given that Burgerator is location based, there must be access to location or a manual way to enter the location. </w:t>
-      </w:r>
+        <w:t>The use-case diagram</w:t>
+      </w:r>
+      <w:r>
+        <w:t xml:space="preserve"> and scenarios describe the interaction</w:t>
+      </w:r>
+      <w:r>
+        <w:t xml:space="preserve"> between the user and the mobile application</w:t>
+      </w:r>
+      <w:r>
+        <w:t>.</w:t>
+      </w:r>
+    </w:p>
+    <w:p>
+      <w:pPr>
+        <w:numPr>
+          <w:ilvl w:val="1"/>
+          <w:numId w:val="2"/>
+        </w:numPr>
+        <w:spacing w:after="100" w:afterAutospacing="1" w:line="240" w:lineRule="auto"/>
+      </w:pPr>
+      <w:r>
+        <w:t xml:space="preserve">Refer to the use case diagram </w:t>
+      </w:r>
+      <w:r>
+        <w:t>and corresponding scenarios(</w:t>
+      </w:r>
+      <w:r>
+        <w:t>Figure</w:t>
+      </w:r>
+      <w:r>
+        <w:t xml:space="preserve"> </w:t>
+      </w:r>
+      <w:r>
+        <w:t>3</w:t>
+      </w:r>
+      <w:r>
+        <w:t>)</w:t>
+      </w:r>
+    </w:p>
+    <w:p>
+      <w:pPr>
+        <w:pStyle w:val="Heading2"/>
+      </w:pPr>
+      <w:bookmarkStart w:id="20" w:name="_Toc435467958"/>
+      <w:r>
+        <w:t>Functional Requirements</w:t>
+      </w:r>
+      <w:bookmarkEnd w:id="20"/>
     </w:p>
     <w:p>
       <w:pPr>
@@ -3158,7 +3143,74 @@
         <w:ind w:left="1080"/>
       </w:pPr>
       <w:r>
-        <w:t xml:space="preserve">Constraints that the hardware imposes on the application are the same that other applications have. Memory, data, and battery constraints should be minimal. </w:t>
+        <w:t>Allow the user to login</w:t>
+      </w:r>
+      <w:r>
+        <w:t xml:space="preserve"> (Use case ‘Login to </w:t>
+      </w:r>
+      <w:proofErr w:type="spellStart"/>
+      <w:r>
+        <w:t>Burgerator</w:t>
+      </w:r>
+      <w:proofErr w:type="spellEnd"/>
+      <w:r>
+        <w:t>’)</w:t>
+      </w:r>
+    </w:p>
+    <w:p>
+      <w:pPr>
+        <w:numPr>
+          <w:ilvl w:val="1"/>
+          <w:numId w:val="2"/>
+        </w:numPr>
+        <w:spacing w:after="100" w:afterAutospacing="1" w:line="240" w:lineRule="auto"/>
+      </w:pPr>
+      <w:r>
+        <w:t xml:space="preserve">Login’s can be completed by </w:t>
+      </w:r>
+      <w:r>
+        <w:t xml:space="preserve">email, </w:t>
+      </w:r>
+      <w:r>
+        <w:t>Facebook</w:t>
+      </w:r>
+      <w:r>
+        <w:t xml:space="preserve"> or twitter</w:t>
+      </w:r>
+    </w:p>
+    <w:p>
+      <w:pPr>
+        <w:numPr>
+          <w:ilvl w:val="1"/>
+          <w:numId w:val="2"/>
+        </w:numPr>
+        <w:spacing w:after="100" w:afterAutospacing="1" w:line="240" w:lineRule="auto"/>
+      </w:pPr>
+      <w:proofErr w:type="gramStart"/>
+      <w:r>
+        <w:t>Login’s</w:t>
+      </w:r>
+      <w:proofErr w:type="gramEnd"/>
+      <w:r>
+        <w:t xml:space="preserve"> must be bound to </w:t>
+      </w:r>
+      <w:r>
+        <w:t>each other. On</w:t>
+      </w:r>
+      <w:r>
+        <w:t>e user, can have multiple login credentials.</w:t>
+      </w:r>
+    </w:p>
+    <w:p>
+      <w:pPr>
+        <w:numPr>
+          <w:ilvl w:val="1"/>
+          <w:numId w:val="2"/>
+        </w:numPr>
+        <w:spacing w:after="100" w:afterAutospacing="1" w:line="240" w:lineRule="auto"/>
+      </w:pPr>
+      <w:r>
+        <w:t xml:space="preserve">Login’s must be secure and use proper authentication practices. </w:t>
       </w:r>
     </w:p>
     <w:p>
@@ -3171,15 +3223,112 @@
         <w:ind w:left="1080"/>
       </w:pPr>
       <w:r>
-        <w:t xml:space="preserve">The portability of the project is apparent given the underlying android Platform. This advantage opens up to application to the majority of the mobile </w:t>
-      </w:r>
-      <w:proofErr w:type="spellStart"/>
-      <w:r>
-        <w:t>maketshare</w:t>
-      </w:r>
-      <w:proofErr w:type="spellEnd"/>
-      <w:r>
-        <w:t xml:space="preserve">. </w:t>
+        <w:t xml:space="preserve">Allow the user to </w:t>
+      </w:r>
+      <w:r>
+        <w:t>explore</w:t>
+      </w:r>
+      <w:r>
+        <w:t xml:space="preserve"> the</w:t>
+      </w:r>
+      <w:r>
+        <w:t xml:space="preserve"> five ma</w:t>
+      </w:r>
+      <w:r>
+        <w:t>in windows of the application(Find A</w:t>
+      </w:r>
+      <w:r>
+        <w:t xml:space="preserve"> </w:t>
+      </w:r>
+      <w:r>
+        <w:t>Burger, Burger Feed, Burger Rating, Top Burgers, User P</w:t>
+      </w:r>
+      <w:r>
+        <w:t>rofile)</w:t>
+      </w:r>
+    </w:p>
+    <w:p>
+      <w:pPr>
+        <w:numPr>
+          <w:ilvl w:val="1"/>
+          <w:numId w:val="2"/>
+        </w:numPr>
+        <w:spacing w:after="100" w:afterAutospacing="1" w:line="240" w:lineRule="auto"/>
+      </w:pPr>
+      <w:r>
+        <w:t>Find A Burger: Search for burgers based on GPS location, zip code, or keyword.</w:t>
+      </w:r>
+      <w:r>
+        <w:t xml:space="preserve"> (Use case ‘</w:t>
+      </w:r>
+      <w:r>
+        <w:t>Find a burger/restaurant</w:t>
+      </w:r>
+      <w:r>
+        <w:t>’)</w:t>
+      </w:r>
+    </w:p>
+    <w:p>
+      <w:pPr>
+        <w:numPr>
+          <w:ilvl w:val="1"/>
+          <w:numId w:val="2"/>
+        </w:numPr>
+        <w:spacing w:after="100" w:afterAutospacing="1" w:line="240" w:lineRule="auto"/>
+      </w:pPr>
+      <w:r>
+        <w:t>Burger Feed: A list of burger reviews that are somehow (location, friends, pervious views, interests) relevant to you.</w:t>
+      </w:r>
+      <w:r>
+        <w:t xml:space="preserve"> (Use case ‘</w:t>
+      </w:r>
+      <w:r>
+        <w:t>Browse burger feed</w:t>
+      </w:r>
+      <w:r>
+        <w:t>’)</w:t>
+      </w:r>
+    </w:p>
+    <w:p>
+      <w:pPr>
+        <w:numPr>
+          <w:ilvl w:val="1"/>
+          <w:numId w:val="2"/>
+        </w:numPr>
+        <w:spacing w:after="100" w:afterAutospacing="1" w:line="240" w:lineRule="auto"/>
+      </w:pPr>
+      <w:r>
+        <w:t xml:space="preserve">Burger Rating: A </w:t>
+      </w:r>
+      <w:r>
+        <w:t>virtual form to complete a review of a burger.</w:t>
+      </w:r>
+      <w:r>
+        <w:t xml:space="preserve"> (Use case ‘</w:t>
+      </w:r>
+      <w:r>
+        <w:t>Rate a burger/ Add review</w:t>
+      </w:r>
+      <w:r>
+        <w:t>’)</w:t>
+      </w:r>
+    </w:p>
+    <w:p>
+      <w:pPr>
+        <w:numPr>
+          <w:ilvl w:val="1"/>
+          <w:numId w:val="2"/>
+        </w:numPr>
+        <w:spacing w:after="100" w:afterAutospacing="1" w:line="240" w:lineRule="auto"/>
+      </w:pPr>
+      <w:r>
+        <w:t>Top Burgers: A list of the top 10 rated burgers in the world. (Use case ‘</w:t>
+      </w:r>
+      <w:r>
+        <w:t>Browse burger leaderboards</w:t>
+      </w:r>
+      <w:r>
+        <w:t>’)</w:t>
       </w:r>
     </w:p>
     <w:p>
@@ -3192,16 +3341,41 @@
         <w:ind w:left="1080"/>
       </w:pPr>
       <w:r>
-        <w:t xml:space="preserve">The reliability of the application will rely on the servers that support it. </w:t>
-      </w:r>
+        <w:t>Allow the user to control setting</w:t>
+      </w:r>
+      <w:r>
+        <w:t>,</w:t>
+      </w:r>
+      <w:r>
+        <w:t xml:space="preserve"> such as location</w:t>
+      </w:r>
+      <w:r>
+        <w:t>, Facebook posts, linked accounts, and logout</w:t>
+      </w:r>
+      <w:r>
+        <w:t>,</w:t>
+      </w:r>
+      <w:r>
+        <w:t xml:space="preserve"> from within the application</w:t>
+      </w:r>
+    </w:p>
+    <w:p>
+      <w:pPr>
+        <w:spacing w:after="100" w:afterAutospacing="1" w:line="240" w:lineRule="auto"/>
+        <w:ind w:left="720"/>
+      </w:pPr>
     </w:p>
     <w:p>
       <w:pPr>
         <w:pStyle w:val="Heading2"/>
       </w:pPr>
-      <w:bookmarkStart w:id="21" w:name="_Toc435390080"/>
-      <w:r>
-        <w:t>Feasibility</w:t>
+      <w:bookmarkStart w:id="21" w:name="_Toc435467959"/>
+      <w:r>
+        <w:lastRenderedPageBreak/>
+        <w:t xml:space="preserve">Nonfunctional </w:t>
+      </w:r>
+      <w:r>
+        <w:t>Requirements</w:t>
       </w:r>
       <w:bookmarkEnd w:id="21"/>
     </w:p>
@@ -3215,30 +3389,142 @@
         <w:ind w:left="1080"/>
       </w:pPr>
       <w:r>
-        <w:t xml:space="preserve">Android base </w:t>
+        <w:t xml:space="preserve">Given that </w:t>
       </w:r>
       <w:proofErr w:type="spellStart"/>
       <w:r>
-        <w:t>base</w:t>
+        <w:t>Burgerator</w:t>
       </w:r>
       <w:proofErr w:type="spellEnd"/>
       <w:r>
-        <w:t>,</w:t>
+        <w:t xml:space="preserve"> is location based, there must be access to location or a manual way to enter the location. </w:t>
       </w:r>
     </w:p>
     <w:p>
       <w:pPr>
         <w:numPr>
-          <w:ilvl w:val="2"/>
+          <w:ilvl w:val="1"/>
           <w:numId w:val="2"/>
         </w:numPr>
         <w:spacing w:after="100" w:afterAutospacing="1" w:line="240" w:lineRule="auto"/>
-      </w:pPr>
-      <w:r>
-        <w:t xml:space="preserve">Base System Diagram </w:t>
-      </w:r>
-      <w:r>
-        <w:t>:</w:t>
+        <w:ind w:left="1080"/>
+      </w:pPr>
+      <w:r>
+        <w:t xml:space="preserve">Constraints that the hardware imposes on the application are the same that other applications have. Memory, data, and battery constraints should be minimal. </w:t>
+      </w:r>
+    </w:p>
+    <w:p>
+      <w:pPr>
+        <w:numPr>
+          <w:ilvl w:val="1"/>
+          <w:numId w:val="2"/>
+        </w:numPr>
+        <w:spacing w:after="100" w:afterAutospacing="1" w:line="240" w:lineRule="auto"/>
+        <w:ind w:left="1080"/>
+      </w:pPr>
+      <w:r>
+        <w:t>The portability of the project is</w:t>
+      </w:r>
+      <w:r>
+        <w:t xml:space="preserve"> apparent given the underlying Android p</w:t>
+      </w:r>
+      <w:r>
+        <w:t xml:space="preserve">latform. This advantage opens up to application to the majority of the mobile </w:t>
+      </w:r>
+      <w:r>
+        <w:t>market share</w:t>
+      </w:r>
+      <w:r>
+        <w:t xml:space="preserve">. </w:t>
+      </w:r>
+    </w:p>
+    <w:p>
+      <w:pPr>
+        <w:numPr>
+          <w:ilvl w:val="1"/>
+          <w:numId w:val="2"/>
+        </w:numPr>
+        <w:spacing w:after="100" w:afterAutospacing="1" w:line="240" w:lineRule="auto"/>
+        <w:ind w:left="1080"/>
+      </w:pPr>
+      <w:r>
+        <w:t xml:space="preserve">The reliability of the application will rely on the servers that support it. </w:t>
+      </w:r>
+    </w:p>
+    <w:p>
+      <w:pPr>
+        <w:pStyle w:val="Heading2"/>
+      </w:pPr>
+      <w:bookmarkStart w:id="22" w:name="_Toc435467960"/>
+      <w:r>
+        <w:t>Feasibility</w:t>
+      </w:r>
+      <w:bookmarkEnd w:id="22"/>
+    </w:p>
+    <w:p>
+      <w:pPr>
+        <w:numPr>
+          <w:ilvl w:val="1"/>
+          <w:numId w:val="2"/>
+        </w:numPr>
+        <w:spacing w:after="100" w:afterAutospacing="1" w:line="240" w:lineRule="auto"/>
+        <w:ind w:left="1080"/>
+      </w:pPr>
+      <w:r>
+        <w:t xml:space="preserve">Although ‘Android </w:t>
+      </w:r>
+      <w:proofErr w:type="spellStart"/>
+      <w:r>
+        <w:t>Burgerator</w:t>
+      </w:r>
+      <w:proofErr w:type="spellEnd"/>
+      <w:r>
+        <w:t xml:space="preserve"> Goal’ is the vision for </w:t>
+      </w:r>
+      <w:proofErr w:type="spellStart"/>
+      <w:r>
+        <w:t>Burgerator</w:t>
+      </w:r>
+      <w:proofErr w:type="spellEnd"/>
+      <w:r>
+        <w:t xml:space="preserve"> there exist two significant benchmarks for the development team, Android </w:t>
+      </w:r>
+      <w:proofErr w:type="spellStart"/>
+      <w:r>
+        <w:t>Burgerator</w:t>
+      </w:r>
+      <w:proofErr w:type="spellEnd"/>
+      <w:r>
+        <w:t xml:space="preserve"> Base and Android </w:t>
+      </w:r>
+      <w:proofErr w:type="spellStart"/>
+      <w:r>
+        <w:t>Burgerator</w:t>
+      </w:r>
+      <w:proofErr w:type="spellEnd"/>
+      <w:r>
+        <w:t xml:space="preserve"> Base Core (Figure 2).</w:t>
+      </w:r>
+    </w:p>
+    <w:p>
+      <w:pPr>
+        <w:numPr>
+          <w:ilvl w:val="1"/>
+          <w:numId w:val="2"/>
+        </w:numPr>
+        <w:spacing w:after="100" w:afterAutospacing="1" w:line="240" w:lineRule="auto"/>
+        <w:ind w:left="1080"/>
+      </w:pPr>
+      <w:r>
+        <w:t xml:space="preserve">Android </w:t>
+      </w:r>
+      <w:proofErr w:type="spellStart"/>
+      <w:r>
+        <w:t>Burgerator</w:t>
+      </w:r>
+      <w:proofErr w:type="spellEnd"/>
+      <w:r>
+        <w:t xml:space="preserve"> Base Core:</w:t>
       </w:r>
     </w:p>
     <w:p>
@@ -3249,10 +3535,10 @@
       </w:pPr>
       <w:r>
         <w:object w:dxaOrig="8671" w:dyaOrig="5865">
-          <v:shape id="_x0000_i1027" type="#_x0000_t75" style="width:433.25pt;height:293pt" o:ole="">
-            <v:imagedata r:id="rId11" o:title=""/>
+          <v:shape id="_x0000_i1028" type="#_x0000_t75" style="width:432.95pt;height:292.7pt" o:ole="">
+            <v:imagedata r:id="rId12" o:title=""/>
           </v:shape>
-          <o:OLEObject Type="Embed" ProgID="Visio.Drawing.15" ShapeID="_x0000_i1027" DrawAspect="Content" ObjectID="_1509193965" r:id="rId12"/>
+          <o:OLEObject Type="Embed" ProgID="Visio.Drawing.15" ShapeID="_x0000_i1028" DrawAspect="Content" ObjectID="_1509213301" r:id="rId13"/>
         </w:object>
       </w:r>
     </w:p>
@@ -3274,123 +3560,15 @@
       <w:r>
         <w:t>: Base System Diagram</w:t>
       </w:r>
-    </w:p>
-    <w:p>
-      <w:pPr>
-        <w:numPr>
-          <w:ilvl w:val="1"/>
-          <w:numId w:val="2"/>
-        </w:numPr>
-        <w:spacing w:after="100" w:afterAutospacing="1" w:line="240" w:lineRule="auto"/>
-        <w:ind w:left="1080"/>
-      </w:pPr>
-      <w:r>
-        <w:t xml:space="preserve">android base, </w:t>
-      </w:r>
-    </w:p>
-    <w:p>
-      <w:pPr>
-        <w:numPr>
-          <w:ilvl w:val="2"/>
-          <w:numId w:val="2"/>
-        </w:numPr>
-        <w:spacing w:after="100" w:afterAutospacing="1" w:line="240" w:lineRule="auto"/>
-      </w:pPr>
-      <w:r>
-        <w:t>System diagram(fig x)</w:t>
-      </w:r>
-    </w:p>
-    <w:p>
-      <w:pPr>
-        <w:numPr>
-          <w:ilvl w:val="1"/>
-          <w:numId w:val="2"/>
-        </w:numPr>
-        <w:spacing w:after="100" w:afterAutospacing="1" w:line="240" w:lineRule="auto"/>
-        <w:ind w:left="1080"/>
-      </w:pPr>
-      <w:r>
-        <w:t xml:space="preserve">android goal base, </w:t>
-      </w:r>
-    </w:p>
-    <w:p>
-      <w:pPr>
-        <w:numPr>
-          <w:ilvl w:val="2"/>
-          <w:numId w:val="2"/>
-        </w:numPr>
-        <w:spacing w:after="100" w:afterAutospacing="1" w:line="240" w:lineRule="auto"/>
-      </w:pPr>
-      <w:r>
-        <w:t>TBD</w:t>
-      </w:r>
-    </w:p>
-    <w:p>
-      <w:pPr>
-        <w:numPr>
-          <w:ilvl w:val="1"/>
-          <w:numId w:val="2"/>
-        </w:numPr>
-        <w:spacing w:after="100" w:afterAutospacing="1" w:line="240" w:lineRule="auto"/>
-        <w:ind w:left="1080"/>
-      </w:pPr>
-      <w:r>
-        <w:t>android goal</w:t>
-      </w:r>
-    </w:p>
-    <w:p>
-      <w:pPr>
-        <w:numPr>
-          <w:ilvl w:val="2"/>
-          <w:numId w:val="2"/>
-        </w:numPr>
-        <w:spacing w:after="100" w:afterAutospacing="1" w:line="240" w:lineRule="auto"/>
-      </w:pPr>
-      <w:r>
-        <w:t>TBD</w:t>
+      <w:r>
+        <w:br w:type="page"/>
       </w:r>
     </w:p>
     <w:p>
       <w:pPr>
         <w:pStyle w:val="Heading2"/>
       </w:pPr>
-      <w:bookmarkStart w:id="22" w:name="_Toc435390081"/>
-      <w:r>
-        <w:t>Appendices</w:t>
-      </w:r>
-      <w:bookmarkEnd w:id="22"/>
-    </w:p>
-    <w:p>
-      <w:pPr>
-        <w:numPr>
-          <w:ilvl w:val="1"/>
-          <w:numId w:val="2"/>
-        </w:numPr>
-        <w:spacing w:after="100" w:afterAutospacing="1" w:line="240" w:lineRule="auto"/>
-        <w:ind w:left="1080"/>
-      </w:pPr>
-      <w:r>
-        <w:t>System Diagrams, ER or Database diagrams, Use-case diagrams, others as appropriate</w:t>
-      </w:r>
-    </w:p>
-    <w:p>
-      <w:pPr>
-        <w:rPr>
-          <w:rFonts w:asciiTheme="majorHAnsi" w:hAnsiTheme="majorHAnsi"/>
-          <w:smallCaps/>
-          <w:sz w:val="28"/>
-          <w:szCs w:val="28"/>
-        </w:rPr>
-      </w:pPr>
-      <w:r>
-        <w:br w:type="page"/>
-      </w:r>
-    </w:p>
-    <w:p>
-      <w:pPr>
-        <w:pStyle w:val="Heading2"/>
-      </w:pPr>
-      <w:bookmarkStart w:id="23" w:name="_Toc435390082"/>
+      <w:bookmarkStart w:id="23" w:name="_Toc435467961"/>
       <w:r>
         <w:lastRenderedPageBreak/>
         <w:t>Use Case Diagram</w:t>
@@ -3407,11 +3585,11 @@
         <w:ind w:left="720"/>
       </w:pPr>
       <w:r>
-        <w:object w:dxaOrig="8460" w:dyaOrig="11400">
-          <v:shape id="_x0000_i1028" type="#_x0000_t75" style="width:423.25pt;height:569.75pt" o:ole="">
-            <v:imagedata r:id="rId13" o:title=""/>
+        <w:object w:dxaOrig="8041" w:dyaOrig="9976">
+          <v:shape id="_x0000_i1026" type="#_x0000_t75" style="width:402.1pt;height:498.4pt" o:ole="">
+            <v:imagedata r:id="rId14" o:title=""/>
           </v:shape>
-          <o:OLEObject Type="Embed" ProgID="Visio.Drawing.15" ShapeID="_x0000_i1028" DrawAspect="Content" ObjectID="_1509193966" r:id="rId14"/>
+          <o:OLEObject Type="Embed" ProgID="Visio.Drawing.15" ShapeID="_x0000_i1026" DrawAspect="Content" ObjectID="_1509213302" r:id="rId15"/>
         </w:object>
       </w:r>
     </w:p>
@@ -3441,9 +3619,8 @@
       <w:pPr>
         <w:pStyle w:val="Heading1"/>
       </w:pPr>
-      <w:bookmarkStart w:id="24" w:name="_Toc435390083"/>
-      <w:r>
-        <w:lastRenderedPageBreak/>
+      <w:bookmarkStart w:id="24" w:name="_Toc435467962"/>
+      <w:r>
         <w:t>Use Case Scenarios</w:t>
       </w:r>
       <w:bookmarkEnd w:id="24"/>
@@ -3481,8 +3658,13 @@
               <w:spacing w:after="100" w:afterAutospacing="1"/>
             </w:pPr>
             <w:r>
-              <w:t>Login to Burgerator</w:t>
-            </w:r>
+              <w:t xml:space="preserve">Login to </w:t>
+            </w:r>
+            <w:proofErr w:type="spellStart"/>
+            <w:r>
+              <w:t>Burgerator</w:t>
+            </w:r>
+            <w:proofErr w:type="spellEnd"/>
           </w:p>
         </w:tc>
       </w:tr>
@@ -3524,6 +3706,7 @@
               <w:spacing w:after="100" w:afterAutospacing="1"/>
             </w:pPr>
             <w:r>
+              <w:lastRenderedPageBreak/>
               <w:t>Summary</w:t>
             </w:r>
           </w:p>
@@ -3945,23 +4128,23 @@
               <w:spacing w:after="100" w:afterAutospacing="1"/>
             </w:pPr>
             <w:r>
+              <w:t>5. User browses restaurants</w:t>
+            </w:r>
+          </w:p>
+          <w:p>
+            <w:pPr>
+              <w:spacing w:after="100" w:afterAutospacing="1"/>
+            </w:pPr>
+            <w:r>
+              <w:t>6. User chooses restaurant</w:t>
+            </w:r>
+          </w:p>
+          <w:p>
+            <w:pPr>
+              <w:spacing w:after="100" w:afterAutospacing="1"/>
+            </w:pPr>
+            <w:r>
               <w:lastRenderedPageBreak/>
-              <w:t>5. User browses restaurants</w:t>
-            </w:r>
-          </w:p>
-          <w:p>
-            <w:pPr>
-              <w:spacing w:after="100" w:afterAutospacing="1"/>
-            </w:pPr>
-            <w:r>
-              <w:t>6. User chooses restaurant</w:t>
-            </w:r>
-          </w:p>
-          <w:p>
-            <w:pPr>
-              <w:spacing w:after="100" w:afterAutospacing="1"/>
-            </w:pPr>
-            <w:r>
               <w:t>7. User chooses burger</w:t>
             </w:r>
           </w:p>
@@ -4422,7 +4605,6 @@
               <w:spacing w:after="100" w:afterAutospacing="1"/>
             </w:pPr>
             <w:r>
-              <w:lastRenderedPageBreak/>
               <w:t>Use Case Name</w:t>
             </w:r>
           </w:p>
@@ -4492,7 +4674,11 @@
               <w:spacing w:after="100" w:afterAutospacing="1"/>
             </w:pPr>
             <w:r>
-              <w:t>Once logged into Burgerator, the user attempts to review a burger</w:t>
+              <w:t xml:space="preserve">Once logged into Burgerator, the user attempts </w:t>
+            </w:r>
+            <w:r>
+              <w:lastRenderedPageBreak/>
+              <w:t>to review a burger</w:t>
             </w:r>
           </w:p>
         </w:tc>
@@ -4507,6 +4693,7 @@
               <w:spacing w:after="100" w:afterAutospacing="1"/>
             </w:pPr>
             <w:r>
+              <w:lastRenderedPageBreak/>
               <w:t>Pre-Conditions</w:t>
             </w:r>
           </w:p>
@@ -4908,15 +5095,15 @@
               <w:spacing w:after="100" w:afterAutospacing="1"/>
             </w:pPr>
             <w:r>
+              <w:t>2. User is taken to the Burgerator home screen</w:t>
+            </w:r>
+          </w:p>
+          <w:p>
+            <w:pPr>
+              <w:spacing w:after="100" w:afterAutospacing="1"/>
+            </w:pPr>
+            <w:r>
               <w:lastRenderedPageBreak/>
-              <w:t>2. User is taken to the Burgerator home screen</w:t>
-            </w:r>
-          </w:p>
-          <w:p>
-            <w:pPr>
-              <w:spacing w:after="100" w:afterAutospacing="1"/>
-            </w:pPr>
-            <w:r>
               <w:t>3. User navigates to the ‘top 10 burgers’ tab</w:t>
             </w:r>
           </w:p>
@@ -5254,7 +5441,15 @@
               <w:t>4. User views thei</w:t>
             </w:r>
             <w:r>
-              <w:t xml:space="preserve">r Burgerator rank (Squire </w:t>
+              <w:t xml:space="preserve">r </w:t>
+            </w:r>
+            <w:proofErr w:type="spellStart"/>
+            <w:r>
+              <w:t>Burgerator</w:t>
+            </w:r>
+            <w:proofErr w:type="spellEnd"/>
+            <w:r>
+              <w:t xml:space="preserve"> rank (Squire </w:t>
             </w:r>
             <w:proofErr w:type="spellStart"/>
             <w:r>
@@ -5490,11 +5685,11 @@
               <w:spacing w:after="100" w:afterAutospacing="1"/>
             </w:pPr>
             <w:r>
-              <w:t xml:space="preserve">The database administrators role is to clean </w:t>
+              <w:t xml:space="preserve">The database administrators role is to clean garbage inputs from the system, modify the relational schema, and otherwise maintain the </w:t>
             </w:r>
             <w:r>
               <w:lastRenderedPageBreak/>
-              <w:t>garbage inputs from the system, modify the relational schema, and otherwise maintain the database</w:t>
+              <w:t>database</w:t>
             </w:r>
           </w:p>
         </w:tc>
@@ -5936,7 +6131,7 @@
         <w:pStyle w:val="Heading1"/>
         <w:spacing w:before="0" w:after="100" w:afterAutospacing="1" w:line="240" w:lineRule="auto"/>
       </w:pPr>
-      <w:bookmarkStart w:id="25" w:name="_Toc435390084"/>
+      <w:bookmarkStart w:id="25" w:name="_Toc435467963"/>
       <w:r>
         <w:t>Conclusion</w:t>
       </w:r>
@@ -5967,11 +6162,17 @@
     <w:p>
       <w:r>
         <w:tab/>
-        <w:t xml:space="preserve">There are some potential trouble areas such as maintaining accountability, and scheduling conflicts. Additionally, more time will likely need to be allotted for the project than what is currently </w:t>
+        <w:t xml:space="preserve">There are some potential trouble areas such as maintaining accountability, and scheduling conflicts. Additionally, more time will likely need to be allotted for the project than what is currently being designated. The technology that has to be learned in order to succeed is somewhat high. There </w:t>
       </w:r>
       <w:r>
         <w:lastRenderedPageBreak/>
-        <w:t xml:space="preserve">being designated. The technology that has to be learned in order to succeed is somewhat high. There are several APIs we must familiarize ourselves with, in addition to learning the android API. However, we will push through and make a great app for our client Ammar. </w:t>
+        <w:t>are several APIs we must familiarize ourselves wit</w:t>
+      </w:r>
+      <w:r>
+        <w:t>h, in addition to learning the A</w:t>
+      </w:r>
+      <w:r>
+        <w:t xml:space="preserve">ndroid API. However, we will push through and make a great app for our client Ammar. </w:t>
       </w:r>
     </w:p>
     <w:p>
@@ -5979,8 +6180,6 @@
         <w:tab/>
         <w:t>All in all, this project is starting to come together and we look forward to the result.</w:t>
       </w:r>
-      <w:bookmarkStart w:id="26" w:name="_GoBack"/>
-      <w:bookmarkEnd w:id="26"/>
     </w:p>
     <w:p>
       <w:r>
@@ -5997,9 +6196,59 @@
 </w:document>
 </file>
 
+<file path=word/endnotes.xml><?xml version="1.0" encoding="utf-8"?>
+<w:endnotes xmlns:wpc="http://schemas.microsoft.com/office/word/2010/wordprocessingCanvas" xmlns:mc="http://schemas.openxmlformats.org/markup-compatibility/2006" xmlns:o="urn:schemas-microsoft-com:office:office" xmlns:r="http://schemas.openxmlformats.org/officeDocument/2006/relationships" xmlns:m="http://schemas.openxmlformats.org/officeDocument/2006/math" xmlns:v="urn:schemas-microsoft-com:vml" xmlns:wp14="http://schemas.microsoft.com/office/word/2010/wordprocessingDrawing" xmlns:wp="http://schemas.openxmlformats.org/drawingml/2006/wordprocessingDrawing" xmlns:w10="urn:schemas-microsoft-com:office:word" xmlns:w="http://schemas.openxmlformats.org/wordprocessingml/2006/main" xmlns:w14="http://schemas.microsoft.com/office/word/2010/wordml" xmlns:w15="http://schemas.microsoft.com/office/word/2012/wordml" xmlns:wpg="http://schemas.microsoft.com/office/word/2010/wordprocessingGroup" xmlns:wpi="http://schemas.microsoft.com/office/word/2010/wordprocessingInk" xmlns:wne="http://schemas.microsoft.com/office/word/2006/wordml" xmlns:wps="http://schemas.microsoft.com/office/word/2010/wordprocessingShape" mc:Ignorable="w14 w15 wp14">
+  <w:endnote w:type="separator" w:id="-1">
+    <w:p>
+      <w:pPr>
+        <w:spacing w:after="0" w:line="240" w:lineRule="auto"/>
+      </w:pPr>
+      <w:r>
+        <w:separator/>
+      </w:r>
+    </w:p>
+  </w:endnote>
+  <w:endnote w:type="continuationSeparator" w:id="0">
+    <w:p>
+      <w:pPr>
+        <w:spacing w:after="0" w:line="240" w:lineRule="auto"/>
+      </w:pPr>
+      <w:r>
+        <w:continuationSeparator/>
+      </w:r>
+    </w:p>
+  </w:endnote>
+</w:endnotes>
+</file>
+
+<file path=word/footnotes.xml><?xml version="1.0" encoding="utf-8"?>
+<w:footnotes xmlns:wpc="http://schemas.microsoft.com/office/word/2010/wordprocessingCanvas" xmlns:mc="http://schemas.openxmlformats.org/markup-compatibility/2006" xmlns:o="urn:schemas-microsoft-com:office:office" xmlns:r="http://schemas.openxmlformats.org/officeDocument/2006/relationships" xmlns:m="http://schemas.openxmlformats.org/officeDocument/2006/math" xmlns:v="urn:schemas-microsoft-com:vml" xmlns:wp14="http://schemas.microsoft.com/office/word/2010/wordprocessingDrawing" xmlns:wp="http://schemas.openxmlformats.org/drawingml/2006/wordprocessingDrawing" xmlns:w10="urn:schemas-microsoft-com:office:word" xmlns:w="http://schemas.openxmlformats.org/wordprocessingml/2006/main" xmlns:w14="http://schemas.microsoft.com/office/word/2010/wordml" xmlns:w15="http://schemas.microsoft.com/office/word/2012/wordml" xmlns:wpg="http://schemas.microsoft.com/office/word/2010/wordprocessingGroup" xmlns:wpi="http://schemas.microsoft.com/office/word/2010/wordprocessingInk" xmlns:wne="http://schemas.microsoft.com/office/word/2006/wordml" xmlns:wps="http://schemas.microsoft.com/office/word/2010/wordprocessingShape" mc:Ignorable="w14 w15 wp14">
+  <w:footnote w:type="separator" w:id="-1">
+    <w:p>
+      <w:pPr>
+        <w:spacing w:after="0" w:line="240" w:lineRule="auto"/>
+      </w:pPr>
+      <w:r>
+        <w:separator/>
+      </w:r>
+    </w:p>
+  </w:footnote>
+  <w:footnote w:type="continuationSeparator" w:id="0">
+    <w:p>
+      <w:pPr>
+        <w:spacing w:after="0" w:line="240" w:lineRule="auto"/>
+      </w:pPr>
+      <w:r>
+        <w:continuationSeparator/>
+      </w:r>
+    </w:p>
+  </w:footnote>
+</w:footnotes>
+</file>
+
 <file path=word/numbering.xml><?xml version="1.0" encoding="utf-8"?>
-<w:numbering xmlns:wpc="http://schemas.microsoft.com/office/word/2010/wordprocessingCanvas" xmlns:mc="http://schemas.openxmlformats.org/markup-compatibility/2006" xmlns:o="urn:schemas-microsoft-com:office:office" xmlns:r="http://schemas.openxmlformats.org/officeDocument/2006/relationships" xmlns:m="http://schemas.openxmlformats.org/officeDocument/2006/math" xmlns:v="urn:schemas-microsoft-com:vml" xmlns:wp14="http://schemas.microsoft.com/office/word/2010/wordprocessingDrawing" xmlns:wp="http://schemas.openxmlformats.org/drawingml/2006/wordprocessingDrawing" xmlns:w10="urn:schemas-microsoft-com:office:word" xmlns:w="http://schemas.openxmlformats.org/wordprocessingml/2006/main" xmlns:w14="http://schemas.microsoft.com/office/word/2010/wordml" xmlns:wpg="http://schemas.microsoft.com/office/word/2010/wordprocessingGroup" xmlns:wpi="http://schemas.microsoft.com/office/word/2010/wordprocessingInk" xmlns:wne="http://schemas.microsoft.com/office/word/2006/wordml" xmlns:wps="http://schemas.microsoft.com/office/word/2010/wordprocessingShape" mc:Ignorable="w14 wp14">
-  <w:abstractNum w:abstractNumId="0">
+<w:numbering xmlns:wpc="http://schemas.microsoft.com/office/word/2010/wordprocessingCanvas" xmlns:mc="http://schemas.openxmlformats.org/markup-compatibility/2006" xmlns:o="urn:schemas-microsoft-com:office:office" xmlns:r="http://schemas.openxmlformats.org/officeDocument/2006/relationships" xmlns:m="http://schemas.openxmlformats.org/officeDocument/2006/math" xmlns:v="urn:schemas-microsoft-com:vml" xmlns:wp14="http://schemas.microsoft.com/office/word/2010/wordprocessingDrawing" xmlns:wp="http://schemas.openxmlformats.org/drawingml/2006/wordprocessingDrawing" xmlns:w10="urn:schemas-microsoft-com:office:word" xmlns:w="http://schemas.openxmlformats.org/wordprocessingml/2006/main" xmlns:w14="http://schemas.microsoft.com/office/word/2010/wordml" xmlns:w15="http://schemas.microsoft.com/office/word/2012/wordml" xmlns:wpg="http://schemas.microsoft.com/office/word/2010/wordprocessingGroup" xmlns:wpi="http://schemas.microsoft.com/office/word/2010/wordprocessingInk" xmlns:wne="http://schemas.microsoft.com/office/word/2006/wordml" xmlns:wps="http://schemas.microsoft.com/office/word/2010/wordprocessingShape" mc:Ignorable="w14 w15 wp14">
+  <w:abstractNum w:abstractNumId="0" w15:restartNumberingAfterBreak="0">
     <w:nsid w:val="08277F77"/>
     <w:multiLevelType w:val="hybridMultilevel"/>
     <w:tmpl w:val="847E615A"/>
@@ -6085,7 +6334,7 @@
       </w:pPr>
     </w:lvl>
   </w:abstractNum>
-  <w:abstractNum w:abstractNumId="1">
+  <w:abstractNum w:abstractNumId="1" w15:restartNumberingAfterBreak="0">
     <w:nsid w:val="11A33F36"/>
     <w:multiLevelType w:val="multilevel"/>
     <w:tmpl w:val="ABB81CD2"/>
@@ -6212,7 +6461,7 @@
       </w:pPr>
     </w:lvl>
   </w:abstractNum>
-  <w:abstractNum w:abstractNumId="2">
+  <w:abstractNum w:abstractNumId="2" w15:restartNumberingAfterBreak="0">
     <w:nsid w:val="19812E57"/>
     <w:multiLevelType w:val="multilevel"/>
     <w:tmpl w:val="0409001D"/>
@@ -6298,7 +6547,7 @@
       </w:pPr>
     </w:lvl>
   </w:abstractNum>
-  <w:abstractNum w:abstractNumId="3">
+  <w:abstractNum w:abstractNumId="3" w15:restartNumberingAfterBreak="0">
     <w:nsid w:val="5A036FDC"/>
     <w:multiLevelType w:val="hybridMultilevel"/>
     <w:tmpl w:val="93C207FA"/>
@@ -6411,7 +6660,7 @@
       </w:rPr>
     </w:lvl>
   </w:abstractNum>
-  <w:abstractNum w:abstractNumId="4">
+  <w:abstractNum w:abstractNumId="4" w15:restartNumberingAfterBreak="0">
     <w:nsid w:val="5C7E08AD"/>
     <w:multiLevelType w:val="multilevel"/>
     <w:tmpl w:val="ABB81CD2"/>
@@ -6530,26 +6779,26 @@
       </w:pPr>
     </w:lvl>
   </w:abstractNum>
-  <w:abstractNum w:abstractNumId="5">
+  <w:abstractNum w:abstractNumId="5" w15:restartNumberingAfterBreak="0">
     <w:nsid w:val="5D8A324B"/>
     <w:multiLevelType w:val="multilevel"/>
     <w:tmpl w:val="ABB81CD2"/>
     <w:numStyleLink w:val="Style1"/>
   </w:abstractNum>
-  <w:abstractNum w:abstractNumId="6">
+  <w:abstractNum w:abstractNumId="6" w15:restartNumberingAfterBreak="0">
     <w:nsid w:val="65362042"/>
     <w:multiLevelType w:val="hybridMultilevel"/>
-    <w:tmpl w:val="A3581712"/>
-    <w:lvl w:ilvl="0" w:tplc="04090003">
+    <w:tmpl w:val="11D69BC2"/>
+    <w:lvl w:ilvl="0" w:tplc="5ED0EE42">
       <w:start w:val="1"/>
       <w:numFmt w:val="bullet"/>
-      <w:lvlText w:val="o"/>
+      <w:lvlText w:val=""/>
       <w:lvlJc w:val="left"/>
       <w:pPr>
         <w:ind w:left="1440" w:hanging="360"/>
       </w:pPr>
       <w:rPr>
-        <w:rFonts w:ascii="Courier New" w:hAnsi="Courier New" w:cs="Courier New" w:hint="default"/>
+        <w:rFonts w:ascii="Symbol" w:hAnsi="Symbol" w:hint="default"/>
       </w:rPr>
     </w:lvl>
     <w:lvl w:ilvl="1" w:tplc="04090003" w:tentative="1">
@@ -6649,7 +6898,7 @@
       </w:rPr>
     </w:lvl>
   </w:abstractNum>
-  <w:abstractNum w:abstractNumId="7">
+  <w:abstractNum w:abstractNumId="7" w15:restartNumberingAfterBreak="0">
     <w:nsid w:val="699014D6"/>
     <w:multiLevelType w:val="hybridMultilevel"/>
     <w:tmpl w:val="8B024C1A"/>
@@ -6738,13 +6987,13 @@
       </w:pPr>
     </w:lvl>
   </w:abstractNum>
-  <w:abstractNum w:abstractNumId="8">
+  <w:abstractNum w:abstractNumId="8" w15:restartNumberingAfterBreak="0">
     <w:nsid w:val="78010967"/>
     <w:multiLevelType w:val="multilevel"/>
     <w:tmpl w:val="ABB81CD2"/>
     <w:numStyleLink w:val="Style1"/>
   </w:abstractNum>
-  <w:abstractNum w:abstractNumId="9">
+  <w:abstractNum w:abstractNumId="9" w15:restartNumberingAfterBreak="0">
     <w:nsid w:val="79911088"/>
     <w:multiLevelType w:val="hybridMultilevel"/>
     <w:tmpl w:val="B89254AA"/>
@@ -6891,7 +7140,7 @@
 </file>
 
 <file path=word/styles.xml><?xml version="1.0" encoding="utf-8"?>
-<w:styles xmlns:mc="http://schemas.openxmlformats.org/markup-compatibility/2006" xmlns:r="http://schemas.openxmlformats.org/officeDocument/2006/relationships" xmlns:w="http://schemas.openxmlformats.org/wordprocessingml/2006/main" xmlns:w14="http://schemas.microsoft.com/office/word/2010/wordml" mc:Ignorable="w14">
+<w:styles xmlns:mc="http://schemas.openxmlformats.org/markup-compatibility/2006" xmlns:r="http://schemas.openxmlformats.org/officeDocument/2006/relationships" xmlns:w="http://schemas.openxmlformats.org/wordprocessingml/2006/main" xmlns:w14="http://schemas.microsoft.com/office/word/2010/wordml" xmlns:w15="http://schemas.microsoft.com/office/word/2012/wordml" mc:Ignorable="w14 w15">
   <w:docDefaults>
     <w:rPrDefault>
       <w:rPr>
@@ -6907,144 +7156,378 @@
       </w:pPr>
     </w:pPrDefault>
   </w:docDefaults>
-  <w:latentStyles w:defLockedState="0" w:defUIPriority="99" w:defSemiHidden="1" w:defUnhideWhenUsed="1" w:defQFormat="0" w:count="267">
-    <w:lsdException w:name="Normal" w:semiHidden="0" w:uiPriority="0" w:unhideWhenUsed="0" w:qFormat="1"/>
-    <w:lsdException w:name="heading 1" w:semiHidden="0" w:uiPriority="9" w:unhideWhenUsed="0" w:qFormat="1"/>
-    <w:lsdException w:name="heading 2" w:uiPriority="9" w:qFormat="1"/>
-    <w:lsdException w:name="heading 3" w:uiPriority="9" w:qFormat="1"/>
-    <w:lsdException w:name="heading 4" w:uiPriority="9" w:qFormat="1"/>
-    <w:lsdException w:name="heading 5" w:uiPriority="9" w:qFormat="1"/>
-    <w:lsdException w:name="heading 6" w:uiPriority="9" w:qFormat="1"/>
-    <w:lsdException w:name="heading 7" w:uiPriority="9" w:qFormat="1"/>
-    <w:lsdException w:name="heading 8" w:uiPriority="9" w:qFormat="1"/>
-    <w:lsdException w:name="heading 9" w:uiPriority="9" w:qFormat="1"/>
-    <w:lsdException w:name="toc 1" w:uiPriority="39" w:qFormat="1"/>
-    <w:lsdException w:name="toc 2" w:uiPriority="39" w:qFormat="1"/>
-    <w:lsdException w:name="toc 3" w:uiPriority="39" w:qFormat="1"/>
-    <w:lsdException w:name="toc 4" w:uiPriority="39"/>
-    <w:lsdException w:name="toc 5" w:uiPriority="39"/>
-    <w:lsdException w:name="toc 6" w:uiPriority="39"/>
-    <w:lsdException w:name="toc 7" w:uiPriority="39"/>
-    <w:lsdException w:name="toc 8" w:uiPriority="39"/>
-    <w:lsdException w:name="toc 9" w:uiPriority="39"/>
-    <w:lsdException w:name="caption" w:uiPriority="35"/>
-    <w:lsdException w:name="Title" w:semiHidden="0" w:uiPriority="10" w:unhideWhenUsed="0" w:qFormat="1"/>
-    <w:lsdException w:name="Default Paragraph Font" w:uiPriority="1"/>
-    <w:lsdException w:name="Subtitle" w:semiHidden="0" w:uiPriority="11" w:unhideWhenUsed="0" w:qFormat="1"/>
-    <w:lsdException w:name="Strong" w:semiHidden="0" w:uiPriority="22" w:unhideWhenUsed="0" w:qFormat="1"/>
-    <w:lsdException w:name="Emphasis" w:semiHidden="0" w:uiPriority="20" w:unhideWhenUsed="0" w:qFormat="1"/>
-    <w:lsdException w:name="Table Grid" w:semiHidden="0" w:uiPriority="39" w:unhideWhenUsed="0"/>
-    <w:lsdException w:name="Placeholder Text" w:unhideWhenUsed="0"/>
-    <w:lsdException w:name="No Spacing" w:semiHidden="0" w:uiPriority="1" w:unhideWhenUsed="0" w:qFormat="1"/>
-    <w:lsdException w:name="Light Shading" w:semiHidden="0" w:uiPriority="60" w:unhideWhenUsed="0"/>
-    <w:lsdException w:name="Light List" w:semiHidden="0" w:uiPriority="61" w:unhideWhenUsed="0"/>
-    <w:lsdException w:name="Light Grid" w:semiHidden="0" w:uiPriority="62" w:unhideWhenUsed="0"/>
-    <w:lsdException w:name="Medium Shading 1" w:semiHidden="0" w:uiPriority="63" w:unhideWhenUsed="0"/>
-    <w:lsdException w:name="Medium Shading 2" w:semiHidden="0" w:uiPriority="64" w:unhideWhenUsed="0"/>
-    <w:lsdException w:name="Medium List 1" w:semiHidden="0" w:uiPriority="65" w:unhideWhenUsed="0"/>
-    <w:lsdException w:name="Medium List 2" w:semiHidden="0" w:uiPriority="66" w:unhideWhenUsed="0"/>
-    <w:lsdException w:name="Medium Grid 1" w:semiHidden="0" w:uiPriority="67" w:unhideWhenUsed="0"/>
-    <w:lsdException w:name="Medium Grid 2" w:semiHidden="0" w:uiPriority="68" w:unhideWhenUsed="0"/>
-    <w:lsdException w:name="Medium Grid 3" w:semiHidden="0" w:uiPriority="69" w:unhideWhenUsed="0"/>
-    <w:lsdException w:name="Dark List" w:semiHidden="0" w:uiPriority="70" w:unhideWhenUsed="0"/>
-    <w:lsdException w:name="Colorful Shading" w:semiHidden="0" w:uiPriority="71" w:unhideWhenUsed="0"/>
-    <w:lsdException w:name="Colorful List" w:semiHidden="0" w:uiPriority="72" w:unhideWhenUsed="0"/>
-    <w:lsdException w:name="Colorful Grid" w:semiHidden="0" w:uiPriority="73" w:unhideWhenUsed="0"/>
-    <w:lsdException w:name="Light Shading Accent 1" w:semiHidden="0" w:uiPriority="60" w:unhideWhenUsed="0"/>
-    <w:lsdException w:name="Light List Accent 1" w:semiHidden="0" w:uiPriority="61" w:unhideWhenUsed="0"/>
-    <w:lsdException w:name="Light Grid Accent 1" w:semiHidden="0" w:uiPriority="62" w:unhideWhenUsed="0"/>
-    <w:lsdException w:name="Medium Shading 1 Accent 1" w:semiHidden="0" w:uiPriority="63" w:unhideWhenUsed="0"/>
-    <w:lsdException w:name="Medium Shading 2 Accent 1" w:semiHidden="0" w:uiPriority="64" w:unhideWhenUsed="0"/>
-    <w:lsdException w:name="Medium List 1 Accent 1" w:semiHidden="0" w:uiPriority="65" w:unhideWhenUsed="0"/>
-    <w:lsdException w:name="Revision" w:unhideWhenUsed="0"/>
-    <w:lsdException w:name="List Paragraph" w:semiHidden="0" w:uiPriority="34" w:unhideWhenUsed="0" w:qFormat="1"/>
-    <w:lsdException w:name="Quote" w:semiHidden="0" w:uiPriority="29" w:unhideWhenUsed="0" w:qFormat="1"/>
-    <w:lsdException w:name="Intense Quote" w:semiHidden="0" w:uiPriority="30" w:unhideWhenUsed="0" w:qFormat="1"/>
-    <w:lsdException w:name="Medium List 2 Accent 1" w:semiHidden="0" w:uiPriority="66" w:unhideWhenUsed="0"/>
-    <w:lsdException w:name="Medium Grid 1 Accent 1" w:semiHidden="0" w:uiPriority="67" w:unhideWhenUsed="0"/>
-    <w:lsdException w:name="Medium Grid 2 Accent 1" w:semiHidden="0" w:uiPriority="68" w:unhideWhenUsed="0"/>
-    <w:lsdException w:name="Medium Grid 3 Accent 1" w:semiHidden="0" w:uiPriority="69" w:unhideWhenUsed="0"/>
-    <w:lsdException w:name="Dark List Accent 1" w:semiHidden="0" w:uiPriority="70" w:unhideWhenUsed="0"/>
-    <w:lsdException w:name="Colorful Shading Accent 1" w:semiHidden="0" w:uiPriority="71" w:unhideWhenUsed="0"/>
-    <w:lsdException w:name="Colorful List Accent 1" w:semiHidden="0" w:uiPriority="72" w:unhideWhenUsed="0"/>
-    <w:lsdException w:name="Colorful Grid Accent 1" w:semiHidden="0" w:uiPriority="73" w:unhideWhenUsed="0"/>
-    <w:lsdException w:name="Light Shading Accent 2" w:semiHidden="0" w:uiPriority="60" w:unhideWhenUsed="0"/>
-    <w:lsdException w:name="Light List Accent 2" w:semiHidden="0" w:uiPriority="61" w:unhideWhenUsed="0"/>
-    <w:lsdException w:name="Light Grid Accent 2" w:semiHidden="0" w:uiPriority="62" w:unhideWhenUsed="0"/>
-    <w:lsdException w:name="Medium Shading 1 Accent 2" w:semiHidden="0" w:uiPriority="63" w:unhideWhenUsed="0"/>
-    <w:lsdException w:name="Medium Shading 2 Accent 2" w:semiHidden="0" w:uiPriority="64" w:unhideWhenUsed="0"/>
-    <w:lsdException w:name="Medium List 1 Accent 2" w:semiHidden="0" w:uiPriority="65" w:unhideWhenUsed="0"/>
-    <w:lsdException w:name="Medium List 2 Accent 2" w:semiHidden="0" w:uiPriority="66" w:unhideWhenUsed="0"/>
-    <w:lsdException w:name="Medium Grid 1 Accent 2" w:semiHidden="0" w:uiPriority="67" w:unhideWhenUsed="0"/>
-    <w:lsdException w:name="Medium Grid 2 Accent 2" w:semiHidden="0" w:uiPriority="68" w:unhideWhenUsed="0"/>
-    <w:lsdException w:name="Medium Grid 3 Accent 2" w:semiHidden="0" w:uiPriority="69" w:unhideWhenUsed="0"/>
-    <w:lsdException w:name="Dark List Accent 2" w:semiHidden="0" w:uiPriority="70" w:unhideWhenUsed="0"/>
-    <w:lsdException w:name="Colorful Shading Accent 2" w:semiHidden="0" w:uiPriority="71" w:unhideWhenUsed="0"/>
-    <w:lsdException w:name="Colorful List Accent 2" w:semiHidden="0" w:uiPriority="72" w:unhideWhenUsed="0"/>
-    <w:lsdException w:name="Colorful Grid Accent 2" w:semiHidden="0" w:uiPriority="73" w:unhideWhenUsed="0"/>
-    <w:lsdException w:name="Light Shading Accent 3" w:semiHidden="0" w:uiPriority="60" w:unhideWhenUsed="0"/>
-    <w:lsdException w:name="Light List Accent 3" w:semiHidden="0" w:uiPriority="61" w:unhideWhenUsed="0"/>
-    <w:lsdException w:name="Light Grid Accent 3" w:semiHidden="0" w:uiPriority="62" w:unhideWhenUsed="0"/>
-    <w:lsdException w:name="Medium Shading 1 Accent 3" w:semiHidden="0" w:uiPriority="63" w:unhideWhenUsed="0"/>
-    <w:lsdException w:name="Medium Shading 2 Accent 3" w:semiHidden="0" w:uiPriority="64" w:unhideWhenUsed="0"/>
-    <w:lsdException w:name="Medium List 1 Accent 3" w:semiHidden="0" w:uiPriority="65" w:unhideWhenUsed="0"/>
-    <w:lsdException w:name="Medium List 2 Accent 3" w:semiHidden="0" w:uiPriority="66" w:unhideWhenUsed="0"/>
-    <w:lsdException w:name="Medium Grid 1 Accent 3" w:semiHidden="0" w:uiPriority="67" w:unhideWhenUsed="0"/>
-    <w:lsdException w:name="Medium Grid 2 Accent 3" w:semiHidden="0" w:uiPriority="68" w:unhideWhenUsed="0"/>
-    <w:lsdException w:name="Medium Grid 3 Accent 3" w:semiHidden="0" w:uiPriority="69" w:unhideWhenUsed="0"/>
-    <w:lsdException w:name="Dark List Accent 3" w:semiHidden="0" w:uiPriority="70" w:unhideWhenUsed="0"/>
-    <w:lsdException w:name="Colorful Shading Accent 3" w:semiHidden="0" w:uiPriority="71" w:unhideWhenUsed="0"/>
-    <w:lsdException w:name="Colorful List Accent 3" w:semiHidden="0" w:uiPriority="72" w:unhideWhenUsed="0"/>
-    <w:lsdException w:name="Colorful Grid Accent 3" w:semiHidden="0" w:uiPriority="73" w:unhideWhenUsed="0"/>
-    <w:lsdException w:name="Light Shading Accent 4" w:semiHidden="0" w:uiPriority="60" w:unhideWhenUsed="0"/>
-    <w:lsdException w:name="Light List Accent 4" w:semiHidden="0" w:uiPriority="61" w:unhideWhenUsed="0"/>
-    <w:lsdException w:name="Light Grid Accent 4" w:semiHidden="0" w:uiPriority="62" w:unhideWhenUsed="0"/>
-    <w:lsdException w:name="Medium Shading 1 Accent 4" w:semiHidden="0" w:uiPriority="63" w:unhideWhenUsed="0"/>
-    <w:lsdException w:name="Medium Shading 2 Accent 4" w:semiHidden="0" w:uiPriority="64" w:unhideWhenUsed="0"/>
-    <w:lsdException w:name="Medium List 1 Accent 4" w:semiHidden="0" w:uiPriority="65" w:unhideWhenUsed="0"/>
-    <w:lsdException w:name="Medium List 2 Accent 4" w:semiHidden="0" w:uiPriority="66" w:unhideWhenUsed="0"/>
-    <w:lsdException w:name="Medium Grid 1 Accent 4" w:semiHidden="0" w:uiPriority="67" w:unhideWhenUsed="0"/>
-    <w:lsdException w:name="Medium Grid 2 Accent 4" w:semiHidden="0" w:uiPriority="68" w:unhideWhenUsed="0"/>
-    <w:lsdException w:name="Medium Grid 3 Accent 4" w:semiHidden="0" w:uiPriority="69" w:unhideWhenUsed="0"/>
-    <w:lsdException w:name="Dark List Accent 4" w:semiHidden="0" w:uiPriority="70" w:unhideWhenUsed="0"/>
-    <w:lsdException w:name="Colorful Shading Accent 4" w:semiHidden="0" w:uiPriority="71" w:unhideWhenUsed="0"/>
-    <w:lsdException w:name="Colorful List Accent 4" w:semiHidden="0" w:uiPriority="72" w:unhideWhenUsed="0"/>
-    <w:lsdException w:name="Colorful Grid Accent 4" w:semiHidden="0" w:uiPriority="73" w:unhideWhenUsed="0"/>
-    <w:lsdException w:name="Light Shading Accent 5" w:semiHidden="0" w:uiPriority="60" w:unhideWhenUsed="0"/>
-    <w:lsdException w:name="Light List Accent 5" w:semiHidden="0" w:uiPriority="61" w:unhideWhenUsed="0"/>
-    <w:lsdException w:name="Light Grid Accent 5" w:semiHidden="0" w:uiPriority="62" w:unhideWhenUsed="0"/>
-    <w:lsdException w:name="Medium Shading 1 Accent 5" w:semiHidden="0" w:uiPriority="63" w:unhideWhenUsed="0"/>
-    <w:lsdException w:name="Medium Shading 2 Accent 5" w:semiHidden="0" w:uiPriority="64" w:unhideWhenUsed="0"/>
-    <w:lsdException w:name="Medium List 1 Accent 5" w:semiHidden="0" w:uiPriority="65" w:unhideWhenUsed="0"/>
-    <w:lsdException w:name="Medium List 2 Accent 5" w:semiHidden="0" w:uiPriority="66" w:unhideWhenUsed="0"/>
-    <w:lsdException w:name="Medium Grid 1 Accent 5" w:semiHidden="0" w:uiPriority="67" w:unhideWhenUsed="0"/>
-    <w:lsdException w:name="Medium Grid 2 Accent 5" w:semiHidden="0" w:uiPriority="68" w:unhideWhenUsed="0"/>
-    <w:lsdException w:name="Medium Grid 3 Accent 5" w:semiHidden="0" w:uiPriority="69" w:unhideWhenUsed="0"/>
-    <w:lsdException w:name="Dark List Accent 5" w:semiHidden="0" w:uiPriority="70" w:unhideWhenUsed="0"/>
-    <w:lsdException w:name="Colorful Shading Accent 5" w:semiHidden="0" w:uiPriority="71" w:unhideWhenUsed="0"/>
-    <w:lsdException w:name="Colorful List Accent 5" w:semiHidden="0" w:uiPriority="72" w:unhideWhenUsed="0"/>
-    <w:lsdException w:name="Colorful Grid Accent 5" w:semiHidden="0" w:uiPriority="73" w:unhideWhenUsed="0"/>
-    <w:lsdException w:name="Light Shading Accent 6" w:semiHidden="0" w:uiPriority="60" w:unhideWhenUsed="0"/>
-    <w:lsdException w:name="Light List Accent 6" w:semiHidden="0" w:uiPriority="61" w:unhideWhenUsed="0"/>
-    <w:lsdException w:name="Light Grid Accent 6" w:semiHidden="0" w:uiPriority="62" w:unhideWhenUsed="0"/>
-    <w:lsdException w:name="Medium Shading 1 Accent 6" w:semiHidden="0" w:uiPriority="63" w:unhideWhenUsed="0"/>
-    <w:lsdException w:name="Medium Shading 2 Accent 6" w:semiHidden="0" w:uiPriority="64" w:unhideWhenUsed="0"/>
-    <w:lsdException w:name="Medium List 1 Accent 6" w:semiHidden="0" w:uiPriority="65" w:unhideWhenUsed="0"/>
-    <w:lsdException w:name="Medium List 2 Accent 6" w:semiHidden="0" w:uiPriority="66" w:unhideWhenUsed="0"/>
-    <w:lsdException w:name="Medium Grid 1 Accent 6" w:semiHidden="0" w:uiPriority="67" w:unhideWhenUsed="0"/>
-    <w:lsdException w:name="Medium Grid 2 Accent 6" w:semiHidden="0" w:uiPriority="68" w:unhideWhenUsed="0"/>
-    <w:lsdException w:name="Medium Grid 3 Accent 6" w:semiHidden="0" w:uiPriority="69" w:unhideWhenUsed="0"/>
-    <w:lsdException w:name="Dark List Accent 6" w:semiHidden="0" w:uiPriority="70" w:unhideWhenUsed="0"/>
-    <w:lsdException w:name="Colorful Shading Accent 6" w:semiHidden="0" w:uiPriority="71" w:unhideWhenUsed="0"/>
-    <w:lsdException w:name="Colorful List Accent 6" w:semiHidden="0" w:uiPriority="72" w:unhideWhenUsed="0"/>
-    <w:lsdException w:name="Colorful Grid Accent 6" w:semiHidden="0" w:uiPriority="73" w:unhideWhenUsed="0"/>
-    <w:lsdException w:name="Subtle Emphasis" w:semiHidden="0" w:uiPriority="19" w:unhideWhenUsed="0" w:qFormat="1"/>
-    <w:lsdException w:name="Intense Emphasis" w:semiHidden="0" w:uiPriority="21" w:unhideWhenUsed="0" w:qFormat="1"/>
-    <w:lsdException w:name="Subtle Reference" w:semiHidden="0" w:uiPriority="31" w:unhideWhenUsed="0" w:qFormat="1"/>
-    <w:lsdException w:name="Intense Reference" w:semiHidden="0" w:uiPriority="32" w:unhideWhenUsed="0" w:qFormat="1"/>
-    <w:lsdException w:name="Book Title" w:semiHidden="0" w:uiPriority="33" w:unhideWhenUsed="0" w:qFormat="1"/>
-    <w:lsdException w:name="Bibliography" w:uiPriority="37"/>
-    <w:lsdException w:name="TOC Heading" w:uiPriority="39" w:qFormat="1"/>
+  <w:latentStyles w:defLockedState="0" w:defUIPriority="99" w:defSemiHidden="0" w:defUnhideWhenUsed="0" w:defQFormat="0" w:count="371">
+    <w:lsdException w:name="Normal" w:uiPriority="0" w:qFormat="1"/>
+    <w:lsdException w:name="heading 1" w:uiPriority="9" w:qFormat="1"/>
+    <w:lsdException w:name="heading 2" w:semiHidden="1" w:uiPriority="9" w:unhideWhenUsed="1" w:qFormat="1"/>
+    <w:lsdException w:name="heading 3" w:semiHidden="1" w:uiPriority="9" w:unhideWhenUsed="1" w:qFormat="1"/>
+    <w:lsdException w:name="heading 4" w:semiHidden="1" w:uiPriority="9" w:unhideWhenUsed="1" w:qFormat="1"/>
+    <w:lsdException w:name="heading 5" w:semiHidden="1" w:uiPriority="9" w:unhideWhenUsed="1" w:qFormat="1"/>
+    <w:lsdException w:name="heading 6" w:semiHidden="1" w:uiPriority="9" w:unhideWhenUsed="1" w:qFormat="1"/>
+    <w:lsdException w:name="heading 7" w:semiHidden="1" w:uiPriority="9" w:unhideWhenUsed="1" w:qFormat="1"/>
+    <w:lsdException w:name="heading 8" w:semiHidden="1" w:uiPriority="9" w:unhideWhenUsed="1" w:qFormat="1"/>
+    <w:lsdException w:name="heading 9" w:semiHidden="1" w:uiPriority="9" w:unhideWhenUsed="1" w:qFormat="1"/>
+    <w:lsdException w:name="index 1" w:semiHidden="1" w:unhideWhenUsed="1"/>
+    <w:lsdException w:name="index 2" w:semiHidden="1" w:unhideWhenUsed="1"/>
+    <w:lsdException w:name="index 3" w:semiHidden="1" w:unhideWhenUsed="1"/>
+    <w:lsdException w:name="index 4" w:semiHidden="1" w:unhideWhenUsed="1"/>
+    <w:lsdException w:name="index 5" w:semiHidden="1" w:unhideWhenUsed="1"/>
+    <w:lsdException w:name="index 6" w:semiHidden="1" w:unhideWhenUsed="1"/>
+    <w:lsdException w:name="index 7" w:semiHidden="1" w:unhideWhenUsed="1"/>
+    <w:lsdException w:name="index 8" w:semiHidden="1" w:unhideWhenUsed="1"/>
+    <w:lsdException w:name="index 9" w:semiHidden="1" w:unhideWhenUsed="1"/>
+    <w:lsdException w:name="toc 1" w:semiHidden="1" w:uiPriority="39" w:unhideWhenUsed="1" w:qFormat="1"/>
+    <w:lsdException w:name="toc 2" w:semiHidden="1" w:uiPriority="39" w:unhideWhenUsed="1" w:qFormat="1"/>
+    <w:lsdException w:name="toc 3" w:semiHidden="1" w:uiPriority="39" w:unhideWhenUsed="1" w:qFormat="1"/>
+    <w:lsdException w:name="toc 4" w:semiHidden="1" w:uiPriority="39" w:unhideWhenUsed="1"/>
+    <w:lsdException w:name="toc 5" w:semiHidden="1" w:uiPriority="39" w:unhideWhenUsed="1"/>
+    <w:lsdException w:name="toc 6" w:semiHidden="1" w:uiPriority="39" w:unhideWhenUsed="1"/>
+    <w:lsdException w:name="toc 7" w:semiHidden="1" w:uiPriority="39" w:unhideWhenUsed="1"/>
+    <w:lsdException w:name="toc 8" w:semiHidden="1" w:uiPriority="39" w:unhideWhenUsed="1"/>
+    <w:lsdException w:name="toc 9" w:semiHidden="1" w:uiPriority="39" w:unhideWhenUsed="1"/>
+    <w:lsdException w:name="Normal Indent" w:semiHidden="1" w:unhideWhenUsed="1"/>
+    <w:lsdException w:name="footnote text" w:semiHidden="1" w:unhideWhenUsed="1"/>
+    <w:lsdException w:name="annotation text" w:semiHidden="1" w:unhideWhenUsed="1"/>
+    <w:lsdException w:name="header" w:semiHidden="1" w:unhideWhenUsed="1"/>
+    <w:lsdException w:name="footer" w:semiHidden="1" w:unhideWhenUsed="1"/>
+    <w:lsdException w:name="index heading" w:semiHidden="1" w:unhideWhenUsed="1"/>
+    <w:lsdException w:name="caption" w:semiHidden="1" w:uiPriority="35" w:unhideWhenUsed="1"/>
+    <w:lsdException w:name="table of figures" w:semiHidden="1" w:unhideWhenUsed="1"/>
+    <w:lsdException w:name="envelope address" w:semiHidden="1" w:unhideWhenUsed="1"/>
+    <w:lsdException w:name="envelope return" w:semiHidden="1" w:unhideWhenUsed="1"/>
+    <w:lsdException w:name="footnote reference" w:semiHidden="1" w:unhideWhenUsed="1"/>
+    <w:lsdException w:name="annotation reference" w:semiHidden="1" w:unhideWhenUsed="1"/>
+    <w:lsdException w:name="line number" w:semiHidden="1" w:unhideWhenUsed="1"/>
+    <w:lsdException w:name="page number" w:semiHidden="1" w:unhideWhenUsed="1"/>
+    <w:lsdException w:name="endnote reference" w:semiHidden="1" w:unhideWhenUsed="1"/>
+    <w:lsdException w:name="endnote text" w:semiHidden="1" w:unhideWhenUsed="1"/>
+    <w:lsdException w:name="table of authorities" w:semiHidden="1" w:unhideWhenUsed="1"/>
+    <w:lsdException w:name="macro" w:semiHidden="1" w:unhideWhenUsed="1"/>
+    <w:lsdException w:name="toa heading" w:semiHidden="1" w:unhideWhenUsed="1"/>
+    <w:lsdException w:name="List" w:semiHidden="1" w:unhideWhenUsed="1"/>
+    <w:lsdException w:name="List Bullet" w:semiHidden="1" w:unhideWhenUsed="1"/>
+    <w:lsdException w:name="List Number" w:semiHidden="1" w:unhideWhenUsed="1"/>
+    <w:lsdException w:name="List 2" w:semiHidden="1" w:unhideWhenUsed="1"/>
+    <w:lsdException w:name="List 3" w:semiHidden="1" w:unhideWhenUsed="1"/>
+    <w:lsdException w:name="List 4" w:semiHidden="1" w:unhideWhenUsed="1"/>
+    <w:lsdException w:name="List 5" w:semiHidden="1" w:unhideWhenUsed="1"/>
+    <w:lsdException w:name="List Bullet 2" w:semiHidden="1" w:unhideWhenUsed="1"/>
+    <w:lsdException w:name="List Bullet 3" w:semiHidden="1" w:unhideWhenUsed="1"/>
+    <w:lsdException w:name="List Bullet 4" w:semiHidden="1" w:unhideWhenUsed="1"/>
+    <w:lsdException w:name="List Bullet 5" w:semiHidden="1" w:unhideWhenUsed="1"/>
+    <w:lsdException w:name="List Number 2" w:semiHidden="1" w:unhideWhenUsed="1"/>
+    <w:lsdException w:name="List Number 3" w:semiHidden="1" w:unhideWhenUsed="1"/>
+    <w:lsdException w:name="List Number 4" w:semiHidden="1" w:unhideWhenUsed="1"/>
+    <w:lsdException w:name="List Number 5" w:semiHidden="1" w:unhideWhenUsed="1"/>
+    <w:lsdException w:name="Title" w:uiPriority="10" w:qFormat="1"/>
+    <w:lsdException w:name="Closing" w:semiHidden="1" w:unhideWhenUsed="1"/>
+    <w:lsdException w:name="Signature" w:semiHidden="1" w:unhideWhenUsed="1"/>
+    <w:lsdException w:name="Default Paragraph Font" w:semiHidden="1" w:uiPriority="1" w:unhideWhenUsed="1"/>
+    <w:lsdException w:name="Body Text" w:semiHidden="1" w:unhideWhenUsed="1"/>
+    <w:lsdException w:name="Body Text Indent" w:semiHidden="1" w:unhideWhenUsed="1"/>
+    <w:lsdException w:name="List Continue" w:semiHidden="1" w:unhideWhenUsed="1"/>
+    <w:lsdException w:name="List Continue 2" w:semiHidden="1" w:unhideWhenUsed="1"/>
+    <w:lsdException w:name="List Continue 3" w:semiHidden="1" w:unhideWhenUsed="1"/>
+    <w:lsdException w:name="List Continue 4" w:semiHidden="1" w:unhideWhenUsed="1"/>
+    <w:lsdException w:name="List Continue 5" w:semiHidden="1" w:unhideWhenUsed="1"/>
+    <w:lsdException w:name="Message Header" w:semiHidden="1" w:unhideWhenUsed="1"/>
+    <w:lsdException w:name="Subtitle" w:uiPriority="11" w:qFormat="1"/>
+    <w:lsdException w:name="Salutation" w:semiHidden="1" w:unhideWhenUsed="1"/>
+    <w:lsdException w:name="Date" w:semiHidden="1" w:unhideWhenUsed="1"/>
+    <w:lsdException w:name="Body Text First Indent" w:semiHidden="1" w:unhideWhenUsed="1"/>
+    <w:lsdException w:name="Body Text First Indent 2" w:semiHidden="1" w:unhideWhenUsed="1"/>
+    <w:lsdException w:name="Note Heading" w:semiHidden="1" w:unhideWhenUsed="1"/>
+    <w:lsdException w:name="Body Text 2" w:semiHidden="1" w:unhideWhenUsed="1"/>
+    <w:lsdException w:name="Body Text 3" w:semiHidden="1" w:unhideWhenUsed="1"/>
+    <w:lsdException w:name="Body Text Indent 2" w:semiHidden="1" w:unhideWhenUsed="1"/>
+    <w:lsdException w:name="Body Text Indent 3" w:semiHidden="1" w:unhideWhenUsed="1"/>
+    <w:lsdException w:name="Block Text" w:semiHidden="1" w:unhideWhenUsed="1"/>
+    <w:lsdException w:name="Hyperlink" w:semiHidden="1" w:unhideWhenUsed="1"/>
+    <w:lsdException w:name="FollowedHyperlink" w:semiHidden="1" w:unhideWhenUsed="1"/>
+    <w:lsdException w:name="Strong" w:uiPriority="22" w:qFormat="1"/>
+    <w:lsdException w:name="Emphasis" w:uiPriority="20" w:qFormat="1"/>
+    <w:lsdException w:name="Document Map" w:semiHidden="1" w:unhideWhenUsed="1"/>
+    <w:lsdException w:name="Plain Text" w:semiHidden="1" w:unhideWhenUsed="1"/>
+    <w:lsdException w:name="E-mail Signature" w:semiHidden="1" w:unhideWhenUsed="1"/>
+    <w:lsdException w:name="HTML Top of Form" w:semiHidden="1" w:unhideWhenUsed="1"/>
+    <w:lsdException w:name="HTML Bottom of Form" w:semiHidden="1" w:unhideWhenUsed="1"/>
+    <w:lsdException w:name="Normal (Web)" w:semiHidden="1" w:unhideWhenUsed="1"/>
+    <w:lsdException w:name="HTML Acronym" w:semiHidden="1" w:unhideWhenUsed="1"/>
+    <w:lsdException w:name="HTML Address" w:semiHidden="1" w:unhideWhenUsed="1"/>
+    <w:lsdException w:name="HTML Cite" w:semiHidden="1" w:unhideWhenUsed="1"/>
+    <w:lsdException w:name="HTML Code" w:semiHidden="1" w:unhideWhenUsed="1"/>
+    <w:lsdException w:name="HTML Definition" w:semiHidden="1" w:unhideWhenUsed="1"/>
+    <w:lsdException w:name="HTML Keyboard" w:semiHidden="1" w:unhideWhenUsed="1"/>
+    <w:lsdException w:name="HTML Preformatted" w:semiHidden="1" w:unhideWhenUsed="1"/>
+    <w:lsdException w:name="HTML Sample" w:semiHidden="1" w:unhideWhenUsed="1"/>
+    <w:lsdException w:name="HTML Typewriter" w:semiHidden="1" w:unhideWhenUsed="1"/>
+    <w:lsdException w:name="HTML Variable" w:semiHidden="1" w:unhideWhenUsed="1"/>
+    <w:lsdException w:name="Normal Table" w:semiHidden="1" w:unhideWhenUsed="1"/>
+    <w:lsdException w:name="annotation subject" w:semiHidden="1" w:unhideWhenUsed="1"/>
+    <w:lsdException w:name="No List" w:semiHidden="1" w:unhideWhenUsed="1"/>
+    <w:lsdException w:name="Outline List 1" w:semiHidden="1" w:unhideWhenUsed="1"/>
+    <w:lsdException w:name="Outline List 2" w:semiHidden="1" w:unhideWhenUsed="1"/>
+    <w:lsdException w:name="Outline List 3" w:semiHidden="1" w:unhideWhenUsed="1"/>
+    <w:lsdException w:name="Table Simple 1" w:semiHidden="1" w:unhideWhenUsed="1"/>
+    <w:lsdException w:name="Table Simple 2" w:semiHidden="1" w:unhideWhenUsed="1"/>
+    <w:lsdException w:name="Table Simple 3" w:semiHidden="1" w:unhideWhenUsed="1"/>
+    <w:lsdException w:name="Table Classic 1" w:semiHidden="1" w:unhideWhenUsed="1"/>
+    <w:lsdException w:name="Table Classic 2" w:semiHidden="1" w:unhideWhenUsed="1"/>
+    <w:lsdException w:name="Table Classic 3" w:semiHidden="1" w:unhideWhenUsed="1"/>
+    <w:lsdException w:name="Table Classic 4" w:semiHidden="1" w:unhideWhenUsed="1"/>
+    <w:lsdException w:name="Table Colorful 1" w:semiHidden="1" w:unhideWhenUsed="1"/>
+    <w:lsdException w:name="Table Colorful 2" w:semiHidden="1" w:unhideWhenUsed="1"/>
+    <w:lsdException w:name="Table Colorful 3" w:semiHidden="1" w:unhideWhenUsed="1"/>
+    <w:lsdException w:name="Table Columns 1" w:semiHidden="1" w:unhideWhenUsed="1"/>
+    <w:lsdException w:name="Table Columns 2" w:semiHidden="1" w:unhideWhenUsed="1"/>
+    <w:lsdException w:name="Table Columns 3" w:semiHidden="1" w:unhideWhenUsed="1"/>
+    <w:lsdException w:name="Table Columns 4" w:semiHidden="1" w:unhideWhenUsed="1"/>
+    <w:lsdException w:name="Table Columns 5" w:semiHidden="1" w:unhideWhenUsed="1"/>
+    <w:lsdException w:name="Table Grid 1" w:semiHidden="1" w:unhideWhenUsed="1"/>
+    <w:lsdException w:name="Table Grid 2" w:semiHidden="1" w:unhideWhenUsed="1"/>
+    <w:lsdException w:name="Table Grid 3" w:semiHidden="1" w:unhideWhenUsed="1"/>
+    <w:lsdException w:name="Table Grid 4" w:semiHidden="1" w:unhideWhenUsed="1"/>
+    <w:lsdException w:name="Table Grid 5" w:semiHidden="1" w:unhideWhenUsed="1"/>
+    <w:lsdException w:name="Table Grid 6" w:semiHidden="1" w:unhideWhenUsed="1"/>
+    <w:lsdException w:name="Table Grid 7" w:semiHidden="1" w:unhideWhenUsed="1"/>
+    <w:lsdException w:name="Table Grid 8" w:semiHidden="1" w:unhideWhenUsed="1"/>
+    <w:lsdException w:name="Table List 1" w:semiHidden="1" w:unhideWhenUsed="1"/>
+    <w:lsdException w:name="Table List 2" w:semiHidden="1" w:unhideWhenUsed="1"/>
+    <w:lsdException w:name="Table List 3" w:semiHidden="1" w:unhideWhenUsed="1"/>
+    <w:lsdException w:name="Table List 4" w:semiHidden="1" w:unhideWhenUsed="1"/>
+    <w:lsdException w:name="Table List 5" w:semiHidden="1" w:unhideWhenUsed="1"/>
+    <w:lsdException w:name="Table List 6" w:semiHidden="1" w:unhideWhenUsed="1"/>
+    <w:lsdException w:name="Table List 7" w:semiHidden="1" w:unhideWhenUsed="1"/>
+    <w:lsdException w:name="Table List 8" w:semiHidden="1" w:unhideWhenUsed="1"/>
+    <w:lsdException w:name="Table 3D effects 1" w:semiHidden="1" w:unhideWhenUsed="1"/>
+    <w:lsdException w:name="Table 3D effects 2" w:semiHidden="1" w:unhideWhenUsed="1"/>
+    <w:lsdException w:name="Table 3D effects 3" w:semiHidden="1" w:unhideWhenUsed="1"/>
+    <w:lsdException w:name="Table Contemporary" w:semiHidden="1" w:unhideWhenUsed="1"/>
+    <w:lsdException w:name="Table Elegant" w:semiHidden="1" w:unhideWhenUsed="1"/>
+    <w:lsdException w:name="Table Professional" w:semiHidden="1" w:unhideWhenUsed="1"/>
+    <w:lsdException w:name="Table Subtle 1" w:semiHidden="1" w:unhideWhenUsed="1"/>
+    <w:lsdException w:name="Table Subtle 2" w:semiHidden="1" w:unhideWhenUsed="1"/>
+    <w:lsdException w:name="Table Web 1" w:semiHidden="1" w:unhideWhenUsed="1"/>
+    <w:lsdException w:name="Table Web 2" w:semiHidden="1" w:unhideWhenUsed="1"/>
+    <w:lsdException w:name="Table Web 3" w:semiHidden="1" w:unhideWhenUsed="1"/>
+    <w:lsdException w:name="Balloon Text" w:semiHidden="1" w:unhideWhenUsed="1"/>
+    <w:lsdException w:name="Table Grid" w:uiPriority="39"/>
+    <w:lsdException w:name="Table Theme" w:semiHidden="1" w:unhideWhenUsed="1"/>
+    <w:lsdException w:name="Placeholder Text" w:semiHidden="1"/>
+    <w:lsdException w:name="No Spacing" w:uiPriority="1" w:qFormat="1"/>
+    <w:lsdException w:name="Light Shading" w:uiPriority="60"/>
+    <w:lsdException w:name="Light List" w:uiPriority="61"/>
+    <w:lsdException w:name="Light Grid" w:uiPriority="62"/>
+    <w:lsdException w:name="Medium Shading 1" w:uiPriority="63"/>
+    <w:lsdException w:name="Medium Shading 2" w:uiPriority="64"/>
+    <w:lsdException w:name="Medium List 1" w:uiPriority="65"/>
+    <w:lsdException w:name="Medium List 2" w:uiPriority="66"/>
+    <w:lsdException w:name="Medium Grid 1" w:uiPriority="67"/>
+    <w:lsdException w:name="Medium Grid 2" w:uiPriority="68"/>
+    <w:lsdException w:name="Medium Grid 3" w:uiPriority="69"/>
+    <w:lsdException w:name="Dark List" w:uiPriority="70"/>
+    <w:lsdException w:name="Colorful Shading" w:uiPriority="71"/>
+    <w:lsdException w:name="Colorful List" w:uiPriority="72"/>
+    <w:lsdException w:name="Colorful Grid" w:uiPriority="73"/>
+    <w:lsdException w:name="Light Shading Accent 1" w:uiPriority="60"/>
+    <w:lsdException w:name="Light List Accent 1" w:uiPriority="61"/>
+    <w:lsdException w:name="Light Grid Accent 1" w:uiPriority="62"/>
+    <w:lsdException w:name="Medium Shading 1 Accent 1" w:uiPriority="63"/>
+    <w:lsdException w:name="Medium Shading 2 Accent 1" w:uiPriority="64"/>
+    <w:lsdException w:name="Medium List 1 Accent 1" w:uiPriority="65"/>
+    <w:lsdException w:name="Revision" w:semiHidden="1"/>
+    <w:lsdException w:name="List Paragraph" w:uiPriority="34" w:qFormat="1"/>
+    <w:lsdException w:name="Quote" w:uiPriority="29" w:qFormat="1"/>
+    <w:lsdException w:name="Intense Quote" w:uiPriority="30" w:qFormat="1"/>
+    <w:lsdException w:name="Medium List 2 Accent 1" w:uiPriority="66"/>
+    <w:lsdException w:name="Medium Grid 1 Accent 1" w:uiPriority="67"/>
+    <w:lsdException w:name="Medium Grid 2 Accent 1" w:uiPriority="68"/>
+    <w:lsdException w:name="Medium Grid 3 Accent 1" w:uiPriority="69"/>
+    <w:lsdException w:name="Dark List Accent 1" w:uiPriority="70"/>
+    <w:lsdException w:name="Colorful Shading Accent 1" w:uiPriority="71"/>
+    <w:lsdException w:name="Colorful List Accent 1" w:uiPriority="72"/>
+    <w:lsdException w:name="Colorful Grid Accent 1" w:uiPriority="73"/>
+    <w:lsdException w:name="Light Shading Accent 2" w:uiPriority="60"/>
+    <w:lsdException w:name="Light List Accent 2" w:uiPriority="61"/>
+    <w:lsdException w:name="Light Grid Accent 2" w:uiPriority="62"/>
+    <w:lsdException w:name="Medium Shading 1 Accent 2" w:uiPriority="63"/>
+    <w:lsdException w:name="Medium Shading 2 Accent 2" w:uiPriority="64"/>
+    <w:lsdException w:name="Medium List 1 Accent 2" w:uiPriority="65"/>
+    <w:lsdException w:name="Medium List 2 Accent 2" w:uiPriority="66"/>
+    <w:lsdException w:name="Medium Grid 1 Accent 2" w:uiPriority="67"/>
+    <w:lsdException w:name="Medium Grid 2 Accent 2" w:uiPriority="68"/>
+    <w:lsdException w:name="Medium Grid 3 Accent 2" w:uiPriority="69"/>
+    <w:lsdException w:name="Dark List Accent 2" w:uiPriority="70"/>
+    <w:lsdException w:name="Colorful Shading Accent 2" w:uiPriority="71"/>
+    <w:lsdException w:name="Colorful List Accent 2" w:uiPriority="72"/>
+    <w:lsdException w:name="Colorful Grid Accent 2" w:uiPriority="73"/>
+    <w:lsdException w:name="Light Shading Accent 3" w:uiPriority="60"/>
+    <w:lsdException w:name="Light List Accent 3" w:uiPriority="61"/>
+    <w:lsdException w:name="Light Grid Accent 3" w:uiPriority="62"/>
+    <w:lsdException w:name="Medium Shading 1 Accent 3" w:uiPriority="63"/>
+    <w:lsdException w:name="Medium Shading 2 Accent 3" w:uiPriority="64"/>
+    <w:lsdException w:name="Medium List 1 Accent 3" w:uiPriority="65"/>
+    <w:lsdException w:name="Medium List 2 Accent 3" w:uiPriority="66"/>
+    <w:lsdException w:name="Medium Grid 1 Accent 3" w:uiPriority="67"/>
+    <w:lsdException w:name="Medium Grid 2 Accent 3" w:uiPriority="68"/>
+    <w:lsdException w:name="Medium Grid 3 Accent 3" w:uiPriority="69"/>
+    <w:lsdException w:name="Dark List Accent 3" w:uiPriority="70"/>
+    <w:lsdException w:name="Colorful Shading Accent 3" w:uiPriority="71"/>
+    <w:lsdException w:name="Colorful List Accent 3" w:uiPriority="72"/>
+    <w:lsdException w:name="Colorful Grid Accent 3" w:uiPriority="73"/>
+    <w:lsdException w:name="Light Shading Accent 4" w:uiPriority="60"/>
+    <w:lsdException w:name="Light List Accent 4" w:uiPriority="61"/>
+    <w:lsdException w:name="Light Grid Accent 4" w:uiPriority="62"/>
+    <w:lsdException w:name="Medium Shading 1 Accent 4" w:uiPriority="63"/>
+    <w:lsdException w:name="Medium Shading 2 Accent 4" w:uiPriority="64"/>
+    <w:lsdException w:name="Medium List 1 Accent 4" w:uiPriority="65"/>
+    <w:lsdException w:name="Medium List 2 Accent 4" w:uiPriority="66"/>
+    <w:lsdException w:name="Medium Grid 1 Accent 4" w:uiPriority="67"/>
+    <w:lsdException w:name="Medium Grid 2 Accent 4" w:uiPriority="68"/>
+    <w:lsdException w:name="Medium Grid 3 Accent 4" w:uiPriority="69"/>
+    <w:lsdException w:name="Dark List Accent 4" w:uiPriority="70"/>
+    <w:lsdException w:name="Colorful Shading Accent 4" w:uiPriority="71"/>
+    <w:lsdException w:name="Colorful List Accent 4" w:uiPriority="72"/>
+    <w:lsdException w:name="Colorful Grid Accent 4" w:uiPriority="73"/>
+    <w:lsdException w:name="Light Shading Accent 5" w:uiPriority="60"/>
+    <w:lsdException w:name="Light List Accent 5" w:uiPriority="61"/>
+    <w:lsdException w:name="Light Grid Accent 5" w:uiPriority="62"/>
+    <w:lsdException w:name="Medium Shading 1 Accent 5" w:uiPriority="63"/>
+    <w:lsdException w:name="Medium Shading 2 Accent 5" w:uiPriority="64"/>
+    <w:lsdException w:name="Medium List 1 Accent 5" w:uiPriority="65"/>
+    <w:lsdException w:name="Medium List 2 Accent 5" w:uiPriority="66"/>
+    <w:lsdException w:name="Medium Grid 1 Accent 5" w:uiPriority="67"/>
+    <w:lsdException w:name="Medium Grid 2 Accent 5" w:uiPriority="68"/>
+    <w:lsdException w:name="Medium Grid 3 Accent 5" w:uiPriority="69"/>
+    <w:lsdException w:name="Dark List Accent 5" w:uiPriority="70"/>
+    <w:lsdException w:name="Colorful Shading Accent 5" w:uiPriority="71"/>
+    <w:lsdException w:name="Colorful List Accent 5" w:uiPriority="72"/>
+    <w:lsdException w:name="Colorful Grid Accent 5" w:uiPriority="73"/>
+    <w:lsdException w:name="Light Shading Accent 6" w:uiPriority="60"/>
+    <w:lsdException w:name="Light List Accent 6" w:uiPriority="61"/>
+    <w:lsdException w:name="Light Grid Accent 6" w:uiPriority="62"/>
+    <w:lsdException w:name="Medium Shading 1 Accent 6" w:uiPriority="63"/>
+    <w:lsdException w:name="Medium Shading 2 Accent 6" w:uiPriority="64"/>
+    <w:lsdException w:name="Medium List 1 Accent 6" w:uiPriority="65"/>
+    <w:lsdException w:name="Medium List 2 Accent 6" w:uiPriority="66"/>
+    <w:lsdException w:name="Medium Grid 1 Accent 6" w:uiPriority="67"/>
+    <w:lsdException w:name="Medium Grid 2 Accent 6" w:uiPriority="68"/>
+    <w:lsdException w:name="Medium Grid 3 Accent 6" w:uiPriority="69"/>
+    <w:lsdException w:name="Dark List Accent 6" w:uiPriority="70"/>
+    <w:lsdException w:name="Colorful Shading Accent 6" w:uiPriority="71"/>
+    <w:lsdException w:name="Colorful List Accent 6" w:uiPriority="72"/>
+    <w:lsdException w:name="Colorful Grid Accent 6" w:uiPriority="73"/>
+    <w:lsdException w:name="Subtle Emphasis" w:uiPriority="19" w:qFormat="1"/>
+    <w:lsdException w:name="Intense Emphasis" w:uiPriority="21" w:qFormat="1"/>
+    <w:lsdException w:name="Subtle Reference" w:uiPriority="31" w:qFormat="1"/>
+    <w:lsdException w:name="Intense Reference" w:uiPriority="32" w:qFormat="1"/>
+    <w:lsdException w:name="Book Title" w:uiPriority="33" w:qFormat="1"/>
+    <w:lsdException w:name="Bibliography" w:semiHidden="1" w:uiPriority="37" w:unhideWhenUsed="1"/>
+    <w:lsdException w:name="TOC Heading" w:semiHidden="1" w:uiPriority="39" w:unhideWhenUsed="1" w:qFormat="1"/>
+    <w:lsdException w:name="Plain Table 1" w:uiPriority="41"/>
+    <w:lsdException w:name="Plain Table 2" w:uiPriority="42"/>
+    <w:lsdException w:name="Plain Table 3" w:uiPriority="43"/>
+    <w:lsdException w:name="Plain Table 4" w:uiPriority="44"/>
+    <w:lsdException w:name="Plain Table 5" w:uiPriority="45"/>
+    <w:lsdException w:name="Grid Table Light" w:uiPriority="40"/>
+    <w:lsdException w:name="Grid Table 1 Light" w:uiPriority="46"/>
+    <w:lsdException w:name="Grid Table 2" w:uiPriority="47"/>
+    <w:lsdException w:name="Grid Table 3" w:uiPriority="48"/>
+    <w:lsdException w:name="Grid Table 4" w:uiPriority="49"/>
+    <w:lsdException w:name="Grid Table 5 Dark" w:uiPriority="50"/>
+    <w:lsdException w:name="Grid Table 6 Colorful" w:uiPriority="51"/>
+    <w:lsdException w:name="Grid Table 7 Colorful" w:uiPriority="52"/>
+    <w:lsdException w:name="Grid Table 1 Light Accent 1" w:uiPriority="46"/>
+    <w:lsdException w:name="Grid Table 2 Accent 1" w:uiPriority="47"/>
+    <w:lsdException w:name="Grid Table 3 Accent 1" w:uiPriority="48"/>
+    <w:lsdException w:name="Grid Table 4 Accent 1" w:uiPriority="49"/>
+    <w:lsdException w:name="Grid Table 5 Dark Accent 1" w:uiPriority="50"/>
+    <w:lsdException w:name="Grid Table 6 Colorful Accent 1" w:uiPriority="51"/>
+    <w:lsdException w:name="Grid Table 7 Colorful Accent 1" w:uiPriority="52"/>
+    <w:lsdException w:name="Grid Table 1 Light Accent 2" w:uiPriority="46"/>
+    <w:lsdException w:name="Grid Table 2 Accent 2" w:uiPriority="47"/>
+    <w:lsdException w:name="Grid Table 3 Accent 2" w:uiPriority="48"/>
+    <w:lsdException w:name="Grid Table 4 Accent 2" w:uiPriority="49"/>
+    <w:lsdException w:name="Grid Table 5 Dark Accent 2" w:uiPriority="50"/>
+    <w:lsdException w:name="Grid Table 6 Colorful Accent 2" w:uiPriority="51"/>
+    <w:lsdException w:name="Grid Table 7 Colorful Accent 2" w:uiPriority="52"/>
+    <w:lsdException w:name="Grid Table 1 Light Accent 3" w:uiPriority="46"/>
+    <w:lsdException w:name="Grid Table 2 Accent 3" w:uiPriority="47"/>
+    <w:lsdException w:name="Grid Table 3 Accent 3" w:uiPriority="48"/>
+    <w:lsdException w:name="Grid Table 4 Accent 3" w:uiPriority="49"/>
+    <w:lsdException w:name="Grid Table 5 Dark Accent 3" w:uiPriority="50"/>
+    <w:lsdException w:name="Grid Table 6 Colorful Accent 3" w:uiPriority="51"/>
+    <w:lsdException w:name="Grid Table 7 Colorful Accent 3" w:uiPriority="52"/>
+    <w:lsdException w:name="Grid Table 1 Light Accent 4" w:uiPriority="46"/>
+    <w:lsdException w:name="Grid Table 2 Accent 4" w:uiPriority="47"/>
+    <w:lsdException w:name="Grid Table 3 Accent 4" w:uiPriority="48"/>
+    <w:lsdException w:name="Grid Table 4 Accent 4" w:uiPriority="49"/>
+    <w:lsdException w:name="Grid Table 5 Dark Accent 4" w:uiPriority="50"/>
+    <w:lsdException w:name="Grid Table 6 Colorful Accent 4" w:uiPriority="51"/>
+    <w:lsdException w:name="Grid Table 7 Colorful Accent 4" w:uiPriority="52"/>
+    <w:lsdException w:name="Grid Table 1 Light Accent 5" w:uiPriority="46"/>
+    <w:lsdException w:name="Grid Table 2 Accent 5" w:uiPriority="47"/>
+    <w:lsdException w:name="Grid Table 3 Accent 5" w:uiPriority="48"/>
+    <w:lsdException w:name="Grid Table 4 Accent 5" w:uiPriority="49"/>
+    <w:lsdException w:name="Grid Table 5 Dark Accent 5" w:uiPriority="50"/>
+    <w:lsdException w:name="Grid Table 6 Colorful Accent 5" w:uiPriority="51"/>
+    <w:lsdException w:name="Grid Table 7 Colorful Accent 5" w:uiPriority="52"/>
+    <w:lsdException w:name="Grid Table 1 Light Accent 6" w:uiPriority="46"/>
+    <w:lsdException w:name="Grid Table 2 Accent 6" w:uiPriority="47"/>
+    <w:lsdException w:name="Grid Table 3 Accent 6" w:uiPriority="48"/>
+    <w:lsdException w:name="Grid Table 4 Accent 6" w:uiPriority="49"/>
+    <w:lsdException w:name="Grid Table 5 Dark Accent 6" w:uiPriority="50"/>
+    <w:lsdException w:name="Grid Table 6 Colorful Accent 6" w:uiPriority="51"/>
+    <w:lsdException w:name="Grid Table 7 Colorful Accent 6" w:uiPriority="52"/>
+    <w:lsdException w:name="List Table 1 Light" w:uiPriority="46"/>
+    <w:lsdException w:name="List Table 2" w:uiPriority="47"/>
+    <w:lsdException w:name="List Table 3" w:uiPriority="48"/>
+    <w:lsdException w:name="List Table 4" w:uiPriority="49"/>
+    <w:lsdException w:name="List Table 5 Dark" w:uiPriority="50"/>
+    <w:lsdException w:name="List Table 6 Colorful" w:uiPriority="51"/>
+    <w:lsdException w:name="List Table 7 Colorful" w:uiPriority="52"/>
+    <w:lsdException w:name="List Table 1 Light Accent 1" w:uiPriority="46"/>
+    <w:lsdException w:name="List Table 2 Accent 1" w:uiPriority="47"/>
+    <w:lsdException w:name="List Table 3 Accent 1" w:uiPriority="48"/>
+    <w:lsdException w:name="List Table 4 Accent 1" w:uiPriority="49"/>
+    <w:lsdException w:name="List Table 5 Dark Accent 1" w:uiPriority="50"/>
+    <w:lsdException w:name="List Table 6 Colorful Accent 1" w:uiPriority="51"/>
+    <w:lsdException w:name="List Table 7 Colorful Accent 1" w:uiPriority="52"/>
+    <w:lsdException w:name="List Table 1 Light Accent 2" w:uiPriority="46"/>
+    <w:lsdException w:name="List Table 2 Accent 2" w:uiPriority="47"/>
+    <w:lsdException w:name="List Table 3 Accent 2" w:uiPriority="48"/>
+    <w:lsdException w:name="List Table 4 Accent 2" w:uiPriority="49"/>
+    <w:lsdException w:name="List Table 5 Dark Accent 2" w:uiPriority="50"/>
+    <w:lsdException w:name="List Table 6 Colorful Accent 2" w:uiPriority="51"/>
+    <w:lsdException w:name="List Table 7 Colorful Accent 2" w:uiPriority="52"/>
+    <w:lsdException w:name="List Table 1 Light Accent 3" w:uiPriority="46"/>
+    <w:lsdException w:name="List Table 2 Accent 3" w:uiPriority="47"/>
+    <w:lsdException w:name="List Table 3 Accent 3" w:uiPriority="48"/>
+    <w:lsdException w:name="List Table 4 Accent 3" w:uiPriority="49"/>
+    <w:lsdException w:name="List Table 5 Dark Accent 3" w:uiPriority="50"/>
+    <w:lsdException w:name="List Table 6 Colorful Accent 3" w:uiPriority="51"/>
+    <w:lsdException w:name="List Table 7 Colorful Accent 3" w:uiPriority="52"/>
+    <w:lsdException w:name="List Table 1 Light Accent 4" w:uiPriority="46"/>
+    <w:lsdException w:name="List Table 2 Accent 4" w:uiPriority="47"/>
+    <w:lsdException w:name="List Table 3 Accent 4" w:uiPriority="48"/>
+    <w:lsdException w:name="List Table 4 Accent 4" w:uiPriority="49"/>
+    <w:lsdException w:name="List Table 5 Dark Accent 4" w:uiPriority="50"/>
+    <w:lsdException w:name="List Table 6 Colorful Accent 4" w:uiPriority="51"/>
+    <w:lsdException w:name="List Table 7 Colorful Accent 4" w:uiPriority="52"/>
+    <w:lsdException w:name="List Table 1 Light Accent 5" w:uiPriority="46"/>
+    <w:lsdException w:name="List Table 2 Accent 5" w:uiPriority="47"/>
+    <w:lsdException w:name="List Table 3 Accent 5" w:uiPriority="48"/>
+    <w:lsdException w:name="List Table 4 Accent 5" w:uiPriority="49"/>
+    <w:lsdException w:name="List Table 5 Dark Accent 5" w:uiPriority="50"/>
+    <w:lsdException w:name="List Table 6 Colorful Accent 5" w:uiPriority="51"/>
+    <w:lsdException w:name="List Table 7 Colorful Accent 5" w:uiPriority="52"/>
+    <w:lsdException w:name="List Table 1 Light Accent 6" w:uiPriority="46"/>
+    <w:lsdException w:name="List Table 2 Accent 6" w:uiPriority="47"/>
+    <w:lsdException w:name="List Table 3 Accent 6" w:uiPriority="48"/>
+    <w:lsdException w:name="List Table 4 Accent 6" w:uiPriority="49"/>
+    <w:lsdException w:name="List Table 5 Dark Accent 6" w:uiPriority="50"/>
+    <w:lsdException w:name="List Table 6 Colorful Accent 6" w:uiPriority="51"/>
+    <w:lsdException w:name="List Table 7 Colorful Accent 6" w:uiPriority="52"/>
   </w:latentStyles>
   <w:style w:type="paragraph" w:default="1" w:styleId="Normal">
     <w:name w:val="Normal"/>
@@ -7802,920 +8285,67 @@
       </w:numPr>
     </w:pPr>
   </w:style>
-</w:styles>
-</file>
-
-<file path=word/stylesWithEffects.xml><?xml version="1.0" encoding="utf-8"?>
-<w:styles xmlns:wpc="http://schemas.microsoft.com/office/word/2010/wordprocessingCanvas" xmlns:mc="http://schemas.openxmlformats.org/markup-compatibility/2006" xmlns:o="urn:schemas-microsoft-com:office:office" xmlns:r="http://schemas.openxmlformats.org/officeDocument/2006/relationships" xmlns:m="http://schemas.openxmlformats.org/officeDocument/2006/math" xmlns:v="urn:schemas-microsoft-com:vml" xmlns:wp14="http://schemas.microsoft.com/office/word/2010/wordprocessingDrawing" xmlns:wp="http://schemas.openxmlformats.org/drawingml/2006/wordprocessingDrawing" xmlns:w10="urn:schemas-microsoft-com:office:word" xmlns:w="http://schemas.openxmlformats.org/wordprocessingml/2006/main" xmlns:w14="http://schemas.microsoft.com/office/word/2010/wordml" xmlns:wpg="http://schemas.microsoft.com/office/word/2010/wordprocessingGroup" xmlns:wpi="http://schemas.microsoft.com/office/word/2010/wordprocessingInk" xmlns:wne="http://schemas.microsoft.com/office/word/2006/wordml" xmlns:wps="http://schemas.microsoft.com/office/word/2010/wordprocessingShape" mc:Ignorable="w14 wp14">
-  <w:docDefaults>
-    <w:rPrDefault>
-      <w:rPr>
-        <w:rFonts w:asciiTheme="majorHAnsi" w:eastAsiaTheme="majorEastAsia" w:hAnsiTheme="majorHAnsi" w:cstheme="majorBidi"/>
-        <w:sz w:val="22"/>
-        <w:szCs w:val="22"/>
-        <w:lang w:val="en-US" w:eastAsia="en-US" w:bidi="ar-SA"/>
-      </w:rPr>
-    </w:rPrDefault>
-    <w:pPrDefault>
-      <w:pPr>
-        <w:spacing w:after="200" w:line="276" w:lineRule="auto"/>
-      </w:pPr>
-    </w:pPrDefault>
-  </w:docDefaults>
-  <w:latentStyles w:defLockedState="0" w:defUIPriority="99" w:defSemiHidden="1" w:defUnhideWhenUsed="1" w:defQFormat="0" w:count="267">
-    <w:lsdException w:name="Normal" w:semiHidden="0" w:uiPriority="0" w:unhideWhenUsed="0" w:qFormat="1"/>
-    <w:lsdException w:name="heading 1" w:semiHidden="0" w:uiPriority="9" w:unhideWhenUsed="0" w:qFormat="1"/>
-    <w:lsdException w:name="heading 2" w:uiPriority="9" w:qFormat="1"/>
-    <w:lsdException w:name="heading 3" w:uiPriority="9" w:qFormat="1"/>
-    <w:lsdException w:name="heading 4" w:uiPriority="9" w:qFormat="1"/>
-    <w:lsdException w:name="heading 5" w:uiPriority="9" w:qFormat="1"/>
-    <w:lsdException w:name="heading 6" w:uiPriority="9" w:qFormat="1"/>
-    <w:lsdException w:name="heading 7" w:uiPriority="9" w:qFormat="1"/>
-    <w:lsdException w:name="heading 8" w:uiPriority="9" w:qFormat="1"/>
-    <w:lsdException w:name="heading 9" w:uiPriority="9" w:qFormat="1"/>
-    <w:lsdException w:name="toc 1" w:uiPriority="39" w:qFormat="1"/>
-    <w:lsdException w:name="toc 2" w:uiPriority="39" w:qFormat="1"/>
-    <w:lsdException w:name="toc 3" w:uiPriority="39" w:qFormat="1"/>
-    <w:lsdException w:name="toc 4" w:uiPriority="39"/>
-    <w:lsdException w:name="toc 5" w:uiPriority="39"/>
-    <w:lsdException w:name="toc 6" w:uiPriority="39"/>
-    <w:lsdException w:name="toc 7" w:uiPriority="39"/>
-    <w:lsdException w:name="toc 8" w:uiPriority="39"/>
-    <w:lsdException w:name="toc 9" w:uiPriority="39"/>
-    <w:lsdException w:name="caption" w:uiPriority="35"/>
-    <w:lsdException w:name="Title" w:semiHidden="0" w:uiPriority="10" w:unhideWhenUsed="0" w:qFormat="1"/>
-    <w:lsdException w:name="Default Paragraph Font" w:uiPriority="1"/>
-    <w:lsdException w:name="Subtitle" w:semiHidden="0" w:uiPriority="11" w:unhideWhenUsed="0" w:qFormat="1"/>
-    <w:lsdException w:name="Strong" w:semiHidden="0" w:uiPriority="22" w:unhideWhenUsed="0" w:qFormat="1"/>
-    <w:lsdException w:name="Emphasis" w:semiHidden="0" w:uiPriority="20" w:unhideWhenUsed="0" w:qFormat="1"/>
-    <w:lsdException w:name="Table Grid" w:semiHidden="0" w:uiPriority="39" w:unhideWhenUsed="0"/>
-    <w:lsdException w:name="Placeholder Text" w:unhideWhenUsed="0"/>
-    <w:lsdException w:name="No Spacing" w:semiHidden="0" w:uiPriority="1" w:unhideWhenUsed="0" w:qFormat="1"/>
-    <w:lsdException w:name="Light Shading" w:semiHidden="0" w:uiPriority="60" w:unhideWhenUsed="0"/>
-    <w:lsdException w:name="Light List" w:semiHidden="0" w:uiPriority="61" w:unhideWhenUsed="0"/>
-    <w:lsdException w:name="Light Grid" w:semiHidden="0" w:uiPriority="62" w:unhideWhenUsed="0"/>
-    <w:lsdException w:name="Medium Shading 1" w:semiHidden="0" w:uiPriority="63" w:unhideWhenUsed="0"/>
-    <w:lsdException w:name="Medium Shading 2" w:semiHidden="0" w:uiPriority="64" w:unhideWhenUsed="0"/>
-    <w:lsdException w:name="Medium List 1" w:semiHidden="0" w:uiPriority="65" w:unhideWhenUsed="0"/>
-    <w:lsdException w:name="Medium List 2" w:semiHidden="0" w:uiPriority="66" w:unhideWhenUsed="0"/>
-    <w:lsdException w:name="Medium Grid 1" w:semiHidden="0" w:uiPriority="67" w:unhideWhenUsed="0"/>
-    <w:lsdException w:name="Medium Grid 2" w:semiHidden="0" w:uiPriority="68" w:unhideWhenUsed="0"/>
-    <w:lsdException w:name="Medium Grid 3" w:semiHidden="0" w:uiPriority="69" w:unhideWhenUsed="0"/>
-    <w:lsdException w:name="Dark List" w:semiHidden="0" w:uiPriority="70" w:unhideWhenUsed="0"/>
-    <w:lsdException w:name="Colorful Shading" w:semiHidden="0" w:uiPriority="71" w:unhideWhenUsed="0"/>
-    <w:lsdException w:name="Colorful List" w:semiHidden="0" w:uiPriority="72" w:unhideWhenUsed="0"/>
-    <w:lsdException w:name="Colorful Grid" w:semiHidden="0" w:uiPriority="73" w:unhideWhenUsed="0"/>
-    <w:lsdException w:name="Light Shading Accent 1" w:semiHidden="0" w:uiPriority="60" w:unhideWhenUsed="0"/>
-    <w:lsdException w:name="Light List Accent 1" w:semiHidden="0" w:uiPriority="61" w:unhideWhenUsed="0"/>
-    <w:lsdException w:name="Light Grid Accent 1" w:semiHidden="0" w:uiPriority="62" w:unhideWhenUsed="0"/>
-    <w:lsdException w:name="Medium Shading 1 Accent 1" w:semiHidden="0" w:uiPriority="63" w:unhideWhenUsed="0"/>
-    <w:lsdException w:name="Medium Shading 2 Accent 1" w:semiHidden="0" w:uiPriority="64" w:unhideWhenUsed="0"/>
-    <w:lsdException w:name="Medium List 1 Accent 1" w:semiHidden="0" w:uiPriority="65" w:unhideWhenUsed="0"/>
-    <w:lsdException w:name="Revision" w:unhideWhenUsed="0"/>
-    <w:lsdException w:name="List Paragraph" w:semiHidden="0" w:uiPriority="34" w:unhideWhenUsed="0" w:qFormat="1"/>
-    <w:lsdException w:name="Quote" w:semiHidden="0" w:uiPriority="29" w:unhideWhenUsed="0" w:qFormat="1"/>
-    <w:lsdException w:name="Intense Quote" w:semiHidden="0" w:uiPriority="30" w:unhideWhenUsed="0" w:qFormat="1"/>
-    <w:lsdException w:name="Medium List 2 Accent 1" w:semiHidden="0" w:uiPriority="66" w:unhideWhenUsed="0"/>
-    <w:lsdException w:name="Medium Grid 1 Accent 1" w:semiHidden="0" w:uiPriority="67" w:unhideWhenUsed="0"/>
-    <w:lsdException w:name="Medium Grid 2 Accent 1" w:semiHidden="0" w:uiPriority="68" w:unhideWhenUsed="0"/>
-    <w:lsdException w:name="Medium Grid 3 Accent 1" w:semiHidden="0" w:uiPriority="69" w:unhideWhenUsed="0"/>
-    <w:lsdException w:name="Dark List Accent 1" w:semiHidden="0" w:uiPriority="70" w:unhideWhenUsed="0"/>
-    <w:lsdException w:name="Colorful Shading Accent 1" w:semiHidden="0" w:uiPriority="71" w:unhideWhenUsed="0"/>
-    <w:lsdException w:name="Colorful List Accent 1" w:semiHidden="0" w:uiPriority="72" w:unhideWhenUsed="0"/>
-    <w:lsdException w:name="Colorful Grid Accent 1" w:semiHidden="0" w:uiPriority="73" w:unhideWhenUsed="0"/>
-    <w:lsdException w:name="Light Shading Accent 2" w:semiHidden="0" w:uiPriority="60" w:unhideWhenUsed="0"/>
-    <w:lsdException w:name="Light List Accent 2" w:semiHidden="0" w:uiPriority="61" w:unhideWhenUsed="0"/>
-    <w:lsdException w:name="Light Grid Accent 2" w:semiHidden="0" w:uiPriority="62" w:unhideWhenUsed="0"/>
-    <w:lsdException w:name="Medium Shading 1 Accent 2" w:semiHidden="0" w:uiPriority="63" w:unhideWhenUsed="0"/>
-    <w:lsdException w:name="Medium Shading 2 Accent 2" w:semiHidden="0" w:uiPriority="64" w:unhideWhenUsed="0"/>
-    <w:lsdException w:name="Medium List 1 Accent 2" w:semiHidden="0" w:uiPriority="65" w:unhideWhenUsed="0"/>
-    <w:lsdException w:name="Medium List 2 Accent 2" w:semiHidden="0" w:uiPriority="66" w:unhideWhenUsed="0"/>
-    <w:lsdException w:name="Medium Grid 1 Accent 2" w:semiHidden="0" w:uiPriority="67" w:unhideWhenUsed="0"/>
-    <w:lsdException w:name="Medium Grid 2 Accent 2" w:semiHidden="0" w:uiPriority="68" w:unhideWhenUsed="0"/>
-    <w:lsdException w:name="Medium Grid 3 Accent 2" w:semiHidden="0" w:uiPriority="69" w:unhideWhenUsed="0"/>
-    <w:lsdException w:name="Dark List Accent 2" w:semiHidden="0" w:uiPriority="70" w:unhideWhenUsed="0"/>
-    <w:lsdException w:name="Colorful Shading Accent 2" w:semiHidden="0" w:uiPriority="71" w:unhideWhenUsed="0"/>
-    <w:lsdException w:name="Colorful List Accent 2" w:semiHidden="0" w:uiPriority="72" w:unhideWhenUsed="0"/>
-    <w:lsdException w:name="Colorful Grid Accent 2" w:semiHidden="0" w:uiPriority="73" w:unhideWhenUsed="0"/>
-    <w:lsdException w:name="Light Shading Accent 3" w:semiHidden="0" w:uiPriority="60" w:unhideWhenUsed="0"/>
-    <w:lsdException w:name="Light List Accent 3" w:semiHidden="0" w:uiPriority="61" w:unhideWhenUsed="0"/>
-    <w:lsdException w:name="Light Grid Accent 3" w:semiHidden="0" w:uiPriority="62" w:unhideWhenUsed="0"/>
-    <w:lsdException w:name="Medium Shading 1 Accent 3" w:semiHidden="0" w:uiPriority="63" w:unhideWhenUsed="0"/>
-    <w:lsdException w:name="Medium Shading 2 Accent 3" w:semiHidden="0" w:uiPriority="64" w:unhideWhenUsed="0"/>
-    <w:lsdException w:name="Medium List 1 Accent 3" w:semiHidden="0" w:uiPriority="65" w:unhideWhenUsed="0"/>
-    <w:lsdException w:name="Medium List 2 Accent 3" w:semiHidden="0" w:uiPriority="66" w:unhideWhenUsed="0"/>
-    <w:lsdException w:name="Medium Grid 1 Accent 3" w:semiHidden="0" w:uiPriority="67" w:unhideWhenUsed="0"/>
-    <w:lsdException w:name="Medium Grid 2 Accent 3" w:semiHidden="0" w:uiPriority="68" w:unhideWhenUsed="0"/>
-    <w:lsdException w:name="Medium Grid 3 Accent 3" w:semiHidden="0" w:uiPriority="69" w:unhideWhenUsed="0"/>
-    <w:lsdException w:name="Dark List Accent 3" w:semiHidden="0" w:uiPriority="70" w:unhideWhenUsed="0"/>
-    <w:lsdException w:name="Colorful Shading Accent 3" w:semiHidden="0" w:uiPriority="71" w:unhideWhenUsed="0"/>
-    <w:lsdException w:name="Colorful List Accent 3" w:semiHidden="0" w:uiPriority="72" w:unhideWhenUsed="0"/>
-    <w:lsdException w:name="Colorful Grid Accent 3" w:semiHidden="0" w:uiPriority="73" w:unhideWhenUsed="0"/>
-    <w:lsdException w:name="Light Shading Accent 4" w:semiHidden="0" w:uiPriority="60" w:unhideWhenUsed="0"/>
-    <w:lsdException w:name="Light List Accent 4" w:semiHidden="0" w:uiPriority="61" w:unhideWhenUsed="0"/>
-    <w:lsdException w:name="Light Grid Accent 4" w:semiHidden="0" w:uiPriority="62" w:unhideWhenUsed="0"/>
-    <w:lsdException w:name="Medium Shading 1 Accent 4" w:semiHidden="0" w:uiPriority="63" w:unhideWhenUsed="0"/>
-    <w:lsdException w:name="Medium Shading 2 Accent 4" w:semiHidden="0" w:uiPriority="64" w:unhideWhenUsed="0"/>
-    <w:lsdException w:name="Medium List 1 Accent 4" w:semiHidden="0" w:uiPriority="65" w:unhideWhenUsed="0"/>
-    <w:lsdException w:name="Medium List 2 Accent 4" w:semiHidden="0" w:uiPriority="66" w:unhideWhenUsed="0"/>
-    <w:lsdException w:name="Medium Grid 1 Accent 4" w:semiHidden="0" w:uiPriority="67" w:unhideWhenUsed="0"/>
-    <w:lsdException w:name="Medium Grid 2 Accent 4" w:semiHidden="0" w:uiPriority="68" w:unhideWhenUsed="0"/>
-    <w:lsdException w:name="Medium Grid 3 Accent 4" w:semiHidden="0" w:uiPriority="69" w:unhideWhenUsed="0"/>
-    <w:lsdException w:name="Dark List Accent 4" w:semiHidden="0" w:uiPriority="70" w:unhideWhenUsed="0"/>
-    <w:lsdException w:name="Colorful Shading Accent 4" w:semiHidden="0" w:uiPriority="71" w:unhideWhenUsed="0"/>
-    <w:lsdException w:name="Colorful List Accent 4" w:semiHidden="0" w:uiPriority="72" w:unhideWhenUsed="0"/>
-    <w:lsdException w:name="Colorful Grid Accent 4" w:semiHidden="0" w:uiPriority="73" w:unhideWhenUsed="0"/>
-    <w:lsdException w:name="Light Shading Accent 5" w:semiHidden="0" w:uiPriority="60" w:unhideWhenUsed="0"/>
-    <w:lsdException w:name="Light List Accent 5" w:semiHidden="0" w:uiPriority="61" w:unhideWhenUsed="0"/>
-    <w:lsdException w:name="Light Grid Accent 5" w:semiHidden="0" w:uiPriority="62" w:unhideWhenUsed="0"/>
-    <w:lsdException w:name="Medium Shading 1 Accent 5" w:semiHidden="0" w:uiPriority="63" w:unhideWhenUsed="0"/>
-    <w:lsdException w:name="Medium Shading 2 Accent 5" w:semiHidden="0" w:uiPriority="64" w:unhideWhenUsed="0"/>
-    <w:lsdException w:name="Medium List 1 Accent 5" w:semiHidden="0" w:uiPriority="65" w:unhideWhenUsed="0"/>
-    <w:lsdException w:name="Medium List 2 Accent 5" w:semiHidden="0" w:uiPriority="66" w:unhideWhenUsed="0"/>
-    <w:lsdException w:name="Medium Grid 1 Accent 5" w:semiHidden="0" w:uiPriority="67" w:unhideWhenUsed="0"/>
-    <w:lsdException w:name="Medium Grid 2 Accent 5" w:semiHidden="0" w:uiPriority="68" w:unhideWhenUsed="0"/>
-    <w:lsdException w:name="Medium Grid 3 Accent 5" w:semiHidden="0" w:uiPriority="69" w:unhideWhenUsed="0"/>
-    <w:lsdException w:name="Dark List Accent 5" w:semiHidden="0" w:uiPriority="70" w:unhideWhenUsed="0"/>
-    <w:lsdException w:name="Colorful Shading Accent 5" w:semiHidden="0" w:uiPriority="71" w:unhideWhenUsed="0"/>
-    <w:lsdException w:name="Colorful List Accent 5" w:semiHidden="0" w:uiPriority="72" w:unhideWhenUsed="0"/>
-    <w:lsdException w:name="Colorful Grid Accent 5" w:semiHidden="0" w:uiPriority="73" w:unhideWhenUsed="0"/>
-    <w:lsdException w:name="Light Shading Accent 6" w:semiHidden="0" w:uiPriority="60" w:unhideWhenUsed="0"/>
-    <w:lsdException w:name="Light List Accent 6" w:semiHidden="0" w:uiPriority="61" w:unhideWhenUsed="0"/>
-    <w:lsdException w:name="Light Grid Accent 6" w:semiHidden="0" w:uiPriority="62" w:unhideWhenUsed="0"/>
-    <w:lsdException w:name="Medium Shading 1 Accent 6" w:semiHidden="0" w:uiPriority="63" w:unhideWhenUsed="0"/>
-    <w:lsdException w:name="Medium Shading 2 Accent 6" w:semiHidden="0" w:uiPriority="64" w:unhideWhenUsed="0"/>
-    <w:lsdException w:name="Medium List 1 Accent 6" w:semiHidden="0" w:uiPriority="65" w:unhideWhenUsed="0"/>
-    <w:lsdException w:name="Medium List 2 Accent 6" w:semiHidden="0" w:uiPriority="66" w:unhideWhenUsed="0"/>
-    <w:lsdException w:name="Medium Grid 1 Accent 6" w:semiHidden="0" w:uiPriority="67" w:unhideWhenUsed="0"/>
-    <w:lsdException w:name="Medium Grid 2 Accent 6" w:semiHidden="0" w:uiPriority="68" w:unhideWhenUsed="0"/>
-    <w:lsdException w:name="Medium Grid 3 Accent 6" w:semiHidden="0" w:uiPriority="69" w:unhideWhenUsed="0"/>
-    <w:lsdException w:name="Dark List Accent 6" w:semiHidden="0" w:uiPriority="70" w:unhideWhenUsed="0"/>
-    <w:lsdException w:name="Colorful Shading Accent 6" w:semiHidden="0" w:uiPriority="71" w:unhideWhenUsed="0"/>
-    <w:lsdException w:name="Colorful List Accent 6" w:semiHidden="0" w:uiPriority="72" w:unhideWhenUsed="0"/>
-    <w:lsdException w:name="Colorful Grid Accent 6" w:semiHidden="0" w:uiPriority="73" w:unhideWhenUsed="0"/>
-    <w:lsdException w:name="Subtle Emphasis" w:semiHidden="0" w:uiPriority="19" w:unhideWhenUsed="0" w:qFormat="1"/>
-    <w:lsdException w:name="Intense Emphasis" w:semiHidden="0" w:uiPriority="21" w:unhideWhenUsed="0" w:qFormat="1"/>
-    <w:lsdException w:name="Subtle Reference" w:semiHidden="0" w:uiPriority="31" w:unhideWhenUsed="0" w:qFormat="1"/>
-    <w:lsdException w:name="Intense Reference" w:semiHidden="0" w:uiPriority="32" w:unhideWhenUsed="0" w:qFormat="1"/>
-    <w:lsdException w:name="Book Title" w:semiHidden="0" w:uiPriority="33" w:unhideWhenUsed="0" w:qFormat="1"/>
-    <w:lsdException w:name="Bibliography" w:uiPriority="37"/>
-    <w:lsdException w:name="TOC Heading" w:uiPriority="39" w:qFormat="1"/>
-  </w:latentStyles>
-  <w:style w:type="paragraph" w:default="1" w:styleId="Normal">
-    <w:name w:val="Normal"/>
-    <w:qFormat/>
-    <w:rsid w:val="00A157CB"/>
+  <w:style w:type="character" w:styleId="FollowedHyperlink">
+    <w:name w:val="FollowedHyperlink"/>
+    <w:basedOn w:val="DefaultParagraphFont"/>
+    <w:uiPriority w:val="99"/>
+    <w:semiHidden/>
+    <w:unhideWhenUsed/>
+    <w:rsid w:val="00784060"/>
+    <w:rPr>
+      <w:color w:val="800080" w:themeColor="followedHyperlink"/>
+      <w:u w:val="single"/>
+    </w:rPr>
+  </w:style>
+  <w:style w:type="paragraph" w:styleId="Header">
+    <w:name w:val="header"/>
+    <w:basedOn w:val="Normal"/>
+    <w:link w:val="HeaderChar"/>
+    <w:uiPriority w:val="99"/>
+    <w:unhideWhenUsed/>
+    <w:rsid w:val="006E459D"/>
+    <w:pPr>
+      <w:tabs>
+        <w:tab w:val="center" w:pos="4680"/>
+        <w:tab w:val="right" w:pos="9360"/>
+      </w:tabs>
+      <w:spacing w:after="0" w:line="240" w:lineRule="auto"/>
+    </w:pPr>
+  </w:style>
+  <w:style w:type="character" w:customStyle="1" w:styleId="HeaderChar">
+    <w:name w:val="Header Char"/>
+    <w:basedOn w:val="DefaultParagraphFont"/>
+    <w:link w:val="Header"/>
+    <w:uiPriority w:val="99"/>
+    <w:rsid w:val="006E459D"/>
     <w:rPr>
       <w:rFonts w:asciiTheme="minorHAnsi" w:hAnsiTheme="minorHAnsi"/>
     </w:rPr>
   </w:style>
-  <w:style w:type="paragraph" w:styleId="Heading1">
-    <w:name w:val="heading 1"/>
+  <w:style w:type="paragraph" w:styleId="Footer">
+    <w:name w:val="footer"/>
     <w:basedOn w:val="Normal"/>
-    <w:next w:val="Normal"/>
-    <w:link w:val="Heading1Char"/>
-    <w:uiPriority w:val="9"/>
-    <w:qFormat/>
-    <w:rsid w:val="00545AEB"/>
+    <w:link w:val="FooterChar"/>
+    <w:uiPriority w:val="99"/>
+    <w:unhideWhenUsed/>
+    <w:rsid w:val="006E459D"/>
     <w:pPr>
-      <w:spacing w:before="480" w:after="0"/>
-      <w:contextualSpacing/>
-      <w:outlineLvl w:val="0"/>
-    </w:pPr>
-    <w:rPr>
-      <w:rFonts w:asciiTheme="majorHAnsi" w:hAnsiTheme="majorHAnsi"/>
-      <w:b/>
-      <w:smallCaps/>
-      <w:spacing w:val="5"/>
-      <w:sz w:val="36"/>
-      <w:szCs w:val="36"/>
-    </w:rPr>
-  </w:style>
-  <w:style w:type="paragraph" w:styleId="Heading2">
-    <w:name w:val="heading 2"/>
-    <w:basedOn w:val="Normal"/>
-    <w:next w:val="Normal"/>
-    <w:link w:val="Heading2Char"/>
-    <w:uiPriority w:val="9"/>
-    <w:unhideWhenUsed/>
-    <w:qFormat/>
-    <w:rsid w:val="00A157CB"/>
-    <w:pPr>
-      <w:spacing w:before="200" w:after="0" w:line="271" w:lineRule="auto"/>
-      <w:outlineLvl w:val="1"/>
-    </w:pPr>
-    <w:rPr>
-      <w:rFonts w:asciiTheme="majorHAnsi" w:hAnsiTheme="majorHAnsi"/>
-      <w:smallCaps/>
-      <w:sz w:val="28"/>
-      <w:szCs w:val="28"/>
-    </w:rPr>
-  </w:style>
-  <w:style w:type="paragraph" w:styleId="Heading3">
-    <w:name w:val="heading 3"/>
-    <w:basedOn w:val="Normal"/>
-    <w:next w:val="Normal"/>
-    <w:link w:val="Heading3Char"/>
-    <w:uiPriority w:val="9"/>
-    <w:semiHidden/>
-    <w:unhideWhenUsed/>
-    <w:qFormat/>
-    <w:rsid w:val="00A157CB"/>
-    <w:pPr>
-      <w:spacing w:before="200" w:after="0" w:line="271" w:lineRule="auto"/>
-      <w:outlineLvl w:val="2"/>
-    </w:pPr>
-    <w:rPr>
-      <w:rFonts w:asciiTheme="majorHAnsi" w:hAnsiTheme="majorHAnsi"/>
-      <w:i/>
-      <w:iCs/>
-      <w:smallCaps/>
-      <w:spacing w:val="5"/>
-      <w:sz w:val="26"/>
-      <w:szCs w:val="26"/>
-    </w:rPr>
-  </w:style>
-  <w:style w:type="paragraph" w:styleId="Heading4">
-    <w:name w:val="heading 4"/>
-    <w:basedOn w:val="Normal"/>
-    <w:next w:val="Normal"/>
-    <w:link w:val="Heading4Char"/>
-    <w:uiPriority w:val="9"/>
-    <w:semiHidden/>
-    <w:unhideWhenUsed/>
-    <w:qFormat/>
-    <w:rsid w:val="00896860"/>
-    <w:pPr>
-      <w:spacing w:after="0" w:line="271" w:lineRule="auto"/>
-      <w:outlineLvl w:val="3"/>
-    </w:pPr>
-    <w:rPr>
-      <w:b/>
-      <w:bCs/>
-      <w:spacing w:val="5"/>
-      <w:sz w:val="24"/>
-      <w:szCs w:val="24"/>
-    </w:rPr>
-  </w:style>
-  <w:style w:type="paragraph" w:styleId="Heading5">
-    <w:name w:val="heading 5"/>
-    <w:basedOn w:val="Normal"/>
-    <w:next w:val="Normal"/>
-    <w:link w:val="Heading5Char"/>
-    <w:uiPriority w:val="9"/>
-    <w:semiHidden/>
-    <w:unhideWhenUsed/>
-    <w:qFormat/>
-    <w:rsid w:val="00896860"/>
-    <w:pPr>
-      <w:spacing w:after="0" w:line="271" w:lineRule="auto"/>
-      <w:outlineLvl w:val="4"/>
-    </w:pPr>
-    <w:rPr>
-      <w:i/>
-      <w:iCs/>
-      <w:sz w:val="24"/>
-      <w:szCs w:val="24"/>
-    </w:rPr>
-  </w:style>
-  <w:style w:type="paragraph" w:styleId="Heading6">
-    <w:name w:val="heading 6"/>
-    <w:basedOn w:val="Normal"/>
-    <w:next w:val="Normal"/>
-    <w:link w:val="Heading6Char"/>
-    <w:uiPriority w:val="9"/>
-    <w:semiHidden/>
-    <w:unhideWhenUsed/>
-    <w:qFormat/>
-    <w:rsid w:val="00896860"/>
-    <w:pPr>
-      <w:shd w:val="clear" w:color="auto" w:fill="FFFFFF" w:themeFill="background1"/>
-      <w:spacing w:after="0" w:line="271" w:lineRule="auto"/>
-      <w:outlineLvl w:val="5"/>
-    </w:pPr>
-    <w:rPr>
-      <w:b/>
-      <w:bCs/>
-      <w:color w:val="595959" w:themeColor="text1" w:themeTint="A6"/>
-      <w:spacing w:val="5"/>
-    </w:rPr>
-  </w:style>
-  <w:style w:type="paragraph" w:styleId="Heading7">
-    <w:name w:val="heading 7"/>
-    <w:basedOn w:val="Normal"/>
-    <w:next w:val="Normal"/>
-    <w:link w:val="Heading7Char"/>
-    <w:uiPriority w:val="9"/>
-    <w:semiHidden/>
-    <w:unhideWhenUsed/>
-    <w:qFormat/>
-    <w:rsid w:val="00896860"/>
-    <w:pPr>
-      <w:spacing w:after="0"/>
-      <w:outlineLvl w:val="6"/>
-    </w:pPr>
-    <w:rPr>
-      <w:b/>
-      <w:bCs/>
-      <w:i/>
-      <w:iCs/>
-      <w:color w:val="5A5A5A" w:themeColor="text1" w:themeTint="A5"/>
-      <w:sz w:val="20"/>
-      <w:szCs w:val="20"/>
-    </w:rPr>
-  </w:style>
-  <w:style w:type="paragraph" w:styleId="Heading8">
-    <w:name w:val="heading 8"/>
-    <w:basedOn w:val="Normal"/>
-    <w:next w:val="Normal"/>
-    <w:link w:val="Heading8Char"/>
-    <w:uiPriority w:val="9"/>
-    <w:semiHidden/>
-    <w:unhideWhenUsed/>
-    <w:qFormat/>
-    <w:rsid w:val="00896860"/>
-    <w:pPr>
-      <w:spacing w:after="0"/>
-      <w:outlineLvl w:val="7"/>
-    </w:pPr>
-    <w:rPr>
-      <w:b/>
-      <w:bCs/>
-      <w:color w:val="7F7F7F" w:themeColor="text1" w:themeTint="80"/>
-      <w:sz w:val="20"/>
-      <w:szCs w:val="20"/>
-    </w:rPr>
-  </w:style>
-  <w:style w:type="paragraph" w:styleId="Heading9">
-    <w:name w:val="heading 9"/>
-    <w:basedOn w:val="Normal"/>
-    <w:next w:val="Normal"/>
-    <w:link w:val="Heading9Char"/>
-    <w:uiPriority w:val="9"/>
-    <w:semiHidden/>
-    <w:unhideWhenUsed/>
-    <w:qFormat/>
-    <w:rsid w:val="00896860"/>
-    <w:pPr>
-      <w:spacing w:after="0" w:line="271" w:lineRule="auto"/>
-      <w:outlineLvl w:val="8"/>
-    </w:pPr>
-    <w:rPr>
-      <w:b/>
-      <w:bCs/>
-      <w:i/>
-      <w:iCs/>
-      <w:color w:val="7F7F7F" w:themeColor="text1" w:themeTint="80"/>
-      <w:sz w:val="18"/>
-      <w:szCs w:val="18"/>
-    </w:rPr>
-  </w:style>
-  <w:style w:type="character" w:default="1" w:styleId="DefaultParagraphFont">
-    <w:name w:val="Default Paragraph Font"/>
-    <w:uiPriority w:val="1"/>
-    <w:semiHidden/>
-    <w:unhideWhenUsed/>
-  </w:style>
-  <w:style w:type="table" w:default="1" w:styleId="TableNormal">
-    <w:name w:val="Normal Table"/>
-    <w:uiPriority w:val="99"/>
-    <w:semiHidden/>
-    <w:unhideWhenUsed/>
-    <w:tblPr>
-      <w:tblInd w:w="0" w:type="dxa"/>
-      <w:tblCellMar>
-        <w:top w:w="0" w:type="dxa"/>
-        <w:left w:w="108" w:type="dxa"/>
-        <w:bottom w:w="0" w:type="dxa"/>
-        <w:right w:w="108" w:type="dxa"/>
-      </w:tblCellMar>
-    </w:tblPr>
-  </w:style>
-  <w:style w:type="numbering" w:default="1" w:styleId="NoList">
-    <w:name w:val="No List"/>
-    <w:uiPriority w:val="99"/>
-    <w:semiHidden/>
-    <w:unhideWhenUsed/>
-  </w:style>
-  <w:style w:type="character" w:customStyle="1" w:styleId="Heading1Char">
-    <w:name w:val="Heading 1 Char"/>
-    <w:basedOn w:val="DefaultParagraphFont"/>
-    <w:link w:val="Heading1"/>
-    <w:uiPriority w:val="9"/>
-    <w:rsid w:val="00545AEB"/>
-    <w:rPr>
-      <w:b/>
-      <w:smallCaps/>
-      <w:spacing w:val="5"/>
-      <w:sz w:val="36"/>
-      <w:szCs w:val="36"/>
-    </w:rPr>
-  </w:style>
-  <w:style w:type="character" w:customStyle="1" w:styleId="Heading2Char">
-    <w:name w:val="Heading 2 Char"/>
-    <w:basedOn w:val="DefaultParagraphFont"/>
-    <w:link w:val="Heading2"/>
-    <w:uiPriority w:val="9"/>
-    <w:rsid w:val="00A157CB"/>
-    <w:rPr>
-      <w:smallCaps/>
-      <w:sz w:val="28"/>
-      <w:szCs w:val="28"/>
-    </w:rPr>
-  </w:style>
-  <w:style w:type="character" w:customStyle="1" w:styleId="Heading3Char">
-    <w:name w:val="Heading 3 Char"/>
-    <w:basedOn w:val="DefaultParagraphFont"/>
-    <w:link w:val="Heading3"/>
-    <w:uiPriority w:val="9"/>
-    <w:semiHidden/>
-    <w:rsid w:val="00A157CB"/>
-    <w:rPr>
-      <w:i/>
-      <w:iCs/>
-      <w:smallCaps/>
-      <w:spacing w:val="5"/>
-      <w:sz w:val="26"/>
-      <w:szCs w:val="26"/>
-    </w:rPr>
-  </w:style>
-  <w:style w:type="character" w:customStyle="1" w:styleId="Heading4Char">
-    <w:name w:val="Heading 4 Char"/>
-    <w:basedOn w:val="DefaultParagraphFont"/>
-    <w:link w:val="Heading4"/>
-    <w:uiPriority w:val="9"/>
-    <w:semiHidden/>
-    <w:rsid w:val="00896860"/>
-    <w:rPr>
-      <w:b/>
-      <w:bCs/>
-      <w:spacing w:val="5"/>
-      <w:sz w:val="24"/>
-      <w:szCs w:val="24"/>
-    </w:rPr>
-  </w:style>
-  <w:style w:type="character" w:customStyle="1" w:styleId="Heading5Char">
-    <w:name w:val="Heading 5 Char"/>
-    <w:basedOn w:val="DefaultParagraphFont"/>
-    <w:link w:val="Heading5"/>
-    <w:uiPriority w:val="9"/>
-    <w:semiHidden/>
-    <w:rsid w:val="00896860"/>
-    <w:rPr>
-      <w:i/>
-      <w:iCs/>
-      <w:sz w:val="24"/>
-      <w:szCs w:val="24"/>
-    </w:rPr>
-  </w:style>
-  <w:style w:type="character" w:customStyle="1" w:styleId="Heading6Char">
-    <w:name w:val="Heading 6 Char"/>
-    <w:basedOn w:val="DefaultParagraphFont"/>
-    <w:link w:val="Heading6"/>
-    <w:uiPriority w:val="9"/>
-    <w:semiHidden/>
-    <w:rsid w:val="00896860"/>
-    <w:rPr>
-      <w:b/>
-      <w:bCs/>
-      <w:color w:val="595959" w:themeColor="text1" w:themeTint="A6"/>
-      <w:spacing w:val="5"/>
-      <w:shd w:val="clear" w:color="auto" w:fill="FFFFFF" w:themeFill="background1"/>
-    </w:rPr>
-  </w:style>
-  <w:style w:type="character" w:customStyle="1" w:styleId="Heading7Char">
-    <w:name w:val="Heading 7 Char"/>
-    <w:basedOn w:val="DefaultParagraphFont"/>
-    <w:link w:val="Heading7"/>
-    <w:uiPriority w:val="9"/>
-    <w:semiHidden/>
-    <w:rsid w:val="00896860"/>
-    <w:rPr>
-      <w:b/>
-      <w:bCs/>
-      <w:i/>
-      <w:iCs/>
-      <w:color w:val="5A5A5A" w:themeColor="text1" w:themeTint="A5"/>
-      <w:sz w:val="20"/>
-      <w:szCs w:val="20"/>
-    </w:rPr>
-  </w:style>
-  <w:style w:type="character" w:customStyle="1" w:styleId="Heading8Char">
-    <w:name w:val="Heading 8 Char"/>
-    <w:basedOn w:val="DefaultParagraphFont"/>
-    <w:link w:val="Heading8"/>
-    <w:uiPriority w:val="9"/>
-    <w:semiHidden/>
-    <w:rsid w:val="00896860"/>
-    <w:rPr>
-      <w:b/>
-      <w:bCs/>
-      <w:color w:val="7F7F7F" w:themeColor="text1" w:themeTint="80"/>
-      <w:sz w:val="20"/>
-      <w:szCs w:val="20"/>
-    </w:rPr>
-  </w:style>
-  <w:style w:type="character" w:customStyle="1" w:styleId="Heading9Char">
-    <w:name w:val="Heading 9 Char"/>
-    <w:basedOn w:val="DefaultParagraphFont"/>
-    <w:link w:val="Heading9"/>
-    <w:uiPriority w:val="9"/>
-    <w:semiHidden/>
-    <w:rsid w:val="00896860"/>
-    <w:rPr>
-      <w:b/>
-      <w:bCs/>
-      <w:i/>
-      <w:iCs/>
-      <w:color w:val="7F7F7F" w:themeColor="text1" w:themeTint="80"/>
-      <w:sz w:val="18"/>
-      <w:szCs w:val="18"/>
-    </w:rPr>
-  </w:style>
-  <w:style w:type="paragraph" w:styleId="Caption">
-    <w:name w:val="caption"/>
-    <w:basedOn w:val="Normal"/>
-    <w:next w:val="Normal"/>
-    <w:uiPriority w:val="35"/>
-    <w:unhideWhenUsed/>
-    <w:rsid w:val="00896860"/>
-    <w:rPr>
-      <w:b/>
-      <w:bCs/>
-      <w:color w:val="943634" w:themeColor="accent2" w:themeShade="BF"/>
-      <w:sz w:val="18"/>
-      <w:szCs w:val="18"/>
-    </w:rPr>
-  </w:style>
-  <w:style w:type="paragraph" w:styleId="Title">
-    <w:name w:val="Title"/>
-    <w:basedOn w:val="Normal"/>
-    <w:next w:val="Normal"/>
-    <w:link w:val="TitleChar"/>
-    <w:uiPriority w:val="10"/>
-    <w:qFormat/>
-    <w:rsid w:val="00896860"/>
-    <w:pPr>
-      <w:spacing w:after="300" w:line="240" w:lineRule="auto"/>
-      <w:contextualSpacing/>
-    </w:pPr>
-    <w:rPr>
-      <w:smallCaps/>
-      <w:sz w:val="52"/>
-      <w:szCs w:val="52"/>
-    </w:rPr>
-  </w:style>
-  <w:style w:type="character" w:customStyle="1" w:styleId="TitleChar">
-    <w:name w:val="Title Char"/>
-    <w:basedOn w:val="DefaultParagraphFont"/>
-    <w:link w:val="Title"/>
-    <w:uiPriority w:val="10"/>
-    <w:rsid w:val="00896860"/>
-    <w:rPr>
-      <w:smallCaps/>
-      <w:sz w:val="52"/>
-      <w:szCs w:val="52"/>
-    </w:rPr>
-  </w:style>
-  <w:style w:type="paragraph" w:styleId="Subtitle">
-    <w:name w:val="Subtitle"/>
-    <w:basedOn w:val="Normal"/>
-    <w:next w:val="Normal"/>
-    <w:link w:val="SubtitleChar"/>
-    <w:uiPriority w:val="11"/>
-    <w:qFormat/>
-    <w:rsid w:val="00896860"/>
-    <w:rPr>
-      <w:i/>
-      <w:iCs/>
-      <w:smallCaps/>
-      <w:spacing w:val="10"/>
-      <w:sz w:val="28"/>
-      <w:szCs w:val="28"/>
-    </w:rPr>
-  </w:style>
-  <w:style w:type="character" w:customStyle="1" w:styleId="SubtitleChar">
-    <w:name w:val="Subtitle Char"/>
-    <w:basedOn w:val="DefaultParagraphFont"/>
-    <w:link w:val="Subtitle"/>
-    <w:uiPriority w:val="11"/>
-    <w:rsid w:val="00896860"/>
-    <w:rPr>
-      <w:i/>
-      <w:iCs/>
-      <w:smallCaps/>
-      <w:spacing w:val="10"/>
-      <w:sz w:val="28"/>
-      <w:szCs w:val="28"/>
-    </w:rPr>
-  </w:style>
-  <w:style w:type="character" w:styleId="Strong">
-    <w:name w:val="Strong"/>
-    <w:uiPriority w:val="22"/>
-    <w:qFormat/>
-    <w:rsid w:val="00896860"/>
-    <w:rPr>
-      <w:b/>
-      <w:bCs/>
-    </w:rPr>
-  </w:style>
-  <w:style w:type="character" w:styleId="Emphasis">
-    <w:name w:val="Emphasis"/>
-    <w:uiPriority w:val="20"/>
-    <w:qFormat/>
-    <w:rsid w:val="00896860"/>
-    <w:rPr>
-      <w:b/>
-      <w:bCs/>
-      <w:i/>
-      <w:iCs/>
-      <w:spacing w:val="10"/>
-    </w:rPr>
-  </w:style>
-  <w:style w:type="paragraph" w:styleId="NoSpacing">
-    <w:name w:val="No Spacing"/>
-    <w:basedOn w:val="Normal"/>
-    <w:link w:val="NoSpacingChar"/>
-    <w:uiPriority w:val="1"/>
-    <w:qFormat/>
-    <w:rsid w:val="00896860"/>
-    <w:pPr>
+      <w:tabs>
+        <w:tab w:val="center" w:pos="4680"/>
+        <w:tab w:val="right" w:pos="9360"/>
+      </w:tabs>
       <w:spacing w:after="0" w:line="240" w:lineRule="auto"/>
     </w:pPr>
   </w:style>
-  <w:style w:type="paragraph" w:styleId="ListParagraph">
-    <w:name w:val="List Paragraph"/>
-    <w:basedOn w:val="Normal"/>
-    <w:uiPriority w:val="34"/>
-    <w:qFormat/>
-    <w:rsid w:val="00896860"/>
-    <w:pPr>
-      <w:ind w:left="720"/>
-      <w:contextualSpacing/>
-    </w:pPr>
-  </w:style>
-  <w:style w:type="paragraph" w:styleId="Quote">
-    <w:name w:val="Quote"/>
-    <w:basedOn w:val="Normal"/>
-    <w:next w:val="Normal"/>
-    <w:link w:val="QuoteChar"/>
-    <w:uiPriority w:val="29"/>
-    <w:qFormat/>
-    <w:rsid w:val="00896860"/>
+  <w:style w:type="character" w:customStyle="1" w:styleId="FooterChar">
+    <w:name w:val="Footer Char"/>
+    <w:basedOn w:val="DefaultParagraphFont"/>
+    <w:link w:val="Footer"/>
+    <w:uiPriority w:val="99"/>
+    <w:rsid w:val="006E459D"/>
     <w:rPr>
-      <w:i/>
-      <w:iCs/>
+      <w:rFonts w:asciiTheme="minorHAnsi" w:hAnsiTheme="minorHAnsi"/>
     </w:rPr>
-  </w:style>
-  <w:style w:type="character" w:customStyle="1" w:styleId="QuoteChar">
-    <w:name w:val="Quote Char"/>
-    <w:basedOn w:val="DefaultParagraphFont"/>
-    <w:link w:val="Quote"/>
-    <w:uiPriority w:val="29"/>
-    <w:rsid w:val="00896860"/>
-    <w:rPr>
-      <w:i/>
-      <w:iCs/>
-    </w:rPr>
-  </w:style>
-  <w:style w:type="paragraph" w:styleId="IntenseQuote">
-    <w:name w:val="Intense Quote"/>
-    <w:basedOn w:val="Normal"/>
-    <w:next w:val="Normal"/>
-    <w:link w:val="IntenseQuoteChar"/>
-    <w:uiPriority w:val="30"/>
-    <w:qFormat/>
-    <w:rsid w:val="00896860"/>
-    <w:pPr>
-      <w:pBdr>
-        <w:top w:val="single" w:sz="4" w:space="10" w:color="auto"/>
-        <w:bottom w:val="single" w:sz="4" w:space="10" w:color="auto"/>
-      </w:pBdr>
-      <w:spacing w:before="240" w:after="240" w:line="300" w:lineRule="auto"/>
-      <w:ind w:left="1152" w:right="1152"/>
-      <w:jc w:val="both"/>
-    </w:pPr>
-    <w:rPr>
-      <w:i/>
-      <w:iCs/>
-    </w:rPr>
-  </w:style>
-  <w:style w:type="character" w:customStyle="1" w:styleId="IntenseQuoteChar">
-    <w:name w:val="Intense Quote Char"/>
-    <w:basedOn w:val="DefaultParagraphFont"/>
-    <w:link w:val="IntenseQuote"/>
-    <w:uiPriority w:val="30"/>
-    <w:rsid w:val="00896860"/>
-    <w:rPr>
-      <w:i/>
-      <w:iCs/>
-    </w:rPr>
-  </w:style>
-  <w:style w:type="character" w:styleId="SubtleEmphasis">
-    <w:name w:val="Subtle Emphasis"/>
-    <w:uiPriority w:val="19"/>
-    <w:qFormat/>
-    <w:rsid w:val="00896860"/>
-    <w:rPr>
-      <w:i/>
-      <w:iCs/>
-    </w:rPr>
-  </w:style>
-  <w:style w:type="character" w:styleId="IntenseEmphasis">
-    <w:name w:val="Intense Emphasis"/>
-    <w:uiPriority w:val="21"/>
-    <w:qFormat/>
-    <w:rsid w:val="00896860"/>
-    <w:rPr>
-      <w:b/>
-      <w:bCs/>
-      <w:i/>
-      <w:iCs/>
-    </w:rPr>
-  </w:style>
-  <w:style w:type="character" w:styleId="SubtleReference">
-    <w:name w:val="Subtle Reference"/>
-    <w:basedOn w:val="DefaultParagraphFont"/>
-    <w:uiPriority w:val="31"/>
-    <w:qFormat/>
-    <w:rsid w:val="00896860"/>
-    <w:rPr>
-      <w:smallCaps/>
-    </w:rPr>
-  </w:style>
-  <w:style w:type="character" w:styleId="IntenseReference">
-    <w:name w:val="Intense Reference"/>
-    <w:uiPriority w:val="32"/>
-    <w:qFormat/>
-    <w:rsid w:val="00896860"/>
-    <w:rPr>
-      <w:b/>
-      <w:bCs/>
-      <w:smallCaps/>
-    </w:rPr>
-  </w:style>
-  <w:style w:type="character" w:styleId="BookTitle">
-    <w:name w:val="Book Title"/>
-    <w:basedOn w:val="DefaultParagraphFont"/>
-    <w:uiPriority w:val="33"/>
-    <w:qFormat/>
-    <w:rsid w:val="00896860"/>
-    <w:rPr>
-      <w:i/>
-      <w:iCs/>
-      <w:smallCaps/>
-      <w:spacing w:val="5"/>
-    </w:rPr>
-  </w:style>
-  <w:style w:type="paragraph" w:styleId="TOCHeading">
-    <w:name w:val="TOC Heading"/>
-    <w:basedOn w:val="Heading1"/>
-    <w:next w:val="Normal"/>
-    <w:uiPriority w:val="39"/>
-    <w:semiHidden/>
-    <w:unhideWhenUsed/>
-    <w:qFormat/>
-    <w:rsid w:val="00896860"/>
-    <w:pPr>
-      <w:outlineLvl w:val="9"/>
-    </w:pPr>
-    <w:rPr>
-      <w:lang w:bidi="en-US"/>
-    </w:rPr>
-  </w:style>
-  <w:style w:type="character" w:customStyle="1" w:styleId="NoSpacingChar">
-    <w:name w:val="No Spacing Char"/>
-    <w:basedOn w:val="DefaultParagraphFont"/>
-    <w:link w:val="NoSpacing"/>
-    <w:uiPriority w:val="1"/>
-    <w:rsid w:val="00896860"/>
-  </w:style>
-  <w:style w:type="character" w:styleId="Hyperlink">
-    <w:name w:val="Hyperlink"/>
-    <w:basedOn w:val="DefaultParagraphFont"/>
-    <w:uiPriority w:val="99"/>
-    <w:unhideWhenUsed/>
-    <w:rsid w:val="006F0E10"/>
-    <w:rPr>
-      <w:color w:val="0000FF" w:themeColor="hyperlink"/>
-      <w:u w:val="single"/>
-    </w:rPr>
-  </w:style>
-  <w:style w:type="table" w:styleId="TableGrid">
-    <w:name w:val="Table Grid"/>
-    <w:basedOn w:val="TableNormal"/>
-    <w:uiPriority w:val="39"/>
-    <w:rsid w:val="0058244D"/>
-    <w:pPr>
-      <w:spacing w:after="0" w:line="240" w:lineRule="auto"/>
-    </w:pPr>
-    <w:rPr>
-      <w:rFonts w:asciiTheme="minorHAnsi" w:eastAsiaTheme="minorHAnsi" w:hAnsiTheme="minorHAnsi" w:cstheme="minorBidi"/>
-    </w:rPr>
-    <w:tblPr>
-      <w:tblBorders>
-        <w:top w:val="single" w:sz="4" w:space="0" w:color="auto"/>
-        <w:left w:val="single" w:sz="4" w:space="0" w:color="auto"/>
-        <w:bottom w:val="single" w:sz="4" w:space="0" w:color="auto"/>
-        <w:right w:val="single" w:sz="4" w:space="0" w:color="auto"/>
-        <w:insideH w:val="single" w:sz="4" w:space="0" w:color="auto"/>
-        <w:insideV w:val="single" w:sz="4" w:space="0" w:color="auto"/>
-      </w:tblBorders>
-    </w:tblPr>
-  </w:style>
-  <w:style w:type="paragraph" w:styleId="TOC2">
-    <w:name w:val="toc 2"/>
-    <w:basedOn w:val="Normal"/>
-    <w:next w:val="Normal"/>
-    <w:autoRedefine/>
-    <w:uiPriority w:val="39"/>
-    <w:unhideWhenUsed/>
-    <w:qFormat/>
-    <w:rsid w:val="00924999"/>
-    <w:pPr>
-      <w:spacing w:after="100"/>
-      <w:ind w:left="220"/>
-    </w:pPr>
-    <w:rPr>
-      <w:rFonts w:eastAsiaTheme="minorEastAsia" w:cstheme="minorBidi"/>
-      <w:lang w:eastAsia="ja-JP"/>
-    </w:rPr>
-  </w:style>
-  <w:style w:type="paragraph" w:styleId="TOC1">
-    <w:name w:val="toc 1"/>
-    <w:basedOn w:val="Normal"/>
-    <w:next w:val="Normal"/>
-    <w:autoRedefine/>
-    <w:uiPriority w:val="39"/>
-    <w:unhideWhenUsed/>
-    <w:qFormat/>
-    <w:rsid w:val="00924999"/>
-    <w:pPr>
-      <w:spacing w:after="100"/>
-    </w:pPr>
-    <w:rPr>
-      <w:rFonts w:eastAsiaTheme="minorEastAsia" w:cstheme="minorBidi"/>
-      <w:lang w:eastAsia="ja-JP"/>
-    </w:rPr>
-  </w:style>
-  <w:style w:type="paragraph" w:styleId="TOC3">
-    <w:name w:val="toc 3"/>
-    <w:basedOn w:val="Normal"/>
-    <w:next w:val="Normal"/>
-    <w:autoRedefine/>
-    <w:uiPriority w:val="39"/>
-    <w:semiHidden/>
-    <w:unhideWhenUsed/>
-    <w:qFormat/>
-    <w:rsid w:val="00924999"/>
-    <w:pPr>
-      <w:spacing w:after="100"/>
-      <w:ind w:left="440"/>
-    </w:pPr>
-    <w:rPr>
-      <w:rFonts w:eastAsiaTheme="minorEastAsia" w:cstheme="minorBidi"/>
-      <w:lang w:eastAsia="ja-JP"/>
-    </w:rPr>
-  </w:style>
-  <w:style w:type="paragraph" w:styleId="BalloonText">
-    <w:name w:val="Balloon Text"/>
-    <w:basedOn w:val="Normal"/>
-    <w:link w:val="BalloonTextChar"/>
-    <w:uiPriority w:val="99"/>
-    <w:semiHidden/>
-    <w:unhideWhenUsed/>
-    <w:rsid w:val="00924999"/>
-    <w:pPr>
-      <w:spacing w:after="0" w:line="240" w:lineRule="auto"/>
-    </w:pPr>
-    <w:rPr>
-      <w:rFonts w:ascii="Tahoma" w:hAnsi="Tahoma" w:cs="Tahoma"/>
-      <w:sz w:val="16"/>
-      <w:szCs w:val="16"/>
-    </w:rPr>
-  </w:style>
-  <w:style w:type="character" w:customStyle="1" w:styleId="BalloonTextChar">
-    <w:name w:val="Balloon Text Char"/>
-    <w:basedOn w:val="DefaultParagraphFont"/>
-    <w:link w:val="BalloonText"/>
-    <w:uiPriority w:val="99"/>
-    <w:semiHidden/>
-    <w:rsid w:val="00924999"/>
-    <w:rPr>
-      <w:rFonts w:ascii="Tahoma" w:hAnsi="Tahoma" w:cs="Tahoma"/>
-      <w:sz w:val="16"/>
-      <w:szCs w:val="16"/>
-    </w:rPr>
-  </w:style>
-  <w:style w:type="numbering" w:customStyle="1" w:styleId="Style1">
-    <w:name w:val="Style1"/>
-    <w:uiPriority w:val="99"/>
-    <w:rsid w:val="00593101"/>
-    <w:pPr>
-      <w:numPr>
-        <w:numId w:val="6"/>
-      </w:numPr>
-    </w:pPr>
   </w:style>
 </w:styles>
 </file>
@@ -8950,7 +8580,7 @@
 </file>
 
 <file path=customXml/itemProps1.xml><?xml version="1.0" encoding="utf-8"?>
-<ds:datastoreItem xmlns:ds="http://schemas.openxmlformats.org/officeDocument/2006/customXml" ds:itemID="{AC3B7208-237A-4D6C-AC56-80FE34B0FBAE}">
+<ds:datastoreItem xmlns:ds="http://schemas.openxmlformats.org/officeDocument/2006/customXml" ds:itemID="{2AF35765-41C0-4805-BA43-20A68A7C893A}">
   <ds:schemaRefs>
     <ds:schemaRef ds:uri="http://schemas.openxmlformats.org/officeDocument/2006/bibliography"/>
   </ds:schemaRefs>

</xml_diff>